<commit_message>
Corrección y texto nuevo
---
Se agrega texto al capítulo 2 y se corrigen algunos detalles de estilo en el capítulo 1
</commit_message>
<xml_diff>
--- a/Programación 2 - Programación Orientada a Objetos con Java.docx
+++ b/Programación 2 - Programación Orientada a Objetos con Java.docx
@@ -40,7 +40,7 @@
         <w:t>paradigma de programación</w:t>
       </w:r>
       <w:r>
-        <w:t xml:space="preserve"> que </w:t>
+        <w:t xml:space="preserve">, o sea, es una forma de entender y utilizar los lenguajes de programación y diseñar software. La POO </w:t>
       </w:r>
       <w:r>
         <w:t>surge como una respuesta a la necesidad de métodos y técnica</w:t>
@@ -1356,6 +1356,7 @@
               </w:rPr>
               <w:t xml:space="preserve"> usando </w:t>
             </w:r>
+            <w:proofErr w:type="gramStart"/>
             <w:r>
               <w:rPr>
                 <w:b/>
@@ -1377,6 +1378,7 @@
               </w:rPr>
               <w:t>.</w:t>
             </w:r>
+            <w:proofErr w:type="gramEnd"/>
           </w:p>
           <w:p>
             <w:pPr>
@@ -3438,6 +3440,7 @@
       <w:r>
         <w:t xml:space="preserve">o </w:t>
       </w:r>
+      <w:proofErr w:type="gramStart"/>
       <w:r>
         <w:rPr>
           <w:b/>
@@ -3446,7 +3449,11 @@
         <w:t xml:space="preserve">Instanciación </w:t>
       </w:r>
       <w:r>
-        <w:t xml:space="preserve">, y cada objeto nuevo es una </w:t>
+        <w:t>,</w:t>
+      </w:r>
+      <w:proofErr w:type="gramEnd"/>
+      <w:r>
+        <w:t xml:space="preserve"> y cada objeto nuevo es una </w:t>
       </w:r>
       <w:r>
         <w:rPr>
@@ -4726,10 +4733,40 @@
         <w:t>.</w:t>
       </w:r>
       <w:r>
-        <w:t xml:space="preserve"> En este capítulo veremos el primer paso del diseño de clases en este lenguaje</w:t>
-      </w:r>
-      <w:r>
-        <w:t>: la creación de entidades, pero para llegar a ese punto primero necesitamos formalizar un poco más nuestro diagrama de atributos y métodos. En primer lugar formalicemos</w:t>
+        <w:t xml:space="preserve"> En este capítulo veremos </w:t>
+      </w:r>
+      <w:r>
+        <w:rPr>
+          <w:b/>
+        </w:rPr>
+        <w:t>el primer paso</w:t>
+      </w:r>
+      <w:r>
+        <w:t xml:space="preserve"> del diseño de clases en este lenguaje</w:t>
+      </w:r>
+      <w:r>
+        <w:rPr>
+          <w:b/>
+        </w:rPr>
+        <w:t>: la creación de entidades</w:t>
+      </w:r>
+      <w:r>
+        <w:t>, pero para llegar a ese punto primero necesitamos</w:t>
+      </w:r>
+      <w:r>
+        <w:rPr>
+          <w:b/>
+        </w:rPr>
+        <w:t xml:space="preserve"> formalizar un poco </w:t>
+      </w:r>
+      <w:r>
+        <w:t xml:space="preserve">nuestro diagrama de atributos y métodos. </w:t>
+      </w:r>
+      <w:r>
+        <w:br/>
+      </w:r>
+      <w:r>
+        <w:t>En primer lugar formalicemos</w:t>
       </w:r>
       <w:r>
         <w:t xml:space="preserve"> un poco</w:t>
@@ -5821,20 +5858,36 @@
       <w:r>
         <w:t xml:space="preserve">En cuanto a los métodos, el razonamiento es parecido. El método </w:t>
       </w:r>
-      <w:r>
-        <w:rPr>
-          <w:b/>
-        </w:rPr>
-        <w:t>comer()</w:t>
+      <w:proofErr w:type="gramStart"/>
+      <w:r>
+        <w:rPr>
+          <w:b/>
+        </w:rPr>
+        <w:t>comer(</w:t>
+      </w:r>
+      <w:proofErr w:type="gramEnd"/>
+      <w:r>
+        <w:rPr>
+          <w:b/>
+        </w:rPr>
+        <w:t>)</w:t>
       </w:r>
       <w:r>
         <w:t xml:space="preserve"> será privado (solo la vaca puede decidir cuándo comer). Pero los métodos </w:t>
       </w:r>
-      <w:r>
-        <w:rPr>
-          <w:b/>
-        </w:rPr>
-        <w:t>mugir()</w:t>
+      <w:proofErr w:type="gramStart"/>
+      <w:r>
+        <w:rPr>
+          <w:b/>
+        </w:rPr>
+        <w:t>mugir(</w:t>
+      </w:r>
+      <w:proofErr w:type="gramEnd"/>
+      <w:r>
+        <w:rPr>
+          <w:b/>
+        </w:rPr>
+        <w:t>)</w:t>
       </w:r>
       <w:r>
         <w:t xml:space="preserve"> y </w:t>
@@ -6771,6 +6824,7 @@
                       <w:color w:val="FFFFFF" w:themeColor="background1"/>
                     </w:rPr>
                   </w:pPr>
+                  <w:proofErr w:type="spellStart"/>
                   <w:r>
                     <w:rPr>
                       <w:b/>
@@ -6778,6 +6832,7 @@
                     </w:rPr>
                     <w:t>NombreDeLaClase</w:t>
                   </w:r>
+                  <w:proofErr w:type="spellEnd"/>
                 </w:p>
               </w:tc>
             </w:tr>
@@ -7487,6 +7542,3095 @@
         <w:br w:type="page"/>
       </w:r>
     </w:p>
+    <w:p>
+      <w:pPr>
+        <w:pStyle w:val="Ttulo2"/>
+      </w:pPr>
+      <w:r>
+        <w:lastRenderedPageBreak/>
+        <w:t>2 – Introducción a la Programación con Java</w:t>
+      </w:r>
+    </w:p>
+    <w:p>
+      <w:pPr>
+        <w:jc w:val="both"/>
+        <w:rPr>
+          <w:b/>
+        </w:rPr>
+      </w:pPr>
+      <w:r>
+        <w:t xml:space="preserve">En el capitulo anterior vimos algunos conceptos básicos </w:t>
+      </w:r>
+      <w:r>
+        <w:t xml:space="preserve">sobre la POO. Antes de seguir profundizando en esos conceptos, veamos un poco sobre el lenguaje de programación con el que implementaremos nuestra POO en este curso: </w:t>
+      </w:r>
+      <w:r>
+        <w:rPr>
+          <w:b/>
+        </w:rPr>
+        <w:t>Java</w:t>
+      </w:r>
+      <w:r>
+        <w:rPr>
+          <w:b/>
+        </w:rPr>
+        <w:t>.</w:t>
+      </w:r>
+    </w:p>
+    <w:p>
+      <w:pPr>
+        <w:pStyle w:val="Ttulo3"/>
+        <w:jc w:val="both"/>
+      </w:pPr>
+      <w:r>
+        <w:t>¿Qué es Java?</w:t>
+      </w:r>
+    </w:p>
+    <w:tbl>
+      <w:tblPr>
+        <w:tblStyle w:val="Tablaconcuadrcula"/>
+        <w:tblW w:w="0" w:type="auto"/>
+        <w:tblBorders>
+          <w:top w:val="none" w:sz="0" w:space="0" w:color="auto"/>
+          <w:left w:val="none" w:sz="0" w:space="0" w:color="auto"/>
+          <w:bottom w:val="none" w:sz="0" w:space="0" w:color="auto"/>
+          <w:right w:val="none" w:sz="0" w:space="0" w:color="auto"/>
+          <w:insideH w:val="none" w:sz="0" w:space="0" w:color="auto"/>
+          <w:insideV w:val="none" w:sz="0" w:space="0" w:color="auto"/>
+        </w:tblBorders>
+        <w:tblLook w:val="04A0"/>
+      </w:tblPr>
+      <w:tblGrid>
+        <w:gridCol w:w="1819"/>
+        <w:gridCol w:w="9169"/>
+      </w:tblGrid>
+      <w:tr>
+        <w:tc>
+          <w:tcPr>
+            <w:tcW w:w="0" w:type="auto"/>
+            <w:vAlign w:val="center"/>
+          </w:tcPr>
+          <w:p>
+            <w:pPr>
+              <w:jc w:val="center"/>
+            </w:pPr>
+            <w:r>
+              <w:rPr>
+                <w:noProof/>
+                <w:lang w:eastAsia="es-UY"/>
+              </w:rPr>
+              <w:drawing>
+                <wp:inline distT="0" distB="0" distL="0" distR="0">
+                  <wp:extent cx="1017905" cy="1017905"/>
+                  <wp:effectExtent l="0" t="0" r="0" b="0"/>
+                  <wp:docPr id="21" name="Imagen 1" descr="Java logo.png"/>
+                  <wp:cNvGraphicFramePr>
+                    <a:graphicFrameLocks xmlns:a="http://schemas.openxmlformats.org/drawingml/2006/main" noChangeAspect="1"/>
+                  </wp:cNvGraphicFramePr>
+                  <a:graphic xmlns:a="http://schemas.openxmlformats.org/drawingml/2006/main">
+                    <a:graphicData uri="http://schemas.openxmlformats.org/drawingml/2006/picture">
+                      <pic:pic xmlns:pic="http://schemas.openxmlformats.org/drawingml/2006/picture">
+                        <pic:nvPicPr>
+                          <pic:cNvPr id="0" name="Picture 1" descr="Java logo.png"/>
+                          <pic:cNvPicPr>
+                            <a:picLocks noChangeAspect="1" noChangeArrowheads="1"/>
+                          </pic:cNvPicPr>
+                        </pic:nvPicPr>
+                        <pic:blipFill>
+                          <a:blip r:embed="rId18" cstate="print"/>
+                          <a:srcRect/>
+                          <a:stretch>
+                            <a:fillRect/>
+                          </a:stretch>
+                        </pic:blipFill>
+                        <pic:spPr bwMode="auto">
+                          <a:xfrm>
+                            <a:off x="0" y="0"/>
+                            <a:ext cx="1017905" cy="1017905"/>
+                          </a:xfrm>
+                          <a:prstGeom prst="rect">
+                            <a:avLst/>
+                          </a:prstGeom>
+                          <a:noFill/>
+                          <a:ln w="9525">
+                            <a:noFill/>
+                            <a:miter lim="800000"/>
+                            <a:headEnd/>
+                            <a:tailEnd/>
+                          </a:ln>
+                        </pic:spPr>
+                      </pic:pic>
+                    </a:graphicData>
+                  </a:graphic>
+                </wp:inline>
+              </w:drawing>
+            </w:r>
+          </w:p>
+        </w:tc>
+        <w:tc>
+          <w:tcPr>
+            <w:tcW w:w="0" w:type="auto"/>
+          </w:tcPr>
+          <w:p>
+            <w:pPr>
+              <w:jc w:val="both"/>
+            </w:pPr>
+            <w:r>
+              <w:t xml:space="preserve">Java es un lenguaje de programación desarrollado en 1991 por James </w:t>
+            </w:r>
+            <w:proofErr w:type="spellStart"/>
+            <w:r>
+              <w:t>Gosling</w:t>
+            </w:r>
+            <w:proofErr w:type="spellEnd"/>
+            <w:r>
+              <w:t xml:space="preserve">, Mike Sheridan y Patrick </w:t>
+            </w:r>
+            <w:proofErr w:type="spellStart"/>
+            <w:r>
+              <w:t>Naughton</w:t>
+            </w:r>
+            <w:proofErr w:type="spellEnd"/>
+            <w:r>
+              <w:t xml:space="preserve">. </w:t>
+            </w:r>
+            <w:r>
+              <w:t xml:space="preserve">Pasó por varios nombres, hasta que sus creadores lo nombraron en honor a una variedad de café (de ahí el logo de la taza). </w:t>
+            </w:r>
+            <w:r>
+              <w:t>La primera versión pública fue libera</w:t>
+            </w:r>
+            <w:r>
+              <w:t xml:space="preserve">da en 1995 por </w:t>
+            </w:r>
+            <w:proofErr w:type="spellStart"/>
+            <w:r>
+              <w:t>Sun</w:t>
+            </w:r>
+            <w:proofErr w:type="spellEnd"/>
+            <w:r>
+              <w:t xml:space="preserve"> Microsystems. Esta</w:t>
+            </w:r>
+            <w:r>
+              <w:t xml:space="preserve"> empresa </w:t>
+            </w:r>
+            <w:r>
+              <w:t xml:space="preserve">llevó a cabo </w:t>
+            </w:r>
+            <w:r>
+              <w:t>el desarrollo del lenguaje hasta 2010, cuando fue adquirida por Oracle.</w:t>
+            </w:r>
+            <w:r>
+              <w:t xml:space="preserve"> </w:t>
+            </w:r>
+          </w:p>
+          <w:p>
+            <w:pPr>
+              <w:jc w:val="both"/>
+            </w:pPr>
+          </w:p>
+          <w:p>
+            <w:pPr>
+              <w:jc w:val="both"/>
+            </w:pPr>
+            <w:r>
+              <w:t xml:space="preserve">Una de las principales características de Java es su </w:t>
+            </w:r>
+            <w:r>
+              <w:rPr>
+                <w:b/>
+              </w:rPr>
+              <w:t>portabilidad</w:t>
+            </w:r>
+            <w:r>
+              <w:rPr>
+                <w:b/>
+              </w:rPr>
+              <w:t xml:space="preserve">: </w:t>
+            </w:r>
+            <w:r>
+              <w:t xml:space="preserve">un programa desarrollado en Java </w:t>
+            </w:r>
+            <w:r>
+              <w:rPr>
+                <w:b/>
+              </w:rPr>
+              <w:t>no se ejecuta directamente</w:t>
+            </w:r>
+            <w:r>
+              <w:t xml:space="preserve"> en el sistema operativo, sino que </w:t>
+            </w:r>
+            <w:r>
+              <w:rPr>
+                <w:b/>
+              </w:rPr>
+              <w:t xml:space="preserve">es </w:t>
+            </w:r>
+            <w:r>
+              <w:rPr>
+                <w:b/>
+              </w:rPr>
+              <w:t xml:space="preserve">ejecutado </w:t>
+            </w:r>
+            <w:r>
+              <w:rPr>
+                <w:b/>
+              </w:rPr>
+              <w:t xml:space="preserve">por una </w:t>
+            </w:r>
+            <w:r>
+              <w:rPr>
+                <w:b/>
+              </w:rPr>
+              <w:t>máquina</w:t>
+            </w:r>
+            <w:r>
+              <w:rPr>
+                <w:b/>
+              </w:rPr>
+              <w:t xml:space="preserve"> virtual</w:t>
+            </w:r>
+          </w:p>
+        </w:tc>
+      </w:tr>
+      <w:tr>
+        <w:tc>
+          <w:tcPr>
+            <w:tcW w:w="0" w:type="auto"/>
+            <w:gridSpan w:val="2"/>
+          </w:tcPr>
+          <w:p>
+            <w:pPr>
+              <w:jc w:val="both"/>
+            </w:pPr>
+            <w:r>
+              <w:t>(</w:t>
+            </w:r>
+            <w:proofErr w:type="gramStart"/>
+            <w:r>
+              <w:t>llamada</w:t>
+            </w:r>
+            <w:proofErr w:type="gramEnd"/>
+            <w:r>
+              <w:t xml:space="preserve"> “Máquina Virtual de Java”, </w:t>
+            </w:r>
+            <w:r>
+              <w:rPr>
+                <w:b/>
+              </w:rPr>
+              <w:t>JVM</w:t>
+            </w:r>
+            <w:r>
+              <w:rPr>
+                <w:b/>
+              </w:rPr>
+              <w:t>,</w:t>
+            </w:r>
+            <w:r>
+              <w:t xml:space="preserve"> por su sigla en inglés). De esta manera, un programa escrito en Java </w:t>
+            </w:r>
+            <w:r>
+              <w:rPr>
+                <w:b/>
+              </w:rPr>
+              <w:t>puede ejecutarse en cualquier sistema operativo</w:t>
+            </w:r>
+            <w:r>
+              <w:t>, siempre y cuando la JVM esté instalada previamente en el mismo.</w:t>
+            </w:r>
+            <w:r>
+              <w:t xml:space="preserve"> Esta característica hace que sea un lenguaje muy usado en el mundo, manteniéndose en los primeros lugares del índice TIOBE</w:t>
+            </w:r>
+            <w:r>
+              <w:rPr>
+                <w:rStyle w:val="Refdenotaalpie"/>
+              </w:rPr>
+              <w:footnoteReference w:id="1"/>
+            </w:r>
+            <w:r>
+              <w:t>, y siendo el lenguaje de programación de aplicaciones para el sistema operativo</w:t>
+            </w:r>
+            <w:r>
+              <w:rPr>
+                <w:b/>
+              </w:rPr>
+              <w:t xml:space="preserve"> </w:t>
+            </w:r>
+            <w:proofErr w:type="spellStart"/>
+            <w:r>
+              <w:rPr>
+                <w:b/>
+              </w:rPr>
+              <w:t>Android</w:t>
+            </w:r>
+            <w:proofErr w:type="spellEnd"/>
+            <w:r>
+              <w:rPr>
+                <w:b/>
+              </w:rPr>
+              <w:t xml:space="preserve"> </w:t>
+            </w:r>
+            <w:r>
+              <w:t>de Google.</w:t>
+            </w:r>
+          </w:p>
+        </w:tc>
+      </w:tr>
+    </w:tbl>
+    <w:p>
+      <w:pPr>
+        <w:pStyle w:val="Ttulo3"/>
+      </w:pPr>
+      <w:r>
+        <w:t>¿Cómo se Programa en Java?</w:t>
+      </w:r>
+    </w:p>
+    <w:p>
+      <w:pPr>
+        <w:rPr>
+          <w:b/>
+        </w:rPr>
+      </w:pPr>
+      <w:r>
+        <w:t xml:space="preserve">Bueno, de eso se trata este libro, pero para empezar, concentrémonos en la sintaxis de algunas </w:t>
+      </w:r>
+      <w:r>
+        <w:rPr>
+          <w:b/>
+        </w:rPr>
+        <w:t>estructuras básicas</w:t>
+      </w:r>
+      <w:r>
+        <w:rPr>
+          <w:b/>
+        </w:rPr>
+        <w:t>.</w:t>
+      </w:r>
+    </w:p>
+    <w:tbl>
+      <w:tblPr>
+        <w:tblStyle w:val="Tablaconcuadrcula"/>
+        <w:tblW w:w="0" w:type="auto"/>
+        <w:tblLook w:val="04A0"/>
+      </w:tblPr>
+      <w:tblGrid>
+        <w:gridCol w:w="2052"/>
+        <w:gridCol w:w="8936"/>
+      </w:tblGrid>
+      <w:tr>
+        <w:tc>
+          <w:tcPr>
+            <w:tcW w:w="1951" w:type="dxa"/>
+            <w:tcBorders>
+              <w:top w:val="nil"/>
+              <w:left w:val="nil"/>
+              <w:bottom w:val="nil"/>
+              <w:right w:val="nil"/>
+            </w:tcBorders>
+            <w:vAlign w:val="center"/>
+          </w:tcPr>
+          <w:p>
+            <w:r>
+              <w:rPr>
+                <w:noProof/>
+                <w:lang w:eastAsia="es-UY"/>
+              </w:rPr>
+              <w:drawing>
+                <wp:inline distT="0" distB="0" distL="0" distR="0">
+                  <wp:extent cx="1146240" cy="720000"/>
+                  <wp:effectExtent l="19050" t="0" r="0" b="0"/>
+                  <wp:docPr id="24" name="12 Imagen" descr="vaca-habla-1.png"/>
+                  <wp:cNvGraphicFramePr>
+                    <a:graphicFrameLocks xmlns:a="http://schemas.openxmlformats.org/drawingml/2006/main" noChangeAspect="1"/>
+                  </wp:cNvGraphicFramePr>
+                  <a:graphic xmlns:a="http://schemas.openxmlformats.org/drawingml/2006/main">
+                    <a:graphicData uri="http://schemas.openxmlformats.org/drawingml/2006/picture">
+                      <pic:pic xmlns:pic="http://schemas.openxmlformats.org/drawingml/2006/picture">
+                        <pic:nvPicPr>
+                          <pic:cNvPr id="0" name="vaca-habla-1.png"/>
+                          <pic:cNvPicPr/>
+                        </pic:nvPicPr>
+                        <pic:blipFill>
+                          <a:blip r:embed="rId8" cstate="print"/>
+                          <a:stretch>
+                            <a:fillRect/>
+                          </a:stretch>
+                        </pic:blipFill>
+                        <pic:spPr>
+                          <a:xfrm>
+                            <a:off x="0" y="0"/>
+                            <a:ext cx="1146240" cy="720000"/>
+                          </a:xfrm>
+                          <a:prstGeom prst="rect">
+                            <a:avLst/>
+                          </a:prstGeom>
+                        </pic:spPr>
+                      </pic:pic>
+                    </a:graphicData>
+                  </a:graphic>
+                </wp:inline>
+              </w:drawing>
+            </w:r>
+          </w:p>
+        </w:tc>
+        <w:tc>
+          <w:tcPr>
+            <w:tcW w:w="8961" w:type="dxa"/>
+            <w:tcBorders>
+              <w:top w:val="nil"/>
+              <w:left w:val="nil"/>
+              <w:bottom w:val="nil"/>
+              <w:right w:val="nil"/>
+            </w:tcBorders>
+            <w:shd w:val="clear" w:color="auto" w:fill="548DD4" w:themeFill="text2" w:themeFillTint="99"/>
+            <w:vAlign w:val="center"/>
+          </w:tcPr>
+          <w:p>
+            <w:pPr>
+              <w:jc w:val="both"/>
+              <w:rPr>
+                <w:b/>
+                <w:color w:val="FFFFFF" w:themeColor="background1"/>
+                <w:u w:val="single"/>
+              </w:rPr>
+            </w:pPr>
+          </w:p>
+          <w:p>
+            <w:pPr>
+              <w:jc w:val="both"/>
+              <w:rPr>
+                <w:b/>
+                <w:color w:val="FFFFFF" w:themeColor="background1"/>
+              </w:rPr>
+            </w:pPr>
+            <w:r>
+              <w:rPr>
+                <w:b/>
+                <w:color w:val="FFFFFF" w:themeColor="background1"/>
+              </w:rPr>
+              <w:t>Estructuras Básicas:</w:t>
+            </w:r>
+          </w:p>
+          <w:p>
+            <w:pPr>
+              <w:jc w:val="both"/>
+              <w:rPr>
+                <w:b/>
+                <w:color w:val="FFFFFF" w:themeColor="background1"/>
+              </w:rPr>
+            </w:pPr>
+            <w:r>
+              <w:rPr>
+                <w:color w:val="FFFFFF" w:themeColor="background1"/>
+              </w:rPr>
+              <w:t xml:space="preserve">Cuando en este libro hablamos de estructuras básicas, nos referimos a </w:t>
+            </w:r>
+            <w:r>
+              <w:rPr>
+                <w:color w:val="FFFFFF" w:themeColor="background1"/>
+              </w:rPr>
+              <w:t xml:space="preserve">las </w:t>
+            </w:r>
+            <w:r>
+              <w:rPr>
+                <w:b/>
+                <w:color w:val="FFFFFF" w:themeColor="background1"/>
+              </w:rPr>
+              <w:t>estructuras de datos y de control que resultan imprescindibles para programar</w:t>
+            </w:r>
+            <w:r>
+              <w:rPr>
+                <w:b/>
+                <w:color w:val="FFFFFF" w:themeColor="background1"/>
+              </w:rPr>
+              <w:t xml:space="preserve">. </w:t>
+            </w:r>
+          </w:p>
+          <w:p>
+            <w:pPr>
+              <w:jc w:val="both"/>
+              <w:rPr>
+                <w:color w:val="FFFFFF" w:themeColor="background1"/>
+              </w:rPr>
+            </w:pPr>
+            <w:r>
+              <w:rPr>
+                <w:color w:val="FFFFFF" w:themeColor="background1"/>
+              </w:rPr>
+              <w:t>Es</w:t>
+            </w:r>
+            <w:r>
+              <w:rPr>
+                <w:color w:val="FFFFFF" w:themeColor="background1"/>
+              </w:rPr>
+              <w:t>tos son:</w:t>
+            </w:r>
+          </w:p>
+          <w:p>
+            <w:pPr>
+              <w:pStyle w:val="Prrafodelista"/>
+              <w:numPr>
+                <w:ilvl w:val="0"/>
+                <w:numId w:val="12"/>
+              </w:numPr>
+              <w:jc w:val="both"/>
+              <w:rPr>
+                <w:color w:val="FFFFFF" w:themeColor="background1"/>
+              </w:rPr>
+            </w:pPr>
+            <w:r>
+              <w:rPr>
+                <w:color w:val="FFFFFF" w:themeColor="background1"/>
+              </w:rPr>
+              <w:t xml:space="preserve">Las </w:t>
+            </w:r>
+            <w:r>
+              <w:rPr>
+                <w:b/>
+                <w:color w:val="FFFFFF" w:themeColor="background1"/>
+              </w:rPr>
+              <w:t>variables</w:t>
+            </w:r>
+            <w:r>
+              <w:rPr>
+                <w:color w:val="FFFFFF" w:themeColor="background1"/>
+              </w:rPr>
+              <w:t>,</w:t>
+            </w:r>
+            <w:r>
+              <w:rPr>
+                <w:color w:val="FFFFFF" w:themeColor="background1"/>
+              </w:rPr>
+              <w:t xml:space="preserve"> y</w:t>
+            </w:r>
+            <w:r>
+              <w:rPr>
+                <w:color w:val="FFFFFF" w:themeColor="background1"/>
+              </w:rPr>
+              <w:t xml:space="preserve"> las</w:t>
+            </w:r>
+            <w:r>
+              <w:rPr>
+                <w:color w:val="FFFFFF" w:themeColor="background1"/>
+              </w:rPr>
+              <w:t xml:space="preserve"> sentencias que permitan acceder a ellas y modificarlas</w:t>
+            </w:r>
+          </w:p>
+          <w:p>
+            <w:pPr>
+              <w:pStyle w:val="Prrafodelista"/>
+              <w:numPr>
+                <w:ilvl w:val="0"/>
+                <w:numId w:val="12"/>
+              </w:numPr>
+              <w:jc w:val="both"/>
+              <w:rPr>
+                <w:b/>
+                <w:color w:val="FFFFFF" w:themeColor="background1"/>
+              </w:rPr>
+            </w:pPr>
+            <w:r>
+              <w:rPr>
+                <w:color w:val="FFFFFF" w:themeColor="background1"/>
+              </w:rPr>
+              <w:t xml:space="preserve">La </w:t>
+            </w:r>
+            <w:r>
+              <w:rPr>
+                <w:b/>
+                <w:color w:val="FFFFFF" w:themeColor="background1"/>
+              </w:rPr>
+              <w:t>expresión condicional</w:t>
+            </w:r>
+            <w:r>
+              <w:rPr>
+                <w:color w:val="FFFFFF" w:themeColor="background1"/>
+              </w:rPr>
+              <w:t xml:space="preserve"> (el </w:t>
+            </w:r>
+            <w:r>
+              <w:rPr>
+                <w:b/>
+                <w:color w:val="FFFFFF" w:themeColor="background1"/>
+              </w:rPr>
+              <w:t>SI</w:t>
+            </w:r>
+            <w:r>
+              <w:rPr>
+                <w:color w:val="FFFFFF" w:themeColor="background1"/>
+              </w:rPr>
+              <w:t xml:space="preserve"> ó </w:t>
+            </w:r>
+            <w:r>
+              <w:rPr>
+                <w:b/>
+                <w:color w:val="FFFFFF" w:themeColor="background1"/>
+              </w:rPr>
+              <w:t>IF</w:t>
+            </w:r>
+            <w:r>
+              <w:rPr>
+                <w:color w:val="FFFFFF" w:themeColor="background1"/>
+              </w:rPr>
+              <w:t>)</w:t>
+            </w:r>
+          </w:p>
+          <w:p>
+            <w:pPr>
+              <w:pStyle w:val="Prrafodelista"/>
+              <w:numPr>
+                <w:ilvl w:val="0"/>
+                <w:numId w:val="12"/>
+              </w:numPr>
+              <w:jc w:val="both"/>
+              <w:rPr>
+                <w:b/>
+                <w:color w:val="FFFFFF" w:themeColor="background1"/>
+              </w:rPr>
+            </w:pPr>
+            <w:r>
+              <w:rPr>
+                <w:color w:val="FFFFFF" w:themeColor="background1"/>
+              </w:rPr>
+              <w:t xml:space="preserve">El </w:t>
+            </w:r>
+            <w:r>
+              <w:rPr>
+                <w:b/>
+                <w:color w:val="FFFFFF" w:themeColor="background1"/>
+              </w:rPr>
+              <w:t>bucle</w:t>
+            </w:r>
+            <w:r>
+              <w:rPr>
+                <w:color w:val="FFFFFF" w:themeColor="background1"/>
+              </w:rPr>
+              <w:t xml:space="preserve"> </w:t>
+            </w:r>
+            <w:r>
+              <w:rPr>
+                <w:b/>
+                <w:color w:val="FFFFFF" w:themeColor="background1"/>
+              </w:rPr>
+              <w:t>FOR</w:t>
+            </w:r>
+          </w:p>
+          <w:p>
+            <w:pPr>
+              <w:pStyle w:val="Prrafodelista"/>
+              <w:numPr>
+                <w:ilvl w:val="0"/>
+                <w:numId w:val="12"/>
+              </w:numPr>
+              <w:jc w:val="both"/>
+              <w:rPr>
+                <w:color w:val="FFFFFF" w:themeColor="background1"/>
+              </w:rPr>
+            </w:pPr>
+            <w:r>
+              <w:rPr>
+                <w:color w:val="FFFFFF" w:themeColor="background1"/>
+              </w:rPr>
+              <w:t xml:space="preserve">El </w:t>
+            </w:r>
+            <w:r>
+              <w:rPr>
+                <w:b/>
+                <w:color w:val="FFFFFF" w:themeColor="background1"/>
+              </w:rPr>
+              <w:t>bucle</w:t>
+            </w:r>
+            <w:r>
+              <w:rPr>
+                <w:color w:val="FFFFFF" w:themeColor="background1"/>
+              </w:rPr>
+              <w:t xml:space="preserve"> </w:t>
+            </w:r>
+            <w:r>
+              <w:rPr>
+                <w:b/>
+                <w:color w:val="FFFFFF" w:themeColor="background1"/>
+              </w:rPr>
+              <w:t>WHILE</w:t>
+            </w:r>
+          </w:p>
+          <w:p>
+            <w:pPr>
+              <w:pStyle w:val="Prrafodelista"/>
+              <w:jc w:val="both"/>
+              <w:rPr>
+                <w:color w:val="FFFFFF" w:themeColor="background1"/>
+              </w:rPr>
+            </w:pPr>
+          </w:p>
+        </w:tc>
+      </w:tr>
+    </w:tbl>
+    <w:p>
+      <w:r>
+        <w:br/>
+        <w:t xml:space="preserve">Pero sin importar el objeto o estructura que estemos definiendo, </w:t>
+      </w:r>
+      <w:r>
+        <w:rPr>
+          <w:b/>
+        </w:rPr>
+        <w:t>toda sentencia debe finalizar en punto y coma (;</w:t>
+      </w:r>
+      <w:r>
+        <w:rPr>
+          <w:b/>
+        </w:rPr>
+        <w:t>).</w:t>
+      </w:r>
+      <w:r>
+        <w:rPr>
+          <w:b/>
+        </w:rPr>
+        <w:t xml:space="preserve"> </w:t>
+      </w:r>
+      <w:r>
+        <w:rPr>
+          <w:b/>
+        </w:rPr>
+        <w:br/>
+      </w:r>
+      <w:r>
+        <w:t>La ausencia del punto y coma al finalizar una sentencia es uno de los errores más comunes (y más frustrantes)</w:t>
+      </w:r>
+      <w:r>
+        <w:t xml:space="preserve"> que encuentra el programador</w:t>
+      </w:r>
+      <w:r>
+        <w:t>.</w:t>
+      </w:r>
+    </w:p>
+    <w:tbl>
+      <w:tblPr>
+        <w:tblStyle w:val="Tablaconcuadrcula"/>
+        <w:tblW w:w="0" w:type="auto"/>
+        <w:tblLook w:val="04A0"/>
+      </w:tblPr>
+      <w:tblGrid>
+        <w:gridCol w:w="2052"/>
+        <w:gridCol w:w="8936"/>
+      </w:tblGrid>
+      <w:tr>
+        <w:tc>
+          <w:tcPr>
+            <w:tcW w:w="1951" w:type="dxa"/>
+            <w:tcBorders>
+              <w:top w:val="nil"/>
+              <w:left w:val="nil"/>
+              <w:bottom w:val="nil"/>
+              <w:right w:val="nil"/>
+            </w:tcBorders>
+            <w:vAlign w:val="center"/>
+          </w:tcPr>
+          <w:p>
+            <w:r>
+              <w:rPr>
+                <w:noProof/>
+                <w:lang w:eastAsia="es-UY"/>
+              </w:rPr>
+              <w:drawing>
+                <wp:inline distT="0" distB="0" distL="0" distR="0">
+                  <wp:extent cx="1146537" cy="720000"/>
+                  <wp:effectExtent l="19050" t="0" r="0" b="0"/>
+                  <wp:docPr id="29" name="18 Imagen" descr="vaca-habla-2.png"/>
+                  <wp:cNvGraphicFramePr>
+                    <a:graphicFrameLocks xmlns:a="http://schemas.openxmlformats.org/drawingml/2006/main" noChangeAspect="1"/>
+                  </wp:cNvGraphicFramePr>
+                  <a:graphic xmlns:a="http://schemas.openxmlformats.org/drawingml/2006/main">
+                    <a:graphicData uri="http://schemas.openxmlformats.org/drawingml/2006/picture">
+                      <pic:pic xmlns:pic="http://schemas.openxmlformats.org/drawingml/2006/picture">
+                        <pic:nvPicPr>
+                          <pic:cNvPr id="0" name="vaca-habla-2.png"/>
+                          <pic:cNvPicPr/>
+                        </pic:nvPicPr>
+                        <pic:blipFill>
+                          <a:blip r:embed="rId9" cstate="print"/>
+                          <a:stretch>
+                            <a:fillRect/>
+                          </a:stretch>
+                        </pic:blipFill>
+                        <pic:spPr>
+                          <a:xfrm>
+                            <a:off x="0" y="0"/>
+                            <a:ext cx="1146537" cy="720000"/>
+                          </a:xfrm>
+                          <a:prstGeom prst="rect">
+                            <a:avLst/>
+                          </a:prstGeom>
+                        </pic:spPr>
+                      </pic:pic>
+                    </a:graphicData>
+                  </a:graphic>
+                </wp:inline>
+              </w:drawing>
+            </w:r>
+          </w:p>
+        </w:tc>
+        <w:tc>
+          <w:tcPr>
+            <w:tcW w:w="8961" w:type="dxa"/>
+            <w:tcBorders>
+              <w:top w:val="nil"/>
+              <w:left w:val="nil"/>
+              <w:bottom w:val="nil"/>
+              <w:right w:val="nil"/>
+            </w:tcBorders>
+            <w:shd w:val="clear" w:color="auto" w:fill="FF7C80"/>
+            <w:vAlign w:val="center"/>
+          </w:tcPr>
+          <w:p>
+            <w:pPr>
+              <w:jc w:val="both"/>
+              <w:rPr>
+                <w:b/>
+                <w:color w:val="FFFFFF" w:themeColor="background1"/>
+              </w:rPr>
+            </w:pPr>
+          </w:p>
+          <w:p>
+            <w:pPr>
+              <w:jc w:val="both"/>
+              <w:rPr>
+                <w:b/>
+                <w:color w:val="FFFFFF" w:themeColor="background1"/>
+              </w:rPr>
+            </w:pPr>
+            <w:r>
+              <w:rPr>
+                <w:b/>
+                <w:color w:val="FFFFFF" w:themeColor="background1"/>
+              </w:rPr>
+              <w:t>Finalizado de sentencias:</w:t>
+            </w:r>
+          </w:p>
+          <w:p>
+            <w:pPr>
+              <w:jc w:val="both"/>
+              <w:rPr>
+                <w:color w:val="FFFFFF" w:themeColor="background1"/>
+              </w:rPr>
+            </w:pPr>
+            <w:r>
+              <w:rPr>
+                <w:color w:val="FFFFFF" w:themeColor="background1"/>
+              </w:rPr>
+              <w:t>Toda estructura debe finalizarse con un punto y coma (;) ya que esto es lo que le indica al compilador de Java que la orden terminó y que puede evaluar la próxima línea del programa, de hecho, puedo incluso incluir saltos de renglón en medio de una sentencia sin que esto afecte el resultado final, siempre y cuando use un punto y coma al final.</w:t>
+            </w:r>
+          </w:p>
+          <w:p>
+            <w:pPr>
+              <w:jc w:val="both"/>
+              <w:rPr>
+                <w:color w:val="FFFFFF" w:themeColor="background1"/>
+              </w:rPr>
+            </w:pPr>
+            <w:r>
+              <w:rPr>
+                <w:color w:val="FFFFFF" w:themeColor="background1"/>
+              </w:rPr>
+              <w:t>De esta manera la sintaxis de una sentencia cualquiera en Java sería:</w:t>
+            </w:r>
+          </w:p>
+          <w:p>
+            <w:pPr>
+              <w:jc w:val="center"/>
+              <w:rPr>
+                <w:rFonts w:ascii="Courier New" w:hAnsi="Courier New" w:cs="Courier New"/>
+                <w:b/>
+                <w:color w:val="FFFFFF" w:themeColor="background1"/>
+              </w:rPr>
+            </w:pPr>
+          </w:p>
+          <w:p>
+            <w:pPr>
+              <w:rPr>
+                <w:rFonts w:ascii="Courier New" w:hAnsi="Courier New" w:cs="Courier New"/>
+                <w:b/>
+                <w:color w:val="FFFFFF" w:themeColor="background1"/>
+              </w:rPr>
+            </w:pPr>
+            <w:r>
+              <w:rPr>
+                <w:rFonts w:ascii="Courier New" w:hAnsi="Courier New" w:cs="Courier New"/>
+                <w:b/>
+                <w:color w:val="FFFFFF" w:themeColor="background1"/>
+              </w:rPr>
+              <w:tab/>
+            </w:r>
+            <w:r>
+              <w:rPr>
+                <w:rFonts w:ascii="Courier New" w:hAnsi="Courier New" w:cs="Courier New"/>
+                <w:b/>
+                <w:color w:val="FFFFFF" w:themeColor="background1"/>
+              </w:rPr>
+              <w:tab/>
+            </w:r>
+            <w:r>
+              <w:rPr>
+                <w:rFonts w:ascii="Courier New" w:hAnsi="Courier New" w:cs="Courier New"/>
+                <w:b/>
+                <w:color w:val="FFFFFF" w:themeColor="background1"/>
+              </w:rPr>
+              <w:t>comando modificador1 modificador2;</w:t>
+            </w:r>
+          </w:p>
+          <w:p>
+            <w:pPr>
+              <w:rPr>
+                <w:rFonts w:cs="Courier New"/>
+                <w:color w:val="FFFFFF" w:themeColor="background1"/>
+              </w:rPr>
+            </w:pPr>
+            <w:r>
+              <w:rPr>
+                <w:rFonts w:cs="Courier New"/>
+                <w:color w:val="FFFFFF" w:themeColor="background1"/>
+              </w:rPr>
+              <w:t>O también:</w:t>
+            </w:r>
+          </w:p>
+          <w:p>
+            <w:pPr>
+              <w:rPr>
+                <w:rFonts w:cs="Courier New"/>
+                <w:color w:val="FFFFFF" w:themeColor="background1"/>
+              </w:rPr>
+            </w:pPr>
+          </w:p>
+          <w:p>
+            <w:pPr>
+              <w:rPr>
+                <w:rFonts w:ascii="Courier New" w:hAnsi="Courier New" w:cs="Courier New"/>
+                <w:b/>
+                <w:color w:val="FFFFFF" w:themeColor="background1"/>
+              </w:rPr>
+            </w:pPr>
+            <w:r>
+              <w:rPr>
+                <w:rFonts w:ascii="Courier New" w:hAnsi="Courier New" w:cs="Courier New"/>
+                <w:b/>
+                <w:color w:val="FFFFFF" w:themeColor="background1"/>
+              </w:rPr>
+              <w:tab/>
+            </w:r>
+            <w:r>
+              <w:rPr>
+                <w:rFonts w:ascii="Courier New" w:hAnsi="Courier New" w:cs="Courier New"/>
+                <w:b/>
+                <w:color w:val="FFFFFF" w:themeColor="background1"/>
+              </w:rPr>
+              <w:tab/>
+            </w:r>
+            <w:r>
+              <w:rPr>
+                <w:rFonts w:ascii="Courier New" w:hAnsi="Courier New" w:cs="Courier New"/>
+                <w:b/>
+                <w:color w:val="FFFFFF" w:themeColor="background1"/>
+              </w:rPr>
+              <w:t xml:space="preserve">comando </w:t>
+            </w:r>
+          </w:p>
+          <w:p>
+            <w:pPr>
+              <w:rPr>
+                <w:rFonts w:ascii="Courier New" w:hAnsi="Courier New" w:cs="Courier New"/>
+                <w:b/>
+                <w:color w:val="FFFFFF" w:themeColor="background1"/>
+              </w:rPr>
+            </w:pPr>
+            <w:r>
+              <w:rPr>
+                <w:rFonts w:ascii="Courier New" w:hAnsi="Courier New" w:cs="Courier New"/>
+                <w:b/>
+                <w:color w:val="FFFFFF" w:themeColor="background1"/>
+              </w:rPr>
+              <w:tab/>
+            </w:r>
+            <w:r>
+              <w:rPr>
+                <w:rFonts w:ascii="Courier New" w:hAnsi="Courier New" w:cs="Courier New"/>
+                <w:b/>
+                <w:color w:val="FFFFFF" w:themeColor="background1"/>
+              </w:rPr>
+              <w:tab/>
+            </w:r>
+            <w:r>
+              <w:rPr>
+                <w:rFonts w:ascii="Courier New" w:hAnsi="Courier New" w:cs="Courier New"/>
+                <w:b/>
+                <w:color w:val="FFFFFF" w:themeColor="background1"/>
+              </w:rPr>
+              <w:tab/>
+            </w:r>
+            <w:r>
+              <w:rPr>
+                <w:rFonts w:ascii="Courier New" w:hAnsi="Courier New" w:cs="Courier New"/>
+                <w:b/>
+                <w:color w:val="FFFFFF" w:themeColor="background1"/>
+              </w:rPr>
+              <w:t xml:space="preserve">modificador1 </w:t>
+            </w:r>
+          </w:p>
+          <w:p>
+            <w:pPr>
+              <w:rPr>
+                <w:rFonts w:cs="Courier New"/>
+                <w:color w:val="FFFFFF" w:themeColor="background1"/>
+              </w:rPr>
+            </w:pPr>
+            <w:r>
+              <w:rPr>
+                <w:rFonts w:ascii="Courier New" w:hAnsi="Courier New" w:cs="Courier New"/>
+                <w:b/>
+                <w:color w:val="FFFFFF" w:themeColor="background1"/>
+              </w:rPr>
+              <w:tab/>
+            </w:r>
+            <w:r>
+              <w:rPr>
+                <w:rFonts w:ascii="Courier New" w:hAnsi="Courier New" w:cs="Courier New"/>
+                <w:b/>
+                <w:color w:val="FFFFFF" w:themeColor="background1"/>
+              </w:rPr>
+              <w:tab/>
+            </w:r>
+            <w:r>
+              <w:rPr>
+                <w:rFonts w:ascii="Courier New" w:hAnsi="Courier New" w:cs="Courier New"/>
+                <w:b/>
+                <w:color w:val="FFFFFF" w:themeColor="background1"/>
+              </w:rPr>
+              <w:tab/>
+            </w:r>
+            <w:r>
+              <w:rPr>
+                <w:rFonts w:ascii="Courier New" w:hAnsi="Courier New" w:cs="Courier New"/>
+                <w:b/>
+                <w:color w:val="FFFFFF" w:themeColor="background1"/>
+              </w:rPr>
+              <w:t>modificador2;</w:t>
+            </w:r>
+          </w:p>
+        </w:tc>
+      </w:tr>
+      <w:tr>
+        <w:tc>
+          <w:tcPr>
+            <w:tcW w:w="1951" w:type="dxa"/>
+            <w:tcBorders>
+              <w:top w:val="nil"/>
+              <w:left w:val="nil"/>
+              <w:bottom w:val="nil"/>
+              <w:right w:val="nil"/>
+            </w:tcBorders>
+            <w:vAlign w:val="center"/>
+          </w:tcPr>
+          <w:p>
+            <w:pPr>
+              <w:rPr>
+                <w:noProof/>
+                <w:lang w:eastAsia="es-UY"/>
+              </w:rPr>
+            </w:pPr>
+          </w:p>
+        </w:tc>
+        <w:tc>
+          <w:tcPr>
+            <w:tcW w:w="8961" w:type="dxa"/>
+            <w:tcBorders>
+              <w:top w:val="nil"/>
+              <w:left w:val="nil"/>
+              <w:bottom w:val="nil"/>
+              <w:right w:val="nil"/>
+            </w:tcBorders>
+            <w:shd w:val="clear" w:color="auto" w:fill="FF7C80"/>
+            <w:vAlign w:val="center"/>
+          </w:tcPr>
+          <w:p>
+            <w:pPr>
+              <w:jc w:val="both"/>
+              <w:rPr>
+                <w:b/>
+                <w:color w:val="FFFFFF" w:themeColor="background1"/>
+              </w:rPr>
+            </w:pPr>
+          </w:p>
+        </w:tc>
+      </w:tr>
+    </w:tbl>
+    <w:p>
+      <w:pPr>
+        <w:pStyle w:val="Ttulo4"/>
+      </w:pPr>
+      <w:r>
+        <w:lastRenderedPageBreak/>
+        <w:t>Defini</w:t>
+      </w:r>
+      <w:r>
+        <w:t>r Variables en Java</w:t>
+      </w:r>
+    </w:p>
+    <w:p>
+      <w:r>
+        <w:t>Para definir variables, debemos tener en cuenta que una</w:t>
+      </w:r>
+      <w:r>
+        <w:t xml:space="preserve"> de las principales características de Java es que es un lenguaje programación </w:t>
+      </w:r>
+      <w:r>
+        <w:rPr>
+          <w:b/>
+        </w:rPr>
+        <w:t xml:space="preserve">fuertemente </w:t>
+      </w:r>
+      <w:proofErr w:type="spellStart"/>
+      <w:r>
+        <w:rPr>
+          <w:b/>
+        </w:rPr>
+        <w:t>tipado</w:t>
+      </w:r>
+      <w:proofErr w:type="spellEnd"/>
+      <w:r>
+        <w:rPr>
+          <w:b/>
+        </w:rPr>
+        <w:t>.</w:t>
+      </w:r>
+      <w:r>
+        <w:t xml:space="preserve"> Esto significa </w:t>
+      </w:r>
+      <w:r>
+        <w:rPr>
+          <w:b/>
+          <w:i/>
+        </w:rPr>
+        <w:t>que todos los objetos</w:t>
+      </w:r>
+      <w:r>
+        <w:t xml:space="preserve"> que definamos </w:t>
+      </w:r>
+      <w:r>
+        <w:rPr>
+          <w:b/>
+        </w:rPr>
+        <w:t>deben definirse especificando su tipo de datos</w:t>
+      </w:r>
+      <w:r>
+        <w:rPr>
+          <w:b/>
+        </w:rPr>
+        <w:t>,</w:t>
+      </w:r>
+      <w:r>
+        <w:t xml:space="preserve"> o de</w:t>
+      </w:r>
+      <w:r>
+        <w:t xml:space="preserve"> lo contrario el programa no podrá ejecutarse</w:t>
+      </w:r>
+      <w:r>
+        <w:t>.</w:t>
+      </w:r>
+    </w:p>
+    <w:p>
+      <w:r>
+        <w:t xml:space="preserve"> </w:t>
+      </w:r>
+      <w:r>
+        <w:t>De esta manera, c</w:t>
+      </w:r>
+      <w:r>
+        <w:t>uando debo definir una variable en Java sigo estos pasos:</w:t>
+      </w:r>
+    </w:p>
+    <w:p>
+      <w:pPr>
+        <w:pStyle w:val="Prrafodelista"/>
+        <w:numPr>
+          <w:ilvl w:val="0"/>
+          <w:numId w:val="13"/>
+        </w:numPr>
+        <w:rPr>
+          <w:b/>
+        </w:rPr>
+      </w:pPr>
+      <w:r>
+        <w:rPr>
+          <w:b/>
+        </w:rPr>
+        <w:t>Defino su tipo de datos</w:t>
+      </w:r>
+      <w:r>
+        <w:rPr>
+          <w:b/>
+        </w:rPr>
+        <w:t>.</w:t>
+      </w:r>
+    </w:p>
+    <w:p>
+      <w:pPr>
+        <w:pStyle w:val="Prrafodelista"/>
+        <w:numPr>
+          <w:ilvl w:val="0"/>
+          <w:numId w:val="13"/>
+        </w:numPr>
+        <w:rPr>
+          <w:b/>
+        </w:rPr>
+      </w:pPr>
+      <w:r>
+        <w:rPr>
+          <w:b/>
+        </w:rPr>
+        <w:t>Defino su nombre</w:t>
+      </w:r>
+      <w:r>
+        <w:rPr>
+          <w:b/>
+        </w:rPr>
+        <w:t>.</w:t>
+      </w:r>
+    </w:p>
+    <w:p>
+      <w:pPr>
+        <w:pStyle w:val="Prrafodelista"/>
+        <w:numPr>
+          <w:ilvl w:val="0"/>
+          <w:numId w:val="13"/>
+        </w:numPr>
+        <w:rPr>
+          <w:b/>
+        </w:rPr>
+      </w:pPr>
+      <w:r>
+        <w:rPr>
+          <w:b/>
+        </w:rPr>
+        <w:t>Defino su valor inicial</w:t>
+      </w:r>
+      <w:r>
+        <w:rPr>
+          <w:b/>
+        </w:rPr>
+        <w:t>.</w:t>
+      </w:r>
+    </w:p>
+    <w:p>
+      <w:r>
+        <w:t>Esto nos deja la siguiente sintaxis general:</w:t>
+      </w:r>
+    </w:p>
+    <w:tbl>
+      <w:tblPr>
+        <w:tblStyle w:val="Tablaconcuadrcula"/>
+        <w:tblW w:w="0" w:type="auto"/>
+        <w:tblLook w:val="04A0"/>
+      </w:tblPr>
+      <w:tblGrid>
+        <w:gridCol w:w="2052"/>
+        <w:gridCol w:w="8936"/>
+      </w:tblGrid>
+      <w:tr>
+        <w:tc>
+          <w:tcPr>
+            <w:tcW w:w="1951" w:type="dxa"/>
+            <w:tcBorders>
+              <w:top w:val="nil"/>
+              <w:left w:val="nil"/>
+              <w:bottom w:val="nil"/>
+              <w:right w:val="nil"/>
+            </w:tcBorders>
+            <w:vAlign w:val="center"/>
+          </w:tcPr>
+          <w:p>
+            <w:r>
+              <w:rPr>
+                <w:noProof/>
+                <w:lang w:eastAsia="es-UY"/>
+              </w:rPr>
+              <w:drawing>
+                <wp:inline distT="0" distB="0" distL="0" distR="0">
+                  <wp:extent cx="1146240" cy="720000"/>
+                  <wp:effectExtent l="19050" t="0" r="0" b="0"/>
+                  <wp:docPr id="25" name="12 Imagen" descr="vaca-habla-1.png"/>
+                  <wp:cNvGraphicFramePr>
+                    <a:graphicFrameLocks xmlns:a="http://schemas.openxmlformats.org/drawingml/2006/main" noChangeAspect="1"/>
+                  </wp:cNvGraphicFramePr>
+                  <a:graphic xmlns:a="http://schemas.openxmlformats.org/drawingml/2006/main">
+                    <a:graphicData uri="http://schemas.openxmlformats.org/drawingml/2006/picture">
+                      <pic:pic xmlns:pic="http://schemas.openxmlformats.org/drawingml/2006/picture">
+                        <pic:nvPicPr>
+                          <pic:cNvPr id="0" name="vaca-habla-1.png"/>
+                          <pic:cNvPicPr/>
+                        </pic:nvPicPr>
+                        <pic:blipFill>
+                          <a:blip r:embed="rId8" cstate="print"/>
+                          <a:stretch>
+                            <a:fillRect/>
+                          </a:stretch>
+                        </pic:blipFill>
+                        <pic:spPr>
+                          <a:xfrm>
+                            <a:off x="0" y="0"/>
+                            <a:ext cx="1146240" cy="720000"/>
+                          </a:xfrm>
+                          <a:prstGeom prst="rect">
+                            <a:avLst/>
+                          </a:prstGeom>
+                        </pic:spPr>
+                      </pic:pic>
+                    </a:graphicData>
+                  </a:graphic>
+                </wp:inline>
+              </w:drawing>
+            </w:r>
+          </w:p>
+        </w:tc>
+        <w:tc>
+          <w:tcPr>
+            <w:tcW w:w="8961" w:type="dxa"/>
+            <w:tcBorders>
+              <w:top w:val="nil"/>
+              <w:left w:val="nil"/>
+              <w:bottom w:val="nil"/>
+              <w:right w:val="nil"/>
+            </w:tcBorders>
+            <w:shd w:val="clear" w:color="auto" w:fill="548DD4" w:themeFill="text2" w:themeFillTint="99"/>
+            <w:vAlign w:val="center"/>
+          </w:tcPr>
+          <w:p>
+            <w:pPr>
+              <w:jc w:val="both"/>
+              <w:rPr>
+                <w:b/>
+                <w:color w:val="FFFFFF" w:themeColor="background1"/>
+              </w:rPr>
+            </w:pPr>
+            <w:r>
+              <w:rPr>
+                <w:b/>
+                <w:color w:val="FFFFFF" w:themeColor="background1"/>
+              </w:rPr>
+              <w:t>Sintaxis para definir variables:</w:t>
+            </w:r>
+          </w:p>
+          <w:p>
+            <w:pPr>
+              <w:jc w:val="both"/>
+              <w:rPr>
+                <w:b/>
+                <w:color w:val="FFFFFF" w:themeColor="background1"/>
+              </w:rPr>
+            </w:pPr>
+          </w:p>
+          <w:p>
+            <w:pPr>
+              <w:jc w:val="center"/>
+              <w:rPr>
+                <w:b/>
+                <w:color w:val="FFFFFF" w:themeColor="background1"/>
+              </w:rPr>
+            </w:pPr>
+            <w:proofErr w:type="spellStart"/>
+            <w:r>
+              <w:rPr>
+                <w:rFonts w:ascii="Courier New" w:hAnsi="Courier New" w:cs="Courier New"/>
+                <w:b/>
+                <w:color w:val="FFFFFF" w:themeColor="background1"/>
+              </w:rPr>
+              <w:t>tipoDeDatos</w:t>
+            </w:r>
+            <w:proofErr w:type="spellEnd"/>
+            <w:r>
+              <w:rPr>
+                <w:rFonts w:ascii="Courier New" w:hAnsi="Courier New" w:cs="Courier New"/>
+                <w:b/>
+                <w:color w:val="FFFFFF" w:themeColor="background1"/>
+              </w:rPr>
+              <w:t xml:space="preserve"> </w:t>
+            </w:r>
+            <w:proofErr w:type="spellStart"/>
+            <w:r>
+              <w:rPr>
+                <w:rFonts w:ascii="Courier New" w:hAnsi="Courier New" w:cs="Courier New"/>
+                <w:b/>
+                <w:color w:val="FFFFFF" w:themeColor="background1"/>
+              </w:rPr>
+              <w:t>NombreDeVariable</w:t>
+            </w:r>
+            <w:proofErr w:type="spellEnd"/>
+            <w:r>
+              <w:rPr>
+                <w:rFonts w:ascii="Courier New" w:hAnsi="Courier New" w:cs="Courier New"/>
+                <w:b/>
+                <w:color w:val="FFFFFF" w:themeColor="background1"/>
+              </w:rPr>
+              <w:t xml:space="preserve"> = valor;</w:t>
+            </w:r>
+            <w:r>
+              <w:rPr>
+                <w:b/>
+                <w:color w:val="FFFFFF" w:themeColor="background1"/>
+              </w:rPr>
+              <w:br/>
+            </w:r>
+          </w:p>
+        </w:tc>
+      </w:tr>
+    </w:tbl>
+    <w:p/>
+    <w:p>
+      <w:r>
+        <w:t>Java es un lenguaje con muc</w:t>
+      </w:r>
+      <w:r>
+        <w:t xml:space="preserve">hos tipos de datos, pero </w:t>
+      </w:r>
+      <w:r>
+        <w:t>en general usaremos unos pocos tipos básicos que cubrir</w:t>
+      </w:r>
+      <w:r>
+        <w:t>án la mayoría de nuestras necesidades iniciales:</w:t>
+      </w:r>
+    </w:p>
+    <w:tbl>
+      <w:tblPr>
+        <w:tblStyle w:val="Tablaconcuadrcula"/>
+        <w:tblW w:w="0" w:type="auto"/>
+        <w:tblLook w:val="04A0"/>
+      </w:tblPr>
+      <w:tblGrid>
+        <w:gridCol w:w="2052"/>
+        <w:gridCol w:w="8936"/>
+      </w:tblGrid>
+      <w:tr>
+        <w:tc>
+          <w:tcPr>
+            <w:tcW w:w="1951" w:type="dxa"/>
+            <w:tcBorders>
+              <w:top w:val="nil"/>
+              <w:left w:val="nil"/>
+              <w:bottom w:val="nil"/>
+              <w:right w:val="nil"/>
+            </w:tcBorders>
+            <w:vAlign w:val="center"/>
+          </w:tcPr>
+          <w:p>
+            <w:r>
+              <w:rPr>
+                <w:noProof/>
+                <w:lang w:eastAsia="es-UY"/>
+              </w:rPr>
+              <w:drawing>
+                <wp:inline distT="0" distB="0" distL="0" distR="0">
+                  <wp:extent cx="1146240" cy="720000"/>
+                  <wp:effectExtent l="19050" t="0" r="0" b="0"/>
+                  <wp:docPr id="30" name="12 Imagen" descr="vaca-habla-1.png"/>
+                  <wp:cNvGraphicFramePr>
+                    <a:graphicFrameLocks xmlns:a="http://schemas.openxmlformats.org/drawingml/2006/main" noChangeAspect="1"/>
+                  </wp:cNvGraphicFramePr>
+                  <a:graphic xmlns:a="http://schemas.openxmlformats.org/drawingml/2006/main">
+                    <a:graphicData uri="http://schemas.openxmlformats.org/drawingml/2006/picture">
+                      <pic:pic xmlns:pic="http://schemas.openxmlformats.org/drawingml/2006/picture">
+                        <pic:nvPicPr>
+                          <pic:cNvPr id="0" name="vaca-habla-1.png"/>
+                          <pic:cNvPicPr/>
+                        </pic:nvPicPr>
+                        <pic:blipFill>
+                          <a:blip r:embed="rId8" cstate="print"/>
+                          <a:stretch>
+                            <a:fillRect/>
+                          </a:stretch>
+                        </pic:blipFill>
+                        <pic:spPr>
+                          <a:xfrm>
+                            <a:off x="0" y="0"/>
+                            <a:ext cx="1146240" cy="720000"/>
+                          </a:xfrm>
+                          <a:prstGeom prst="rect">
+                            <a:avLst/>
+                          </a:prstGeom>
+                        </pic:spPr>
+                      </pic:pic>
+                    </a:graphicData>
+                  </a:graphic>
+                </wp:inline>
+              </w:drawing>
+            </w:r>
+          </w:p>
+        </w:tc>
+        <w:tc>
+          <w:tcPr>
+            <w:tcW w:w="8961" w:type="dxa"/>
+            <w:tcBorders>
+              <w:top w:val="nil"/>
+              <w:left w:val="nil"/>
+              <w:bottom w:val="nil"/>
+              <w:right w:val="nil"/>
+            </w:tcBorders>
+            <w:shd w:val="clear" w:color="auto" w:fill="548DD4" w:themeFill="text2" w:themeFillTint="99"/>
+            <w:vAlign w:val="center"/>
+          </w:tcPr>
+          <w:p>
+            <w:pPr>
+              <w:rPr>
+                <w:b/>
+                <w:color w:val="FFFFFF" w:themeColor="background1"/>
+              </w:rPr>
+            </w:pPr>
+            <w:r>
+              <w:rPr>
+                <w:b/>
+                <w:color w:val="FFFFFF" w:themeColor="background1"/>
+              </w:rPr>
+              <w:t>Tipos de Datos básicos en Java:</w:t>
+            </w:r>
+          </w:p>
+          <w:p>
+            <w:pPr>
+              <w:rPr>
+                <w:color w:val="FFFFFF" w:themeColor="background1"/>
+              </w:rPr>
+            </w:pPr>
+          </w:p>
+          <w:p>
+            <w:pPr>
+              <w:rPr>
+                <w:color w:val="FFFFFF" w:themeColor="background1"/>
+              </w:rPr>
+            </w:pPr>
+            <w:r>
+              <w:rPr>
+                <w:color w:val="FFFFFF" w:themeColor="background1"/>
+              </w:rPr>
+              <w:t xml:space="preserve">Java es un lenguaje </w:t>
+            </w:r>
+            <w:r>
+              <w:rPr>
+                <w:b/>
+                <w:color w:val="FFFFFF" w:themeColor="background1"/>
+              </w:rPr>
+              <w:t>muy estricto</w:t>
+            </w:r>
+            <w:r>
+              <w:rPr>
+                <w:color w:val="FFFFFF" w:themeColor="background1"/>
+              </w:rPr>
+              <w:t xml:space="preserve"> con las m</w:t>
+            </w:r>
+            <w:r>
+              <w:rPr>
+                <w:color w:val="FFFFFF" w:themeColor="background1"/>
+              </w:rPr>
+              <w:t>inúsculas y las mayúsculas, y deben</w:t>
+            </w:r>
+            <w:r>
+              <w:rPr>
+                <w:color w:val="FFFFFF" w:themeColor="background1"/>
+              </w:rPr>
+              <w:t xml:space="preserve"> respetarse para evitar errores. O sea “</w:t>
+            </w:r>
+            <w:proofErr w:type="spellStart"/>
+            <w:r>
+              <w:rPr>
+                <w:color w:val="FFFFFF" w:themeColor="background1"/>
+              </w:rPr>
+              <w:t>string</w:t>
+            </w:r>
+            <w:proofErr w:type="spellEnd"/>
+            <w:r>
+              <w:rPr>
+                <w:color w:val="FFFFFF" w:themeColor="background1"/>
+              </w:rPr>
+              <w:t>”, “</w:t>
+            </w:r>
+            <w:proofErr w:type="spellStart"/>
+            <w:r>
+              <w:rPr>
+                <w:color w:val="FFFFFF" w:themeColor="background1"/>
+              </w:rPr>
+              <w:t>String</w:t>
+            </w:r>
+            <w:proofErr w:type="spellEnd"/>
+            <w:r>
+              <w:rPr>
+                <w:color w:val="FFFFFF" w:themeColor="background1"/>
+              </w:rPr>
+              <w:t>” y “STRING” son tres expresiones totalmente diferentes.</w:t>
+            </w:r>
+          </w:p>
+          <w:p>
+            <w:pPr>
+              <w:rPr>
+                <w:color w:val="FFFFFF" w:themeColor="background1"/>
+              </w:rPr>
+            </w:pPr>
+          </w:p>
+          <w:tbl>
+            <w:tblPr>
+              <w:tblStyle w:val="Tablaconcuadrcula"/>
+              <w:tblW w:w="0" w:type="auto"/>
+              <w:jc w:val="center"/>
+              <w:tblBorders>
+                <w:top w:val="none" w:sz="0" w:space="0" w:color="auto"/>
+                <w:left w:val="none" w:sz="0" w:space="0" w:color="auto"/>
+                <w:bottom w:val="none" w:sz="0" w:space="0" w:color="auto"/>
+                <w:right w:val="none" w:sz="0" w:space="0" w:color="auto"/>
+              </w:tblBorders>
+              <w:shd w:val="clear" w:color="auto" w:fill="FFFFFF" w:themeFill="background1"/>
+              <w:tblLook w:val="04A0"/>
+            </w:tblPr>
+            <w:tblGrid>
+              <w:gridCol w:w="2194"/>
+              <w:gridCol w:w="6511"/>
+            </w:tblGrid>
+            <w:tr>
+              <w:trPr>
+                <w:jc w:val="center"/>
+              </w:trPr>
+              <w:tc>
+                <w:tcPr>
+                  <w:tcW w:w="2194" w:type="dxa"/>
+                  <w:shd w:val="clear" w:color="auto" w:fill="FFFFFF" w:themeFill="background1"/>
+                  <w:vAlign w:val="center"/>
+                </w:tcPr>
+                <w:p>
+                  <w:pPr>
+                    <w:jc w:val="center"/>
+                    <w:rPr>
+                      <w:b/>
+                    </w:rPr>
+                  </w:pPr>
+                  <w:r>
+                    <w:rPr>
+                      <w:b/>
+                    </w:rPr>
+                    <w:t>Tipo de Dato</w:t>
+                  </w:r>
+                </w:p>
+              </w:tc>
+              <w:tc>
+                <w:tcPr>
+                  <w:tcW w:w="6511" w:type="dxa"/>
+                  <w:shd w:val="clear" w:color="auto" w:fill="FFFFFF" w:themeFill="background1"/>
+                  <w:vAlign w:val="center"/>
+                </w:tcPr>
+                <w:p>
+                  <w:pPr>
+                    <w:jc w:val="center"/>
+                    <w:rPr>
+                      <w:b/>
+                    </w:rPr>
+                  </w:pPr>
+                  <w:r>
+                    <w:rPr>
+                      <w:b/>
+                    </w:rPr>
+                    <w:t>Descripción</w:t>
+                  </w:r>
+                </w:p>
+              </w:tc>
+            </w:tr>
+            <w:tr>
+              <w:trPr>
+                <w:jc w:val="center"/>
+              </w:trPr>
+              <w:tc>
+                <w:tcPr>
+                  <w:tcW w:w="2194" w:type="dxa"/>
+                  <w:tcBorders>
+                    <w:bottom w:val="nil"/>
+                    <w:right w:val="nil"/>
+                  </w:tcBorders>
+                  <w:shd w:val="clear" w:color="auto" w:fill="FFFFFF" w:themeFill="background1"/>
+                  <w:vAlign w:val="center"/>
+                </w:tcPr>
+                <w:p>
+                  <w:pPr>
+                    <w:jc w:val="center"/>
+                    <w:rPr>
+                      <w:rFonts w:ascii="Courier New" w:hAnsi="Courier New" w:cs="Courier New"/>
+                      <w:b/>
+                    </w:rPr>
+                  </w:pPr>
+                  <w:proofErr w:type="spellStart"/>
+                  <w:r>
+                    <w:rPr>
+                      <w:rFonts w:ascii="Courier New" w:hAnsi="Courier New" w:cs="Courier New"/>
+                      <w:b/>
+                    </w:rPr>
+                    <w:t>int</w:t>
+                  </w:r>
+                  <w:proofErr w:type="spellEnd"/>
+                </w:p>
+              </w:tc>
+              <w:tc>
+                <w:tcPr>
+                  <w:tcW w:w="6511" w:type="dxa"/>
+                  <w:tcBorders>
+                    <w:left w:val="nil"/>
+                    <w:bottom w:val="nil"/>
+                  </w:tcBorders>
+                  <w:shd w:val="clear" w:color="auto" w:fill="FFFFFF" w:themeFill="background1"/>
+                  <w:vAlign w:val="center"/>
+                </w:tcPr>
+                <w:p>
+                  <w:pPr>
+                    <w:jc w:val="center"/>
+                    <w:rPr>
+                      <w:vertAlign w:val="superscript"/>
+                    </w:rPr>
+                  </w:pPr>
+                  <w:r>
+                    <w:t xml:space="preserve">Para valores numéricos positivos o negativos enteros (sin decimales) </w:t>
+                  </w:r>
+                  <w:r>
+                    <w:t>entre -2.147.483.648 y 2.147.483.647</w:t>
+                  </w:r>
+                </w:p>
+              </w:tc>
+            </w:tr>
+            <w:tr>
+              <w:trPr>
+                <w:jc w:val="center"/>
+              </w:trPr>
+              <w:tc>
+                <w:tcPr>
+                  <w:tcW w:w="8705" w:type="dxa"/>
+                  <w:gridSpan w:val="2"/>
+                  <w:tcBorders>
+                    <w:top w:val="nil"/>
+                  </w:tcBorders>
+                  <w:shd w:val="clear" w:color="auto" w:fill="FFFFFF" w:themeFill="background1"/>
+                  <w:vAlign w:val="center"/>
+                </w:tcPr>
+                <w:p>
+                  <w:pPr>
+                    <w:jc w:val="center"/>
+                    <w:rPr>
+                      <w:rFonts w:ascii="Courier New" w:hAnsi="Courier New" w:cs="Courier New"/>
+                      <w:b/>
+                    </w:rPr>
+                  </w:pPr>
+                  <w:proofErr w:type="spellStart"/>
+                  <w:r>
+                    <w:rPr>
+                      <w:rFonts w:ascii="Courier New" w:hAnsi="Courier New" w:cs="Courier New"/>
+                      <w:b/>
+                    </w:rPr>
+                    <w:t>int</w:t>
+                  </w:r>
+                  <w:proofErr w:type="spellEnd"/>
+                  <w:r>
+                    <w:rPr>
+                      <w:rFonts w:ascii="Courier New" w:hAnsi="Courier New" w:cs="Courier New"/>
+                      <w:b/>
+                    </w:rPr>
+                    <w:t xml:space="preserve"> cantidad = 0;</w:t>
+                  </w:r>
+                </w:p>
+                <w:p>
+                  <w:pPr>
+                    <w:jc w:val="center"/>
+                    <w:rPr>
+                      <w:rFonts w:ascii="Courier New" w:hAnsi="Courier New" w:cs="Courier New"/>
+                      <w:b/>
+                    </w:rPr>
+                  </w:pPr>
+                </w:p>
+              </w:tc>
+            </w:tr>
+            <w:tr>
+              <w:trPr>
+                <w:jc w:val="center"/>
+              </w:trPr>
+              <w:tc>
+                <w:tcPr>
+                  <w:tcW w:w="2194" w:type="dxa"/>
+                  <w:tcBorders>
+                    <w:bottom w:val="nil"/>
+                    <w:right w:val="nil"/>
+                  </w:tcBorders>
+                  <w:shd w:val="clear" w:color="auto" w:fill="FFFFFF" w:themeFill="background1"/>
+                  <w:vAlign w:val="center"/>
+                </w:tcPr>
+                <w:p>
+                  <w:pPr>
+                    <w:jc w:val="center"/>
+                    <w:rPr>
+                      <w:rFonts w:ascii="Courier New" w:hAnsi="Courier New" w:cs="Courier New"/>
+                      <w:b/>
+                    </w:rPr>
+                  </w:pPr>
+                  <w:proofErr w:type="spellStart"/>
+                  <w:r>
+                    <w:rPr>
+                      <w:rFonts w:ascii="Courier New" w:hAnsi="Courier New" w:cs="Courier New"/>
+                      <w:b/>
+                    </w:rPr>
+                    <w:t>long</w:t>
+                  </w:r>
+                  <w:proofErr w:type="spellEnd"/>
+                </w:p>
+              </w:tc>
+              <w:tc>
+                <w:tcPr>
+                  <w:tcW w:w="6511" w:type="dxa"/>
+                  <w:tcBorders>
+                    <w:left w:val="nil"/>
+                    <w:bottom w:val="nil"/>
+                  </w:tcBorders>
+                  <w:shd w:val="clear" w:color="auto" w:fill="FFFFFF" w:themeFill="background1"/>
+                  <w:vAlign w:val="center"/>
+                </w:tcPr>
+                <w:p>
+                  <w:pPr>
+                    <w:jc w:val="center"/>
+                  </w:pPr>
+                  <w:r>
+                    <w:t xml:space="preserve">Igual que </w:t>
+                  </w:r>
+                  <w:proofErr w:type="spellStart"/>
+                  <w:r>
+                    <w:rPr>
+                      <w:rFonts w:ascii="Courier New" w:hAnsi="Courier New" w:cs="Courier New"/>
+                      <w:b/>
+                    </w:rPr>
+                    <w:t>int</w:t>
+                  </w:r>
+                  <w:proofErr w:type="spellEnd"/>
+                  <w:r>
+                    <w:rPr>
+                      <w:rFonts w:cs="Courier New"/>
+                    </w:rPr>
+                    <w:t xml:space="preserve"> pero</w:t>
+                  </w:r>
+                  <w:r>
+                    <w:rPr>
+                      <w:rFonts w:cs="Courier New"/>
+                    </w:rPr>
+                    <w:t xml:space="preserve"> para valores mayores que los soportados por </w:t>
+                  </w:r>
+                  <w:proofErr w:type="spellStart"/>
+                  <w:r>
+                    <w:rPr>
+                      <w:rFonts w:ascii="Courier New" w:hAnsi="Courier New" w:cs="Courier New"/>
+                      <w:b/>
+                    </w:rPr>
+                    <w:t>int</w:t>
+                  </w:r>
+                  <w:proofErr w:type="spellEnd"/>
+                </w:p>
+              </w:tc>
+            </w:tr>
+            <w:tr>
+              <w:trPr>
+                <w:jc w:val="center"/>
+              </w:trPr>
+              <w:tc>
+                <w:tcPr>
+                  <w:tcW w:w="8705" w:type="dxa"/>
+                  <w:gridSpan w:val="2"/>
+                  <w:tcBorders>
+                    <w:top w:val="nil"/>
+                  </w:tcBorders>
+                  <w:shd w:val="clear" w:color="auto" w:fill="FFFFFF" w:themeFill="background1"/>
+                  <w:vAlign w:val="center"/>
+                </w:tcPr>
+                <w:p>
+                  <w:pPr>
+                    <w:jc w:val="center"/>
+                    <w:rPr>
+                      <w:rFonts w:ascii="Courier New" w:hAnsi="Courier New" w:cs="Courier New"/>
+                      <w:b/>
+                    </w:rPr>
+                  </w:pPr>
+                  <w:proofErr w:type="spellStart"/>
+                  <w:r>
+                    <w:rPr>
+                      <w:rFonts w:ascii="Courier New" w:hAnsi="Courier New" w:cs="Courier New"/>
+                      <w:b/>
+                    </w:rPr>
+                    <w:t>long</w:t>
+                  </w:r>
+                  <w:proofErr w:type="spellEnd"/>
+                  <w:r>
+                    <w:rPr>
+                      <w:rFonts w:ascii="Courier New" w:hAnsi="Courier New" w:cs="Courier New"/>
+                      <w:b/>
+                    </w:rPr>
+                    <w:t xml:space="preserve"> cantidad = 0;</w:t>
+                  </w:r>
+                </w:p>
+                <w:p>
+                  <w:pPr>
+                    <w:jc w:val="center"/>
+                    <w:rPr>
+                      <w:rFonts w:ascii="Courier New" w:hAnsi="Courier New" w:cs="Courier New"/>
+                      <w:b/>
+                    </w:rPr>
+                  </w:pPr>
+                </w:p>
+              </w:tc>
+            </w:tr>
+            <w:tr>
+              <w:trPr>
+                <w:jc w:val="center"/>
+              </w:trPr>
+              <w:tc>
+                <w:tcPr>
+                  <w:tcW w:w="2194" w:type="dxa"/>
+                  <w:tcBorders>
+                    <w:bottom w:val="nil"/>
+                    <w:right w:val="nil"/>
+                  </w:tcBorders>
+                  <w:shd w:val="clear" w:color="auto" w:fill="FFFFFF" w:themeFill="background1"/>
+                  <w:vAlign w:val="center"/>
+                </w:tcPr>
+                <w:p>
+                  <w:pPr>
+                    <w:jc w:val="center"/>
+                    <w:rPr>
+                      <w:rFonts w:ascii="Courier New" w:hAnsi="Courier New" w:cs="Courier New"/>
+                      <w:b/>
+                    </w:rPr>
+                  </w:pPr>
+                  <w:proofErr w:type="spellStart"/>
+                  <w:r>
+                    <w:rPr>
+                      <w:rFonts w:ascii="Courier New" w:hAnsi="Courier New" w:cs="Courier New"/>
+                      <w:b/>
+                    </w:rPr>
+                    <w:t>float</w:t>
+                  </w:r>
+                  <w:proofErr w:type="spellEnd"/>
+                </w:p>
+              </w:tc>
+              <w:tc>
+                <w:tcPr>
+                  <w:tcW w:w="6511" w:type="dxa"/>
+                  <w:tcBorders>
+                    <w:left w:val="nil"/>
+                    <w:bottom w:val="nil"/>
+                  </w:tcBorders>
+                  <w:shd w:val="clear" w:color="auto" w:fill="FFFFFF" w:themeFill="background1"/>
+                  <w:vAlign w:val="center"/>
+                </w:tcPr>
+                <w:p>
+                  <w:pPr>
+                    <w:jc w:val="center"/>
+                  </w:pPr>
+                  <w:r>
+                    <w:t>Para valores numéricos positivos o negativos con decimales</w:t>
+                  </w:r>
+                </w:p>
+              </w:tc>
+            </w:tr>
+            <w:tr>
+              <w:trPr>
+                <w:jc w:val="center"/>
+              </w:trPr>
+              <w:tc>
+                <w:tcPr>
+                  <w:tcW w:w="8705" w:type="dxa"/>
+                  <w:gridSpan w:val="2"/>
+                  <w:tcBorders>
+                    <w:top w:val="nil"/>
+                  </w:tcBorders>
+                  <w:shd w:val="clear" w:color="auto" w:fill="FFFFFF" w:themeFill="background1"/>
+                  <w:vAlign w:val="center"/>
+                </w:tcPr>
+                <w:p>
+                  <w:pPr>
+                    <w:jc w:val="center"/>
+                    <w:rPr>
+                      <w:rFonts w:ascii="Courier New" w:hAnsi="Courier New" w:cs="Courier New"/>
+                      <w:b/>
+                    </w:rPr>
+                  </w:pPr>
+                  <w:proofErr w:type="spellStart"/>
+                  <w:r>
+                    <w:rPr>
+                      <w:rFonts w:ascii="Courier New" w:hAnsi="Courier New" w:cs="Courier New"/>
+                      <w:b/>
+                    </w:rPr>
+                    <w:t>float</w:t>
+                  </w:r>
+                  <w:proofErr w:type="spellEnd"/>
+                  <w:r>
+                    <w:rPr>
+                      <w:rFonts w:ascii="Courier New" w:hAnsi="Courier New" w:cs="Courier New"/>
+                      <w:b/>
+                    </w:rPr>
+                    <w:t xml:space="preserve"> resultado = 0.0;</w:t>
+                  </w:r>
+                </w:p>
+                <w:p>
+                  <w:pPr>
+                    <w:jc w:val="center"/>
+                    <w:rPr>
+                      <w:rFonts w:ascii="Courier New" w:hAnsi="Courier New" w:cs="Courier New"/>
+                      <w:b/>
+                    </w:rPr>
+                  </w:pPr>
+                </w:p>
+              </w:tc>
+            </w:tr>
+            <w:tr>
+              <w:trPr>
+                <w:jc w:val="center"/>
+              </w:trPr>
+              <w:tc>
+                <w:tcPr>
+                  <w:tcW w:w="2194" w:type="dxa"/>
+                  <w:tcBorders>
+                    <w:right w:val="nil"/>
+                  </w:tcBorders>
+                  <w:shd w:val="clear" w:color="auto" w:fill="FFFFFF" w:themeFill="background1"/>
+                  <w:vAlign w:val="center"/>
+                </w:tcPr>
+                <w:p>
+                  <w:pPr>
+                    <w:jc w:val="center"/>
+                    <w:rPr>
+                      <w:rFonts w:ascii="Courier New" w:hAnsi="Courier New" w:cs="Courier New"/>
+                      <w:b/>
+                    </w:rPr>
+                  </w:pPr>
+                  <w:proofErr w:type="spellStart"/>
+                  <w:r>
+                    <w:rPr>
+                      <w:rFonts w:ascii="Courier New" w:hAnsi="Courier New" w:cs="Courier New"/>
+                      <w:b/>
+                    </w:rPr>
+                    <w:t>double</w:t>
+                  </w:r>
+                  <w:proofErr w:type="spellEnd"/>
+                </w:p>
+              </w:tc>
+              <w:tc>
+                <w:tcPr>
+                  <w:tcW w:w="6511" w:type="dxa"/>
+                  <w:tcBorders>
+                    <w:left w:val="nil"/>
+                  </w:tcBorders>
+                  <w:shd w:val="clear" w:color="auto" w:fill="FFFFFF" w:themeFill="background1"/>
+                  <w:vAlign w:val="center"/>
+                </w:tcPr>
+                <w:p>
+                  <w:pPr>
+                    <w:jc w:val="center"/>
+                    <w:rPr>
+                      <w:rFonts w:ascii="Courier New" w:hAnsi="Courier New" w:cs="Courier New"/>
+                      <w:b/>
+                    </w:rPr>
+                  </w:pPr>
+                  <w:r>
+                    <w:t xml:space="preserve">Igual que </w:t>
+                  </w:r>
+                  <w:proofErr w:type="spellStart"/>
+                  <w:r>
+                    <w:rPr>
+                      <w:rFonts w:ascii="Courier New" w:hAnsi="Courier New" w:cs="Courier New"/>
+                      <w:b/>
+                    </w:rPr>
+                    <w:t>float</w:t>
+                  </w:r>
+                  <w:proofErr w:type="spellEnd"/>
+                  <w:r>
+                    <w:rPr>
+                      <w:rFonts w:ascii="Courier New" w:hAnsi="Courier New" w:cs="Courier New"/>
+                      <w:b/>
+                    </w:rPr>
+                    <w:t>,</w:t>
+                  </w:r>
+                  <w:r>
+                    <w:rPr>
+                      <w:b/>
+                    </w:rPr>
+                    <w:t xml:space="preserve"> </w:t>
+                  </w:r>
+                  <w:r>
+                    <w:t xml:space="preserve">pero para valores decimales que superan los soportados por </w:t>
+                  </w:r>
+                  <w:proofErr w:type="spellStart"/>
+                  <w:r>
+                    <w:rPr>
+                      <w:rFonts w:ascii="Courier New" w:hAnsi="Courier New" w:cs="Courier New"/>
+                      <w:b/>
+                    </w:rPr>
+                    <w:t>float</w:t>
+                  </w:r>
+                  <w:proofErr w:type="spellEnd"/>
+                </w:p>
+                <w:p>
+                  <w:pPr>
+                    <w:jc w:val="center"/>
+                  </w:pPr>
+                </w:p>
+              </w:tc>
+            </w:tr>
+            <w:tr>
+              <w:trPr>
+                <w:jc w:val="center"/>
+              </w:trPr>
+              <w:tc>
+                <w:tcPr>
+                  <w:tcW w:w="2194" w:type="dxa"/>
+                  <w:tcBorders>
+                    <w:bottom w:val="nil"/>
+                    <w:right w:val="nil"/>
+                  </w:tcBorders>
+                  <w:shd w:val="clear" w:color="auto" w:fill="FFFFFF" w:themeFill="background1"/>
+                  <w:vAlign w:val="center"/>
+                </w:tcPr>
+                <w:p>
+                  <w:pPr>
+                    <w:jc w:val="center"/>
+                    <w:rPr>
+                      <w:rFonts w:ascii="Courier New" w:hAnsi="Courier New" w:cs="Courier New"/>
+                      <w:b/>
+                    </w:rPr>
+                  </w:pPr>
+                  <w:proofErr w:type="spellStart"/>
+                  <w:r>
+                    <w:rPr>
+                      <w:rFonts w:ascii="Courier New" w:hAnsi="Courier New" w:cs="Courier New"/>
+                      <w:b/>
+                    </w:rPr>
+                    <w:t>char</w:t>
+                  </w:r>
+                  <w:proofErr w:type="spellEnd"/>
+                </w:p>
+              </w:tc>
+              <w:tc>
+                <w:tcPr>
+                  <w:tcW w:w="6511" w:type="dxa"/>
+                  <w:tcBorders>
+                    <w:left w:val="nil"/>
+                    <w:bottom w:val="nil"/>
+                  </w:tcBorders>
+                  <w:shd w:val="clear" w:color="auto" w:fill="FFFFFF" w:themeFill="background1"/>
+                  <w:vAlign w:val="center"/>
+                </w:tcPr>
+                <w:p>
+                  <w:pPr>
+                    <w:jc w:val="center"/>
+                  </w:pPr>
+                  <w:r>
+                    <w:t xml:space="preserve">Permite almacenar </w:t>
+                  </w:r>
+                  <w:r>
+                    <w:rPr>
+                      <w:b/>
+                    </w:rPr>
+                    <w:t>un solo</w:t>
+                  </w:r>
+                  <w:r>
+                    <w:t xml:space="preserve"> carácter</w:t>
+                  </w:r>
+                  <w:r>
+                    <w:t>: una letra,</w:t>
+                  </w:r>
+                  <w:r>
+                    <w:t xml:space="preserve"> número, espacio o símbolo</w:t>
+                  </w:r>
+                </w:p>
+              </w:tc>
+            </w:tr>
+            <w:tr>
+              <w:trPr>
+                <w:jc w:val="center"/>
+              </w:trPr>
+              <w:tc>
+                <w:tcPr>
+                  <w:tcW w:w="8705" w:type="dxa"/>
+                  <w:gridSpan w:val="2"/>
+                  <w:tcBorders>
+                    <w:top w:val="nil"/>
+                  </w:tcBorders>
+                  <w:shd w:val="clear" w:color="auto" w:fill="FFFFFF" w:themeFill="background1"/>
+                  <w:vAlign w:val="center"/>
+                </w:tcPr>
+                <w:p>
+                  <w:pPr>
+                    <w:jc w:val="center"/>
+                    <w:rPr>
+                      <w:rFonts w:ascii="Courier New" w:hAnsi="Courier New" w:cs="Courier New"/>
+                      <w:b/>
+                    </w:rPr>
+                  </w:pPr>
+                  <w:proofErr w:type="spellStart"/>
+                  <w:r>
+                    <w:rPr>
+                      <w:rFonts w:ascii="Courier New" w:hAnsi="Courier New" w:cs="Courier New"/>
+                      <w:b/>
+                    </w:rPr>
+                    <w:t>char</w:t>
+                  </w:r>
+                  <w:proofErr w:type="spellEnd"/>
+                  <w:r>
+                    <w:rPr>
+                      <w:rFonts w:ascii="Courier New" w:hAnsi="Courier New" w:cs="Courier New"/>
+                      <w:b/>
+                    </w:rPr>
+                    <w:t xml:space="preserve"> </w:t>
+                  </w:r>
+                  <w:r>
+                    <w:rPr>
+                      <w:rFonts w:ascii="Courier New" w:hAnsi="Courier New" w:cs="Courier New"/>
+                      <w:b/>
+                    </w:rPr>
+                    <w:t>letra</w:t>
+                  </w:r>
+                  <w:r>
+                    <w:rPr>
+                      <w:rFonts w:ascii="Courier New" w:hAnsi="Courier New" w:cs="Courier New"/>
+                      <w:b/>
+                    </w:rPr>
+                    <w:t xml:space="preserve"> =</w:t>
+                  </w:r>
+                  <w:r>
+                    <w:rPr>
+                      <w:rFonts w:ascii="Courier New" w:hAnsi="Courier New" w:cs="Courier New"/>
+                      <w:b/>
+                    </w:rPr>
+                    <w:t xml:space="preserve"> "a"</w:t>
+                  </w:r>
+                  <w:r>
+                    <w:rPr>
+                      <w:rFonts w:ascii="Courier New" w:hAnsi="Courier New" w:cs="Courier New"/>
+                      <w:b/>
+                    </w:rPr>
+                    <w:t>;</w:t>
+                  </w:r>
+                </w:p>
+                <w:p>
+                  <w:pPr>
+                    <w:jc w:val="center"/>
+                  </w:pPr>
+                </w:p>
+              </w:tc>
+            </w:tr>
+            <w:tr>
+              <w:trPr>
+                <w:jc w:val="center"/>
+              </w:trPr>
+              <w:tc>
+                <w:tcPr>
+                  <w:tcW w:w="2194" w:type="dxa"/>
+                  <w:tcBorders>
+                    <w:bottom w:val="nil"/>
+                    <w:right w:val="nil"/>
+                  </w:tcBorders>
+                  <w:shd w:val="clear" w:color="auto" w:fill="FFFFFF" w:themeFill="background1"/>
+                  <w:vAlign w:val="center"/>
+                </w:tcPr>
+                <w:p>
+                  <w:pPr>
+                    <w:jc w:val="center"/>
+                    <w:rPr>
+                      <w:rFonts w:ascii="Courier New" w:hAnsi="Courier New" w:cs="Courier New"/>
+                      <w:b/>
+                    </w:rPr>
+                  </w:pPr>
+                  <w:proofErr w:type="spellStart"/>
+                  <w:r>
+                    <w:rPr>
+                      <w:rFonts w:ascii="Courier New" w:hAnsi="Courier New" w:cs="Courier New"/>
+                      <w:b/>
+                    </w:rPr>
+                    <w:t>String</w:t>
+                  </w:r>
+                  <w:proofErr w:type="spellEnd"/>
+                </w:p>
+              </w:tc>
+              <w:tc>
+                <w:tcPr>
+                  <w:tcW w:w="6511" w:type="dxa"/>
+                  <w:tcBorders>
+                    <w:left w:val="nil"/>
+                    <w:bottom w:val="nil"/>
+                  </w:tcBorders>
+                  <w:shd w:val="clear" w:color="auto" w:fill="FFFFFF" w:themeFill="background1"/>
+                  <w:vAlign w:val="center"/>
+                </w:tcPr>
+                <w:p>
+                  <w:pPr>
+                    <w:jc w:val="center"/>
+                  </w:pPr>
+                  <w:r>
+                    <w:t>Para cadenas de texto</w:t>
+                  </w:r>
+                  <w:r>
+                    <w:t xml:space="preserve"> de uso general.</w:t>
+                  </w:r>
+                </w:p>
+              </w:tc>
+            </w:tr>
+            <w:tr>
+              <w:trPr>
+                <w:jc w:val="center"/>
+              </w:trPr>
+              <w:tc>
+                <w:tcPr>
+                  <w:tcW w:w="8705" w:type="dxa"/>
+                  <w:gridSpan w:val="2"/>
+                  <w:tcBorders>
+                    <w:top w:val="nil"/>
+                  </w:tcBorders>
+                  <w:shd w:val="clear" w:color="auto" w:fill="FFFFFF" w:themeFill="background1"/>
+                  <w:vAlign w:val="center"/>
+                </w:tcPr>
+                <w:p>
+                  <w:pPr>
+                    <w:jc w:val="center"/>
+                    <w:rPr>
+                      <w:rFonts w:ascii="Courier New" w:hAnsi="Courier New" w:cs="Courier New"/>
+                      <w:b/>
+                    </w:rPr>
+                  </w:pPr>
+                  <w:proofErr w:type="spellStart"/>
+                  <w:r>
+                    <w:rPr>
+                      <w:rFonts w:ascii="Courier New" w:hAnsi="Courier New" w:cs="Courier New"/>
+                      <w:b/>
+                    </w:rPr>
+                    <w:t>String</w:t>
+                  </w:r>
+                  <w:proofErr w:type="spellEnd"/>
+                  <w:r>
+                    <w:rPr>
+                      <w:rFonts w:ascii="Courier New" w:hAnsi="Courier New" w:cs="Courier New"/>
+                      <w:b/>
+                    </w:rPr>
+                    <w:t xml:space="preserve"> texto = "texto cualquiera";</w:t>
+                  </w:r>
+                </w:p>
+                <w:p>
+                  <w:pPr>
+                    <w:jc w:val="center"/>
+                    <w:rPr>
+                      <w:rFonts w:ascii="Courier New" w:hAnsi="Courier New" w:cs="Courier New"/>
+                      <w:b/>
+                    </w:rPr>
+                  </w:pPr>
+                </w:p>
+              </w:tc>
+            </w:tr>
+            <w:tr>
+              <w:trPr>
+                <w:jc w:val="center"/>
+              </w:trPr>
+              <w:tc>
+                <w:tcPr>
+                  <w:tcW w:w="2194" w:type="dxa"/>
+                  <w:tcBorders>
+                    <w:right w:val="nil"/>
+                  </w:tcBorders>
+                  <w:shd w:val="clear" w:color="auto" w:fill="FFFFFF" w:themeFill="background1"/>
+                  <w:vAlign w:val="center"/>
+                </w:tcPr>
+                <w:p>
+                  <w:pPr>
+                    <w:jc w:val="center"/>
+                    <w:rPr>
+                      <w:rFonts w:ascii="Courier New" w:hAnsi="Courier New" w:cs="Courier New"/>
+                      <w:b/>
+                    </w:rPr>
+                  </w:pPr>
+                  <w:proofErr w:type="spellStart"/>
+                  <w:r>
+                    <w:rPr>
+                      <w:rFonts w:ascii="Courier New" w:hAnsi="Courier New" w:cs="Courier New"/>
+                      <w:b/>
+                    </w:rPr>
+                    <w:t>boolean</w:t>
+                  </w:r>
+                  <w:proofErr w:type="spellEnd"/>
+                </w:p>
+              </w:tc>
+              <w:tc>
+                <w:tcPr>
+                  <w:tcW w:w="6511" w:type="dxa"/>
+                  <w:tcBorders>
+                    <w:left w:val="nil"/>
+                  </w:tcBorders>
+                  <w:shd w:val="clear" w:color="auto" w:fill="FFFFFF" w:themeFill="background1"/>
+                  <w:vAlign w:val="center"/>
+                </w:tcPr>
+                <w:p>
+                  <w:pPr>
+                    <w:jc w:val="center"/>
+                  </w:pPr>
+                  <w:r>
+                    <w:t xml:space="preserve">Permite almacenar </w:t>
+                  </w:r>
+                  <w:r>
+                    <w:t xml:space="preserve">solo </w:t>
+                  </w:r>
+                  <w:r>
+                    <w:t xml:space="preserve">dos posibles valores: </w:t>
+                  </w:r>
+                  <w:r>
+                    <w:rPr>
+                      <w:rFonts w:ascii="Courier New" w:hAnsi="Courier New" w:cs="Courier New"/>
+                      <w:b/>
+                    </w:rPr>
+                    <w:t>true</w:t>
+                  </w:r>
+                  <w:r>
+                    <w:t xml:space="preserve"> y </w:t>
+                  </w:r>
+                  <w:r>
+                    <w:rPr>
+                      <w:rFonts w:ascii="Courier New" w:hAnsi="Courier New" w:cs="Courier New"/>
+                      <w:b/>
+                    </w:rPr>
+                    <w:t>false</w:t>
+                  </w:r>
+                </w:p>
+              </w:tc>
+            </w:tr>
+            <w:tr>
+              <w:trPr>
+                <w:jc w:val="center"/>
+              </w:trPr>
+              <w:tc>
+                <w:tcPr>
+                  <w:tcW w:w="8705" w:type="dxa"/>
+                  <w:gridSpan w:val="2"/>
+                  <w:shd w:val="clear" w:color="auto" w:fill="FFFFFF" w:themeFill="background1"/>
+                  <w:vAlign w:val="center"/>
+                </w:tcPr>
+                <w:p>
+                  <w:pPr>
+                    <w:jc w:val="center"/>
+                    <w:rPr>
+                      <w:rFonts w:ascii="Courier New" w:hAnsi="Courier New" w:cs="Courier New"/>
+                      <w:b/>
+                    </w:rPr>
+                  </w:pPr>
+                  <w:proofErr w:type="spellStart"/>
+                  <w:r>
+                    <w:rPr>
+                      <w:rFonts w:ascii="Courier New" w:hAnsi="Courier New" w:cs="Courier New"/>
+                      <w:b/>
+                    </w:rPr>
+                    <w:t>boolean</w:t>
+                  </w:r>
+                  <w:proofErr w:type="spellEnd"/>
+                  <w:r>
+                    <w:rPr>
+                      <w:rFonts w:ascii="Courier New" w:hAnsi="Courier New" w:cs="Courier New"/>
+                      <w:b/>
+                    </w:rPr>
+                    <w:t xml:space="preserve"> </w:t>
+                  </w:r>
+                  <w:proofErr w:type="spellStart"/>
+                  <w:r>
+                    <w:rPr>
+                      <w:rFonts w:ascii="Courier New" w:hAnsi="Courier New" w:cs="Courier New"/>
+                      <w:b/>
+                    </w:rPr>
+                    <w:t>pruebaL</w:t>
+                  </w:r>
+                  <w:proofErr w:type="spellEnd"/>
+                  <w:r>
+                    <w:rPr>
+                      <w:rFonts w:ascii="Courier New" w:hAnsi="Courier New" w:cs="Courier New"/>
+                      <w:b/>
+                    </w:rPr>
+                    <w:t xml:space="preserve"> = true;</w:t>
+                  </w:r>
+                </w:p>
+                <w:p>
+                  <w:pPr>
+                    <w:jc w:val="center"/>
+                    <w:rPr>
+                      <w:rFonts w:ascii="Courier New" w:hAnsi="Courier New" w:cs="Courier New"/>
+                      <w:b/>
+                    </w:rPr>
+                  </w:pPr>
+                </w:p>
+              </w:tc>
+            </w:tr>
+          </w:tbl>
+          <w:p>
+            <w:pPr>
+              <w:rPr>
+                <w:b/>
+                <w:color w:val="FFFFFF" w:themeColor="background1"/>
+              </w:rPr>
+            </w:pPr>
+            <w:r>
+              <w:rPr>
+                <w:b/>
+                <w:color w:val="FFFFFF" w:themeColor="background1"/>
+              </w:rPr>
+              <w:t xml:space="preserve">        </w:t>
+            </w:r>
+          </w:p>
+        </w:tc>
+      </w:tr>
+    </w:tbl>
+    <w:p>
+      <w:pPr>
+        <w:pStyle w:val="Ttulo3"/>
+      </w:pPr>
+    </w:p>
+    <w:p>
+      <w:r>
+        <w:br w:type="page"/>
+      </w:r>
+    </w:p>
+    <w:p>
+      <w:r>
+        <w:lastRenderedPageBreak/>
+        <w:t xml:space="preserve">Ahora que tenemos una sintaxis general para definir variables, y los tipos de datos necesarios para definirlas, podemos plantear </w:t>
+      </w:r>
+      <w:r>
+        <w:t>cómo se establecen, acceden y modifican los datos almacenados en una variable en Java.</w:t>
+      </w:r>
+    </w:p>
+    <w:p>
+      <w:r>
+        <w:t xml:space="preserve">Para todos los ejemplos que siguen a continuación, usaremos una variable de tipo </w:t>
+      </w:r>
+      <w:proofErr w:type="spellStart"/>
+      <w:r>
+        <w:t>String</w:t>
+      </w:r>
+      <w:proofErr w:type="spellEnd"/>
+      <w:r>
+        <w:t xml:space="preserve"> llamada “texto”. O sea, se supone que en alguna parte del código, antes de los ejemplos, existe la siguiente sentencia o una muy similar:</w:t>
+      </w:r>
+    </w:p>
+    <w:p>
+      <w:pPr>
+        <w:jc w:val="center"/>
+        <w:rPr>
+          <w:rFonts w:ascii="Courier New" w:hAnsi="Courier New" w:cs="Courier New"/>
+          <w:b/>
+        </w:rPr>
+      </w:pPr>
+      <w:proofErr w:type="spellStart"/>
+      <w:r>
+        <w:rPr>
+          <w:rFonts w:ascii="Courier New" w:hAnsi="Courier New" w:cs="Courier New"/>
+          <w:b/>
+        </w:rPr>
+        <w:t>String</w:t>
+      </w:r>
+      <w:proofErr w:type="spellEnd"/>
+      <w:r>
+        <w:rPr>
+          <w:rFonts w:ascii="Courier New" w:hAnsi="Courier New" w:cs="Courier New"/>
+          <w:b/>
+        </w:rPr>
+        <w:t xml:space="preserve"> texto = "";</w:t>
+      </w:r>
+    </w:p>
+    <w:p>
+      <w:pPr>
+        <w:jc w:val="both"/>
+        <w:rPr>
+          <w:rFonts w:cs="Courier New"/>
+          <w:b/>
+        </w:rPr>
+      </w:pPr>
+      <w:r>
+        <w:rPr>
+          <w:rFonts w:cs="Courier New"/>
+        </w:rPr>
+        <w:t xml:space="preserve">Por supuesto, esto se debe a que </w:t>
+      </w:r>
+      <w:r>
+        <w:rPr>
+          <w:rFonts w:cs="Courier New"/>
+          <w:b/>
+        </w:rPr>
+        <w:t>es imposible establecer el valor de una variable que no existe</w:t>
+      </w:r>
+      <w:r>
+        <w:rPr>
+          <w:rFonts w:cs="Courier New"/>
+          <w:b/>
+        </w:rPr>
+        <w:t>.</w:t>
+      </w:r>
+    </w:p>
+    <w:tbl>
+      <w:tblPr>
+        <w:tblStyle w:val="Tablaconcuadrcula"/>
+        <w:tblW w:w="0" w:type="auto"/>
+        <w:tblLook w:val="04A0"/>
+      </w:tblPr>
+      <w:tblGrid>
+        <w:gridCol w:w="2052"/>
+        <w:gridCol w:w="8936"/>
+      </w:tblGrid>
+      <w:tr>
+        <w:tc>
+          <w:tcPr>
+            <w:tcW w:w="1951" w:type="dxa"/>
+            <w:tcBorders>
+              <w:top w:val="nil"/>
+              <w:left w:val="nil"/>
+              <w:bottom w:val="nil"/>
+              <w:right w:val="nil"/>
+            </w:tcBorders>
+            <w:vAlign w:val="center"/>
+          </w:tcPr>
+          <w:p>
+            <w:r>
+              <w:rPr>
+                <w:noProof/>
+                <w:lang w:eastAsia="es-UY"/>
+              </w:rPr>
+              <w:drawing>
+                <wp:inline distT="0" distB="0" distL="0" distR="0">
+                  <wp:extent cx="1146240" cy="720000"/>
+                  <wp:effectExtent l="19050" t="0" r="0" b="0"/>
+                  <wp:docPr id="26" name="12 Imagen" descr="vaca-habla-1.png"/>
+                  <wp:cNvGraphicFramePr>
+                    <a:graphicFrameLocks xmlns:a="http://schemas.openxmlformats.org/drawingml/2006/main" noChangeAspect="1"/>
+                  </wp:cNvGraphicFramePr>
+                  <a:graphic xmlns:a="http://schemas.openxmlformats.org/drawingml/2006/main">
+                    <a:graphicData uri="http://schemas.openxmlformats.org/drawingml/2006/picture">
+                      <pic:pic xmlns:pic="http://schemas.openxmlformats.org/drawingml/2006/picture">
+                        <pic:nvPicPr>
+                          <pic:cNvPr id="0" name="vaca-habla-1.png"/>
+                          <pic:cNvPicPr/>
+                        </pic:nvPicPr>
+                        <pic:blipFill>
+                          <a:blip r:embed="rId8" cstate="print"/>
+                          <a:stretch>
+                            <a:fillRect/>
+                          </a:stretch>
+                        </pic:blipFill>
+                        <pic:spPr>
+                          <a:xfrm>
+                            <a:off x="0" y="0"/>
+                            <a:ext cx="1146240" cy="720000"/>
+                          </a:xfrm>
+                          <a:prstGeom prst="rect">
+                            <a:avLst/>
+                          </a:prstGeom>
+                        </pic:spPr>
+                      </pic:pic>
+                    </a:graphicData>
+                  </a:graphic>
+                </wp:inline>
+              </w:drawing>
+            </w:r>
+          </w:p>
+        </w:tc>
+        <w:tc>
+          <w:tcPr>
+            <w:tcW w:w="8961" w:type="dxa"/>
+            <w:tcBorders>
+              <w:top w:val="nil"/>
+              <w:left w:val="nil"/>
+              <w:bottom w:val="nil"/>
+              <w:right w:val="nil"/>
+            </w:tcBorders>
+            <w:shd w:val="clear" w:color="auto" w:fill="548DD4" w:themeFill="text2" w:themeFillTint="99"/>
+            <w:vAlign w:val="center"/>
+          </w:tcPr>
+          <w:p>
+            <w:pPr>
+              <w:jc w:val="both"/>
+              <w:rPr>
+                <w:b/>
+                <w:color w:val="FFFFFF" w:themeColor="background1"/>
+              </w:rPr>
+            </w:pPr>
+          </w:p>
+          <w:p>
+            <w:pPr>
+              <w:jc w:val="both"/>
+              <w:rPr>
+                <w:b/>
+                <w:color w:val="FFFFFF" w:themeColor="background1"/>
+              </w:rPr>
+            </w:pPr>
+            <w:r>
+              <w:rPr>
+                <w:b/>
+                <w:color w:val="FFFFFF" w:themeColor="background1"/>
+              </w:rPr>
+              <w:t>1 – Estableciendo el valor de una variable ya existente:</w:t>
+            </w:r>
+          </w:p>
+          <w:p>
+            <w:pPr>
+              <w:jc w:val="both"/>
+              <w:rPr>
+                <w:b/>
+                <w:color w:val="FFFFFF" w:themeColor="background1"/>
+              </w:rPr>
+            </w:pPr>
+          </w:p>
+          <w:p>
+            <w:pPr>
+              <w:jc w:val="center"/>
+              <w:rPr>
+                <w:b/>
+                <w:color w:val="FFFFFF" w:themeColor="background1"/>
+              </w:rPr>
+            </w:pPr>
+            <w:proofErr w:type="spellStart"/>
+            <w:r>
+              <w:rPr>
+                <w:rFonts w:ascii="Courier New" w:hAnsi="Courier New" w:cs="Courier New"/>
+                <w:b/>
+                <w:color w:val="FFFFFF" w:themeColor="background1"/>
+              </w:rPr>
+              <w:t>NombreDeVariable</w:t>
+            </w:r>
+            <w:proofErr w:type="spellEnd"/>
+            <w:r>
+              <w:rPr>
+                <w:rFonts w:ascii="Courier New" w:hAnsi="Courier New" w:cs="Courier New"/>
+                <w:b/>
+                <w:color w:val="FFFFFF" w:themeColor="background1"/>
+              </w:rPr>
+              <w:t xml:space="preserve"> = valor;</w:t>
+            </w:r>
+            <w:r>
+              <w:rPr>
+                <w:rFonts w:ascii="Courier New" w:hAnsi="Courier New" w:cs="Courier New"/>
+                <w:b/>
+                <w:color w:val="FFFFFF" w:themeColor="background1"/>
+              </w:rPr>
+              <w:br/>
+            </w:r>
+            <w:r>
+              <w:rPr>
+                <w:rFonts w:ascii="Courier New" w:hAnsi="Courier New" w:cs="Courier New"/>
+                <w:b/>
+                <w:color w:val="FFFFFF" w:themeColor="background1"/>
+              </w:rPr>
+              <w:br/>
+              <w:t>texto = "nuevo valor de la variable";</w:t>
+            </w:r>
+          </w:p>
+          <w:p>
+            <w:pPr>
+              <w:rPr>
+                <w:color w:val="FFFFFF" w:themeColor="background1"/>
+              </w:rPr>
+            </w:pPr>
+            <w:r>
+              <w:rPr>
+                <w:color w:val="FFFFFF" w:themeColor="background1"/>
+              </w:rPr>
+              <w:br/>
+              <w:t xml:space="preserve">Cuando la variable ya existe, no es necesario indicar su tipo, simplemente se utiliza </w:t>
+            </w:r>
+            <w:r>
+              <w:rPr>
+                <w:color w:val="FFFFFF" w:themeColor="background1"/>
+              </w:rPr>
+              <w:t xml:space="preserve">el nombre que le dimos y mediante el </w:t>
+            </w:r>
+            <w:proofErr w:type="gramStart"/>
+            <w:r>
+              <w:rPr>
+                <w:color w:val="FFFFFF" w:themeColor="background1"/>
+              </w:rPr>
+              <w:t>“ =</w:t>
+            </w:r>
+            <w:proofErr w:type="gramEnd"/>
+            <w:r>
+              <w:rPr>
+                <w:color w:val="FFFFFF" w:themeColor="background1"/>
+              </w:rPr>
+              <w:t xml:space="preserve"> ” le asignamos el nuevo valor que queremos que tenga.</w:t>
+            </w:r>
+            <w:r>
+              <w:rPr>
+                <w:color w:val="FFFFFF" w:themeColor="background1"/>
+              </w:rPr>
+              <w:br/>
+            </w:r>
+          </w:p>
+        </w:tc>
+      </w:tr>
+    </w:tbl>
+    <w:p/>
+    <w:p>
+      <w:r>
+        <w:t xml:space="preserve">Para el siguiente ejemplo utilizaremos una </w:t>
+      </w:r>
+      <w:r>
+        <w:rPr>
+          <w:b/>
+        </w:rPr>
+        <w:t>función</w:t>
+      </w:r>
+      <w:r>
+        <w:rPr>
+          <w:b/>
+        </w:rPr>
+        <w:t xml:space="preserve">, </w:t>
+      </w:r>
+      <w:r>
+        <w:t xml:space="preserve">que detallaremos con mayor precisión más adelante. Esta función es </w:t>
+      </w:r>
+      <w:proofErr w:type="spellStart"/>
+      <w:proofErr w:type="gramStart"/>
+      <w:r>
+        <w:rPr>
+          <w:b/>
+        </w:rPr>
+        <w:t>println</w:t>
+      </w:r>
+      <w:proofErr w:type="spellEnd"/>
+      <w:r>
+        <w:rPr>
+          <w:b/>
+        </w:rPr>
+        <w:t>(</w:t>
+      </w:r>
+      <w:proofErr w:type="gramEnd"/>
+      <w:r>
+        <w:rPr>
+          <w:b/>
+        </w:rPr>
+        <w:t>)</w:t>
+      </w:r>
+      <w:r>
+        <w:t>, y permite mostrar en pantalla</w:t>
+      </w:r>
+      <w:r>
+        <w:t xml:space="preserve"> una línea de texto y resulta útil para acceder al contenido de nuestra variable.</w:t>
+      </w:r>
+    </w:p>
+    <w:tbl>
+      <w:tblPr>
+        <w:tblStyle w:val="Tablaconcuadrcula"/>
+        <w:tblW w:w="0" w:type="auto"/>
+        <w:tblLook w:val="04A0"/>
+      </w:tblPr>
+      <w:tblGrid>
+        <w:gridCol w:w="2052"/>
+        <w:gridCol w:w="8936"/>
+      </w:tblGrid>
+      <w:tr>
+        <w:tc>
+          <w:tcPr>
+            <w:tcW w:w="1951" w:type="dxa"/>
+            <w:tcBorders>
+              <w:top w:val="nil"/>
+              <w:left w:val="nil"/>
+              <w:bottom w:val="nil"/>
+              <w:right w:val="nil"/>
+            </w:tcBorders>
+            <w:vAlign w:val="center"/>
+          </w:tcPr>
+          <w:p>
+            <w:r>
+              <w:rPr>
+                <w:noProof/>
+                <w:lang w:eastAsia="es-UY"/>
+              </w:rPr>
+              <w:drawing>
+                <wp:inline distT="0" distB="0" distL="0" distR="0">
+                  <wp:extent cx="1146240" cy="720000"/>
+                  <wp:effectExtent l="19050" t="0" r="0" b="0"/>
+                  <wp:docPr id="27" name="12 Imagen" descr="vaca-habla-1.png"/>
+                  <wp:cNvGraphicFramePr>
+                    <a:graphicFrameLocks xmlns:a="http://schemas.openxmlformats.org/drawingml/2006/main" noChangeAspect="1"/>
+                  </wp:cNvGraphicFramePr>
+                  <a:graphic xmlns:a="http://schemas.openxmlformats.org/drawingml/2006/main">
+                    <a:graphicData uri="http://schemas.openxmlformats.org/drawingml/2006/picture">
+                      <pic:pic xmlns:pic="http://schemas.openxmlformats.org/drawingml/2006/picture">
+                        <pic:nvPicPr>
+                          <pic:cNvPr id="0" name="vaca-habla-1.png"/>
+                          <pic:cNvPicPr/>
+                        </pic:nvPicPr>
+                        <pic:blipFill>
+                          <a:blip r:embed="rId8" cstate="print"/>
+                          <a:stretch>
+                            <a:fillRect/>
+                          </a:stretch>
+                        </pic:blipFill>
+                        <pic:spPr>
+                          <a:xfrm>
+                            <a:off x="0" y="0"/>
+                            <a:ext cx="1146240" cy="720000"/>
+                          </a:xfrm>
+                          <a:prstGeom prst="rect">
+                            <a:avLst/>
+                          </a:prstGeom>
+                        </pic:spPr>
+                      </pic:pic>
+                    </a:graphicData>
+                  </a:graphic>
+                </wp:inline>
+              </w:drawing>
+            </w:r>
+          </w:p>
+        </w:tc>
+        <w:tc>
+          <w:tcPr>
+            <w:tcW w:w="8961" w:type="dxa"/>
+            <w:tcBorders>
+              <w:top w:val="nil"/>
+              <w:left w:val="nil"/>
+              <w:bottom w:val="nil"/>
+              <w:right w:val="nil"/>
+            </w:tcBorders>
+            <w:shd w:val="clear" w:color="auto" w:fill="548DD4" w:themeFill="text2" w:themeFillTint="99"/>
+            <w:vAlign w:val="center"/>
+          </w:tcPr>
+          <w:p>
+            <w:pPr>
+              <w:jc w:val="both"/>
+              <w:rPr>
+                <w:b/>
+                <w:color w:val="FFFFFF" w:themeColor="background1"/>
+              </w:rPr>
+            </w:pPr>
+          </w:p>
+          <w:p>
+            <w:pPr>
+              <w:jc w:val="both"/>
+              <w:rPr>
+                <w:b/>
+                <w:color w:val="FFFFFF" w:themeColor="background1"/>
+              </w:rPr>
+            </w:pPr>
+            <w:r>
+              <w:rPr>
+                <w:b/>
+                <w:color w:val="FFFFFF" w:themeColor="background1"/>
+              </w:rPr>
+              <w:t>2</w:t>
+            </w:r>
+            <w:r>
+              <w:rPr>
+                <w:b/>
+                <w:color w:val="FFFFFF" w:themeColor="background1"/>
+              </w:rPr>
+              <w:t xml:space="preserve"> – </w:t>
+            </w:r>
+            <w:r>
+              <w:rPr>
+                <w:b/>
+                <w:color w:val="FFFFFF" w:themeColor="background1"/>
+              </w:rPr>
+              <w:t>Accediendo al</w:t>
+            </w:r>
+            <w:r>
+              <w:rPr>
+                <w:b/>
+                <w:color w:val="FFFFFF" w:themeColor="background1"/>
+              </w:rPr>
+              <w:t xml:space="preserve"> valor de una variable ya existente:</w:t>
+            </w:r>
+          </w:p>
+          <w:p>
+            <w:pPr>
+              <w:jc w:val="both"/>
+              <w:rPr>
+                <w:b/>
+                <w:color w:val="FFFFFF" w:themeColor="background1"/>
+              </w:rPr>
+            </w:pPr>
+          </w:p>
+          <w:p>
+            <w:pPr>
+              <w:jc w:val="center"/>
+              <w:rPr>
+                <w:color w:val="FFFFFF" w:themeColor="background1"/>
+              </w:rPr>
+            </w:pPr>
+            <w:proofErr w:type="spellStart"/>
+            <w:r>
+              <w:rPr>
+                <w:rFonts w:ascii="Courier New" w:hAnsi="Courier New" w:cs="Courier New"/>
+                <w:b/>
+                <w:color w:val="FFFFFF" w:themeColor="background1"/>
+              </w:rPr>
+              <w:t>funcion</w:t>
+            </w:r>
+            <w:proofErr w:type="spellEnd"/>
+            <w:r>
+              <w:rPr>
+                <w:rFonts w:ascii="Courier New" w:hAnsi="Courier New" w:cs="Courier New"/>
+                <w:b/>
+                <w:color w:val="FFFFFF" w:themeColor="background1"/>
+              </w:rPr>
+              <w:t>(</w:t>
+            </w:r>
+            <w:proofErr w:type="spellStart"/>
+            <w:r>
+              <w:rPr>
+                <w:rFonts w:ascii="Courier New" w:hAnsi="Courier New" w:cs="Courier New"/>
+                <w:b/>
+                <w:color w:val="FFFFFF" w:themeColor="background1"/>
+              </w:rPr>
+              <w:t>NombreDeVariable</w:t>
+            </w:r>
+            <w:proofErr w:type="spellEnd"/>
+            <w:r>
+              <w:rPr>
+                <w:rFonts w:ascii="Courier New" w:hAnsi="Courier New" w:cs="Courier New"/>
+                <w:b/>
+                <w:color w:val="FFFFFF" w:themeColor="background1"/>
+              </w:rPr>
+              <w:t>)</w:t>
+            </w:r>
+            <w:r>
+              <w:rPr>
+                <w:rFonts w:ascii="Courier New" w:hAnsi="Courier New" w:cs="Courier New"/>
+                <w:b/>
+                <w:color w:val="FFFFFF" w:themeColor="background1"/>
+              </w:rPr>
+              <w:t>;</w:t>
+            </w:r>
+            <w:r>
+              <w:rPr>
+                <w:rFonts w:ascii="Courier New" w:hAnsi="Courier New" w:cs="Courier New"/>
+                <w:b/>
+                <w:color w:val="FFFFFF" w:themeColor="background1"/>
+              </w:rPr>
+              <w:br/>
+            </w:r>
+            <w:r>
+              <w:rPr>
+                <w:rFonts w:ascii="Courier New" w:hAnsi="Courier New" w:cs="Courier New"/>
+                <w:b/>
+                <w:color w:val="FFFFFF" w:themeColor="background1"/>
+              </w:rPr>
+              <w:br/>
+            </w:r>
+            <w:r>
+              <w:rPr>
+                <w:rFonts w:ascii="Courier New" w:hAnsi="Courier New" w:cs="Courier New"/>
+                <w:b/>
+                <w:color w:val="FFFFFF" w:themeColor="background1"/>
+              </w:rPr>
+              <w:t>System.out.println(texto);</w:t>
+            </w:r>
+            <w:r>
+              <w:rPr>
+                <w:color w:val="FFFFFF" w:themeColor="background1"/>
+              </w:rPr>
+              <w:br/>
+            </w:r>
+          </w:p>
+        </w:tc>
+      </w:tr>
+    </w:tbl>
     <w:p/>
     <w:p/>
     <w:p>
@@ -7503,16 +10647,40 @@
         <w:t xml:space="preserve">: la creación de una </w:t>
       </w:r>
       <w:r>
-        <w:t xml:space="preserve">agenda electrónica. Para llevar a cabo esta tarea se puede usar una variedad muy grande de editores: NetBeans, Eclipse, Notepad++, incluso el mismísimo Bloc de Notas, pero en cualquier caso para empezar a programar en Java es recomendable instalar </w:t>
+        <w:t xml:space="preserve">agenda electrónica. Para llevar a cabo esta tarea se puede usar una variedad muy grande de editores: </w:t>
+      </w:r>
+      <w:proofErr w:type="spellStart"/>
+      <w:r>
+        <w:t>NetBeans</w:t>
+      </w:r>
+      <w:proofErr w:type="spellEnd"/>
+      <w:r>
+        <w:t xml:space="preserve">, Eclipse, </w:t>
+      </w:r>
+      <w:proofErr w:type="spellStart"/>
+      <w:r>
+        <w:t>Notepad</w:t>
+      </w:r>
+      <w:proofErr w:type="spellEnd"/>
+      <w:r>
+        <w:t xml:space="preserve">++, incluso el mismísimo Bloc de Notas, pero en cualquier caso para empezar a programar en Java es recomendable instalar </w:t>
       </w:r>
       <w:r>
         <w:t xml:space="preserve">algunos componentes, el detalle de los mismos </w:t>
       </w:r>
       <w:r>
-        <w:t>y l</w:t>
-      </w:r>
-      <w:r>
-        <w:t>puede encontrarse</w:t>
+        <w:t xml:space="preserve">y </w:t>
+      </w:r>
+      <w:proofErr w:type="spellStart"/>
+      <w:r>
+        <w:t>l</w:t>
+      </w:r>
+      <w:r>
+        <w:t>puede</w:t>
+      </w:r>
+      <w:proofErr w:type="spellEnd"/>
+      <w:r>
+        <w:t xml:space="preserve"> encontrarse</w:t>
       </w:r>
       <w:r>
         <w:t xml:space="preserve"> en este documento público de Google Drive</w:t>
@@ -7596,8 +10764,8 @@
       </w:r>
     </w:p>
     <w:sectPr>
-      <w:headerReference w:type="default" r:id="rId18"/>
-      <w:footerReference w:type="default" r:id="rId19"/>
+      <w:headerReference w:type="default" r:id="rId19"/>
+      <w:footerReference w:type="default" r:id="rId20"/>
       <w:pgSz w:w="11906" w:h="16838"/>
       <w:pgMar w:top="567" w:right="567" w:bottom="567" w:left="567" w:header="563" w:footer="708" w:gutter="0"/>
       <w:cols w:space="708"/>
@@ -7609,7 +10777,7 @@
 
 <file path=word/endnotes.xml><?xml version="1.0" encoding="utf-8"?>
 <w:endnotes xmlns:ve="http://schemas.openxmlformats.org/markup-compatibility/2006" xmlns:o="urn:schemas-microsoft-com:office:office" xmlns:r="http://schemas.openxmlformats.org/officeDocument/2006/relationships" xmlns:m="http://schemas.openxmlformats.org/officeDocument/2006/math" xmlns:v="urn:schemas-microsoft-com:vml" xmlns:wp="http://schemas.openxmlformats.org/drawingml/2006/wordprocessingDrawing" xmlns:w10="urn:schemas-microsoft-com:office:word" xmlns:w="http://schemas.openxmlformats.org/wordprocessingml/2006/main" xmlns:wne="http://schemas.microsoft.com/office/word/2006/wordml">
-  <w:endnote w:type="separator" w:id="0">
+  <w:endnote w:type="separator" w:id="-1">
     <w:p>
       <w:pPr>
         <w:spacing w:after="0" w:line="240" w:lineRule="auto"/>
@@ -7619,7 +10787,7 @@
       </w:r>
     </w:p>
   </w:endnote>
-  <w:endnote w:type="continuationSeparator" w:id="1">
+  <w:endnote w:type="continuationSeparator" w:id="0">
     <w:p>
       <w:pPr>
         <w:spacing w:after="0" w:line="240" w:lineRule="auto"/>
@@ -7744,7 +10912,7 @@
         <w:b/>
         <w:noProof/>
       </w:rPr>
-      <w:t>2015</w:t>
+      <w:t>2016</w:t>
     </w:r>
     <w:r>
       <w:rPr>
@@ -7762,7 +10930,21 @@
       <w:rPr>
         <w:b/>
       </w:rPr>
-      <w:t xml:space="preserve">Luis Sebastián de los Angeles </w:t>
+      <w:t xml:space="preserve">Luis Sebastián de los </w:t>
+    </w:r>
+    <w:proofErr w:type="spellStart"/>
+    <w:r>
+      <w:rPr>
+        <w:b/>
+      </w:rPr>
+      <w:t>Angeles</w:t>
+    </w:r>
+    <w:proofErr w:type="spellEnd"/>
+    <w:r>
+      <w:rPr>
+        <w:b/>
+      </w:rPr>
+      <w:t xml:space="preserve"> </w:t>
     </w:r>
     <w:r>
       <w:rPr>
@@ -7776,7 +10958,7 @@
 
 <file path=word/footnotes.xml><?xml version="1.0" encoding="utf-8"?>
 <w:footnotes xmlns:ve="http://schemas.openxmlformats.org/markup-compatibility/2006" xmlns:o="urn:schemas-microsoft-com:office:office" xmlns:r="http://schemas.openxmlformats.org/officeDocument/2006/relationships" xmlns:m="http://schemas.openxmlformats.org/officeDocument/2006/math" xmlns:v="urn:schemas-microsoft-com:vml" xmlns:wp="http://schemas.openxmlformats.org/drawingml/2006/wordprocessingDrawing" xmlns:w10="urn:schemas-microsoft-com:office:word" xmlns:w="http://schemas.openxmlformats.org/wordprocessingml/2006/main" xmlns:wne="http://schemas.microsoft.com/office/word/2006/wordml">
-  <w:footnote w:type="separator" w:id="0">
+  <w:footnote w:type="separator" w:id="-1">
     <w:p>
       <w:pPr>
         <w:spacing w:after="0" w:line="240" w:lineRule="auto"/>
@@ -7786,13 +10968,69 @@
       </w:r>
     </w:p>
   </w:footnote>
-  <w:footnote w:type="continuationSeparator" w:id="1">
+  <w:footnote w:type="continuationSeparator" w:id="0">
     <w:p>
       <w:pPr>
         <w:spacing w:after="0" w:line="240" w:lineRule="auto"/>
       </w:pPr>
       <w:r>
         <w:continuationSeparator/>
+      </w:r>
+    </w:p>
+  </w:footnote>
+  <w:footnote w:id="1">
+    <w:p>
+      <w:pPr>
+        <w:pStyle w:val="Textonotapie"/>
+        <w:jc w:val="both"/>
+      </w:pPr>
+      <w:r>
+        <w:rPr>
+          <w:rStyle w:val="Refdenotaalpie"/>
+        </w:rPr>
+        <w:footnoteRef/>
+      </w:r>
+      <w:r>
+        <w:t xml:space="preserve"> </w:t>
+      </w:r>
+      <w:r>
+        <w:rPr>
+          <w:sz w:val="18"/>
+        </w:rPr>
+        <w:t xml:space="preserve">TIOBE, una compañía dedicada a la evaluación de la calidad del software, mantiene un </w:t>
+      </w:r>
+      <w:r>
+        <w:rPr>
+          <w:sz w:val="18"/>
+        </w:rPr>
+        <w:t>índice donde mide</w:t>
+      </w:r>
+      <w:r>
+        <w:rPr>
+          <w:sz w:val="18"/>
+        </w:rPr>
+        <w:t xml:space="preserve"> la popularidad de los diferentes lenguajes de programación basándose en la cantidad de búsquedas realizadas por los usuarios en </w:t>
+      </w:r>
+      <w:r>
+        <w:rPr>
+          <w:sz w:val="18"/>
+        </w:rPr>
+        <w:t xml:space="preserve">Internet. Puede consultarse en </w:t>
+      </w:r>
+      <w:hyperlink r:id="rId1" w:history="1">
+        <w:r>
+          <w:rPr>
+            <w:rStyle w:val="Hipervnculo"/>
+            <w:sz w:val="18"/>
+          </w:rPr>
+          <w:t>http://www.tiobe.com/index.php/content/paperinfo/tpci/index.html</w:t>
+        </w:r>
+      </w:hyperlink>
+      <w:r>
+        <w:rPr>
+          <w:sz w:val="18"/>
+        </w:rPr>
+        <w:t xml:space="preserve"> </w:t>
       </w:r>
     </w:p>
   </w:footnote>
@@ -8232,6 +11470,92 @@
     </w:lvl>
   </w:abstractNum>
   <w:abstractNum w:abstractNumId="3">
+    <w:nsid w:val="2D9A29C3"/>
+    <w:multiLevelType w:val="hybridMultilevel"/>
+    <w:tmpl w:val="BC105FD8"/>
+    <w:lvl w:ilvl="0" w:tplc="380A000F">
+      <w:start w:val="1"/>
+      <w:numFmt w:val="decimal"/>
+      <w:lvlText w:val="%1."/>
+      <w:lvlJc w:val="left"/>
+      <w:pPr>
+        <w:ind w:left="720" w:hanging="360"/>
+      </w:pPr>
+    </w:lvl>
+    <w:lvl w:ilvl="1" w:tplc="380A0019" w:tentative="1">
+      <w:start w:val="1"/>
+      <w:numFmt w:val="lowerLetter"/>
+      <w:lvlText w:val="%2."/>
+      <w:lvlJc w:val="left"/>
+      <w:pPr>
+        <w:ind w:left="1440" w:hanging="360"/>
+      </w:pPr>
+    </w:lvl>
+    <w:lvl w:ilvl="2" w:tplc="380A001B" w:tentative="1">
+      <w:start w:val="1"/>
+      <w:numFmt w:val="lowerRoman"/>
+      <w:lvlText w:val="%3."/>
+      <w:lvlJc w:val="right"/>
+      <w:pPr>
+        <w:ind w:left="2160" w:hanging="180"/>
+      </w:pPr>
+    </w:lvl>
+    <w:lvl w:ilvl="3" w:tplc="380A000F" w:tentative="1">
+      <w:start w:val="1"/>
+      <w:numFmt w:val="decimal"/>
+      <w:lvlText w:val="%4."/>
+      <w:lvlJc w:val="left"/>
+      <w:pPr>
+        <w:ind w:left="2880" w:hanging="360"/>
+      </w:pPr>
+    </w:lvl>
+    <w:lvl w:ilvl="4" w:tplc="380A0019" w:tentative="1">
+      <w:start w:val="1"/>
+      <w:numFmt w:val="lowerLetter"/>
+      <w:lvlText w:val="%5."/>
+      <w:lvlJc w:val="left"/>
+      <w:pPr>
+        <w:ind w:left="3600" w:hanging="360"/>
+      </w:pPr>
+    </w:lvl>
+    <w:lvl w:ilvl="5" w:tplc="380A001B" w:tentative="1">
+      <w:start w:val="1"/>
+      <w:numFmt w:val="lowerRoman"/>
+      <w:lvlText w:val="%6."/>
+      <w:lvlJc w:val="right"/>
+      <w:pPr>
+        <w:ind w:left="4320" w:hanging="180"/>
+      </w:pPr>
+    </w:lvl>
+    <w:lvl w:ilvl="6" w:tplc="380A000F" w:tentative="1">
+      <w:start w:val="1"/>
+      <w:numFmt w:val="decimal"/>
+      <w:lvlText w:val="%7."/>
+      <w:lvlJc w:val="left"/>
+      <w:pPr>
+        <w:ind w:left="5040" w:hanging="360"/>
+      </w:pPr>
+    </w:lvl>
+    <w:lvl w:ilvl="7" w:tplc="380A0019" w:tentative="1">
+      <w:start w:val="1"/>
+      <w:numFmt w:val="lowerLetter"/>
+      <w:lvlText w:val="%8."/>
+      <w:lvlJc w:val="left"/>
+      <w:pPr>
+        <w:ind w:left="5760" w:hanging="360"/>
+      </w:pPr>
+    </w:lvl>
+    <w:lvl w:ilvl="8" w:tplc="380A001B" w:tentative="1">
+      <w:start w:val="1"/>
+      <w:numFmt w:val="lowerRoman"/>
+      <w:lvlText w:val="%9."/>
+      <w:lvlJc w:val="right"/>
+      <w:pPr>
+        <w:ind w:left="6480" w:hanging="180"/>
+      </w:pPr>
+    </w:lvl>
+  </w:abstractNum>
+  <w:abstractNum w:abstractNumId="4">
     <w:nsid w:val="2E814A59"/>
     <w:multiLevelType w:val="hybridMultilevel"/>
     <w:tmpl w:val="9D60F94C"/>
@@ -8343,7 +11667,7 @@
       </w:rPr>
     </w:lvl>
   </w:abstractNum>
-  <w:abstractNum w:abstractNumId="4">
+  <w:abstractNum w:abstractNumId="5">
     <w:nsid w:val="3B5917A9"/>
     <w:multiLevelType w:val="hybridMultilevel"/>
     <w:tmpl w:val="C380BEC0"/>
@@ -8429,7 +11753,93 @@
       </w:pPr>
     </w:lvl>
   </w:abstractNum>
-  <w:abstractNum w:abstractNumId="5">
+  <w:abstractNum w:abstractNumId="6">
+    <w:nsid w:val="4CF4668F"/>
+    <w:multiLevelType w:val="hybridMultilevel"/>
+    <w:tmpl w:val="9A90246A"/>
+    <w:lvl w:ilvl="0" w:tplc="380A000F">
+      <w:start w:val="1"/>
+      <w:numFmt w:val="decimal"/>
+      <w:lvlText w:val="%1."/>
+      <w:lvlJc w:val="left"/>
+      <w:pPr>
+        <w:ind w:left="720" w:hanging="360"/>
+      </w:pPr>
+    </w:lvl>
+    <w:lvl w:ilvl="1" w:tplc="380A0019" w:tentative="1">
+      <w:start w:val="1"/>
+      <w:numFmt w:val="lowerLetter"/>
+      <w:lvlText w:val="%2."/>
+      <w:lvlJc w:val="left"/>
+      <w:pPr>
+        <w:ind w:left="1440" w:hanging="360"/>
+      </w:pPr>
+    </w:lvl>
+    <w:lvl w:ilvl="2" w:tplc="380A001B" w:tentative="1">
+      <w:start w:val="1"/>
+      <w:numFmt w:val="lowerRoman"/>
+      <w:lvlText w:val="%3."/>
+      <w:lvlJc w:val="right"/>
+      <w:pPr>
+        <w:ind w:left="2160" w:hanging="180"/>
+      </w:pPr>
+    </w:lvl>
+    <w:lvl w:ilvl="3" w:tplc="380A000F" w:tentative="1">
+      <w:start w:val="1"/>
+      <w:numFmt w:val="decimal"/>
+      <w:lvlText w:val="%4."/>
+      <w:lvlJc w:val="left"/>
+      <w:pPr>
+        <w:ind w:left="2880" w:hanging="360"/>
+      </w:pPr>
+    </w:lvl>
+    <w:lvl w:ilvl="4" w:tplc="380A0019" w:tentative="1">
+      <w:start w:val="1"/>
+      <w:numFmt w:val="lowerLetter"/>
+      <w:lvlText w:val="%5."/>
+      <w:lvlJc w:val="left"/>
+      <w:pPr>
+        <w:ind w:left="3600" w:hanging="360"/>
+      </w:pPr>
+    </w:lvl>
+    <w:lvl w:ilvl="5" w:tplc="380A001B" w:tentative="1">
+      <w:start w:val="1"/>
+      <w:numFmt w:val="lowerRoman"/>
+      <w:lvlText w:val="%6."/>
+      <w:lvlJc w:val="right"/>
+      <w:pPr>
+        <w:ind w:left="4320" w:hanging="180"/>
+      </w:pPr>
+    </w:lvl>
+    <w:lvl w:ilvl="6" w:tplc="380A000F" w:tentative="1">
+      <w:start w:val="1"/>
+      <w:numFmt w:val="decimal"/>
+      <w:lvlText w:val="%7."/>
+      <w:lvlJc w:val="left"/>
+      <w:pPr>
+        <w:ind w:left="5040" w:hanging="360"/>
+      </w:pPr>
+    </w:lvl>
+    <w:lvl w:ilvl="7" w:tplc="380A0019" w:tentative="1">
+      <w:start w:val="1"/>
+      <w:numFmt w:val="lowerLetter"/>
+      <w:lvlText w:val="%8."/>
+      <w:lvlJc w:val="left"/>
+      <w:pPr>
+        <w:ind w:left="5760" w:hanging="360"/>
+      </w:pPr>
+    </w:lvl>
+    <w:lvl w:ilvl="8" w:tplc="380A001B" w:tentative="1">
+      <w:start w:val="1"/>
+      <w:numFmt w:val="lowerRoman"/>
+      <w:lvlText w:val="%9."/>
+      <w:lvlJc w:val="right"/>
+      <w:pPr>
+        <w:ind w:left="6480" w:hanging="180"/>
+      </w:pPr>
+    </w:lvl>
+  </w:abstractNum>
+  <w:abstractNum w:abstractNumId="7">
     <w:nsid w:val="4F286ED3"/>
     <w:multiLevelType w:val="hybridMultilevel"/>
     <w:tmpl w:val="C504B704"/>
@@ -8515,7 +11925,7 @@
       </w:pPr>
     </w:lvl>
   </w:abstractNum>
-  <w:abstractNum w:abstractNumId="6">
+  <w:abstractNum w:abstractNumId="8">
     <w:nsid w:val="5C8E0F65"/>
     <w:multiLevelType w:val="hybridMultilevel"/>
     <w:tmpl w:val="A894B5C0"/>
@@ -8628,7 +12038,7 @@
       </w:rPr>
     </w:lvl>
   </w:abstractNum>
-  <w:abstractNum w:abstractNumId="7">
+  <w:abstractNum w:abstractNumId="9">
     <w:nsid w:val="63FC7B70"/>
     <w:multiLevelType w:val="hybridMultilevel"/>
     <w:tmpl w:val="877AB4E4"/>
@@ -8741,7 +12151,7 @@
       </w:rPr>
     </w:lvl>
   </w:abstractNum>
-  <w:abstractNum w:abstractNumId="8">
+  <w:abstractNum w:abstractNumId="10">
     <w:nsid w:val="6C750843"/>
     <w:multiLevelType w:val="hybridMultilevel"/>
     <w:tmpl w:val="4AFAD666"/>
@@ -8854,96 +12264,10 @@
       </w:rPr>
     </w:lvl>
   </w:abstractNum>
-  <w:abstractNum w:abstractNumId="9">
-    <w:nsid w:val="76822A95"/>
+  <w:abstractNum w:abstractNumId="11">
+    <w:nsid w:val="74EF4C81"/>
     <w:multiLevelType w:val="hybridMultilevel"/>
-    <w:tmpl w:val="B8BC9154"/>
-    <w:lvl w:ilvl="0" w:tplc="380A000F">
-      <w:start w:val="1"/>
-      <w:numFmt w:val="decimal"/>
-      <w:lvlText w:val="%1."/>
-      <w:lvlJc w:val="left"/>
-      <w:pPr>
-        <w:ind w:left="720" w:hanging="360"/>
-      </w:pPr>
-    </w:lvl>
-    <w:lvl w:ilvl="1" w:tplc="380A0019" w:tentative="1">
-      <w:start w:val="1"/>
-      <w:numFmt w:val="lowerLetter"/>
-      <w:lvlText w:val="%2."/>
-      <w:lvlJc w:val="left"/>
-      <w:pPr>
-        <w:ind w:left="1440" w:hanging="360"/>
-      </w:pPr>
-    </w:lvl>
-    <w:lvl w:ilvl="2" w:tplc="380A001B" w:tentative="1">
-      <w:start w:val="1"/>
-      <w:numFmt w:val="lowerRoman"/>
-      <w:lvlText w:val="%3."/>
-      <w:lvlJc w:val="right"/>
-      <w:pPr>
-        <w:ind w:left="2160" w:hanging="180"/>
-      </w:pPr>
-    </w:lvl>
-    <w:lvl w:ilvl="3" w:tplc="380A000F" w:tentative="1">
-      <w:start w:val="1"/>
-      <w:numFmt w:val="decimal"/>
-      <w:lvlText w:val="%4."/>
-      <w:lvlJc w:val="left"/>
-      <w:pPr>
-        <w:ind w:left="2880" w:hanging="360"/>
-      </w:pPr>
-    </w:lvl>
-    <w:lvl w:ilvl="4" w:tplc="380A0019" w:tentative="1">
-      <w:start w:val="1"/>
-      <w:numFmt w:val="lowerLetter"/>
-      <w:lvlText w:val="%5."/>
-      <w:lvlJc w:val="left"/>
-      <w:pPr>
-        <w:ind w:left="3600" w:hanging="360"/>
-      </w:pPr>
-    </w:lvl>
-    <w:lvl w:ilvl="5" w:tplc="380A001B" w:tentative="1">
-      <w:start w:val="1"/>
-      <w:numFmt w:val="lowerRoman"/>
-      <w:lvlText w:val="%6."/>
-      <w:lvlJc w:val="right"/>
-      <w:pPr>
-        <w:ind w:left="4320" w:hanging="180"/>
-      </w:pPr>
-    </w:lvl>
-    <w:lvl w:ilvl="6" w:tplc="380A000F" w:tentative="1">
-      <w:start w:val="1"/>
-      <w:numFmt w:val="decimal"/>
-      <w:lvlText w:val="%7."/>
-      <w:lvlJc w:val="left"/>
-      <w:pPr>
-        <w:ind w:left="5040" w:hanging="360"/>
-      </w:pPr>
-    </w:lvl>
-    <w:lvl w:ilvl="7" w:tplc="380A0019" w:tentative="1">
-      <w:start w:val="1"/>
-      <w:numFmt w:val="lowerLetter"/>
-      <w:lvlText w:val="%8."/>
-      <w:lvlJc w:val="left"/>
-      <w:pPr>
-        <w:ind w:left="5760" w:hanging="360"/>
-      </w:pPr>
-    </w:lvl>
-    <w:lvl w:ilvl="8" w:tplc="380A001B" w:tentative="1">
-      <w:start w:val="1"/>
-      <w:numFmt w:val="lowerRoman"/>
-      <w:lvlText w:val="%9."/>
-      <w:lvlJc w:val="right"/>
-      <w:pPr>
-        <w:ind w:left="6480" w:hanging="180"/>
-      </w:pPr>
-    </w:lvl>
-  </w:abstractNum>
-  <w:abstractNum w:abstractNumId="10">
-    <w:nsid w:val="7B972D13"/>
-    <w:multiLevelType w:val="hybridMultilevel"/>
-    <w:tmpl w:val="CDB66D20"/>
+    <w:tmpl w:val="4DD20562"/>
     <w:lvl w:ilvl="0" w:tplc="380A0001">
       <w:start w:val="1"/>
       <w:numFmt w:val="bullet"/>
@@ -9053,11 +12377,296 @@
       </w:rPr>
     </w:lvl>
   </w:abstractNum>
+  <w:abstractNum w:abstractNumId="12">
+    <w:nsid w:val="76822A95"/>
+    <w:multiLevelType w:val="hybridMultilevel"/>
+    <w:tmpl w:val="46CEAFFE"/>
+    <w:lvl w:ilvl="0" w:tplc="380A000F">
+      <w:start w:val="1"/>
+      <w:numFmt w:val="decimal"/>
+      <w:lvlText w:val="%1."/>
+      <w:lvlJc w:val="left"/>
+      <w:pPr>
+        <w:ind w:left="720" w:hanging="360"/>
+      </w:pPr>
+    </w:lvl>
+    <w:lvl w:ilvl="1" w:tplc="380A0019" w:tentative="1">
+      <w:start w:val="1"/>
+      <w:numFmt w:val="lowerLetter"/>
+      <w:lvlText w:val="%2."/>
+      <w:lvlJc w:val="left"/>
+      <w:pPr>
+        <w:ind w:left="1440" w:hanging="360"/>
+      </w:pPr>
+    </w:lvl>
+    <w:lvl w:ilvl="2" w:tplc="380A001B" w:tentative="1">
+      <w:start w:val="1"/>
+      <w:numFmt w:val="lowerRoman"/>
+      <w:lvlText w:val="%3."/>
+      <w:lvlJc w:val="right"/>
+      <w:pPr>
+        <w:ind w:left="2160" w:hanging="180"/>
+      </w:pPr>
+    </w:lvl>
+    <w:lvl w:ilvl="3" w:tplc="380A000F" w:tentative="1">
+      <w:start w:val="1"/>
+      <w:numFmt w:val="decimal"/>
+      <w:lvlText w:val="%4."/>
+      <w:lvlJc w:val="left"/>
+      <w:pPr>
+        <w:ind w:left="2880" w:hanging="360"/>
+      </w:pPr>
+    </w:lvl>
+    <w:lvl w:ilvl="4" w:tplc="380A0019" w:tentative="1">
+      <w:start w:val="1"/>
+      <w:numFmt w:val="lowerLetter"/>
+      <w:lvlText w:val="%5."/>
+      <w:lvlJc w:val="left"/>
+      <w:pPr>
+        <w:ind w:left="3600" w:hanging="360"/>
+      </w:pPr>
+    </w:lvl>
+    <w:lvl w:ilvl="5" w:tplc="380A001B" w:tentative="1">
+      <w:start w:val="1"/>
+      <w:numFmt w:val="lowerRoman"/>
+      <w:lvlText w:val="%6."/>
+      <w:lvlJc w:val="right"/>
+      <w:pPr>
+        <w:ind w:left="4320" w:hanging="180"/>
+      </w:pPr>
+    </w:lvl>
+    <w:lvl w:ilvl="6" w:tplc="380A000F" w:tentative="1">
+      <w:start w:val="1"/>
+      <w:numFmt w:val="decimal"/>
+      <w:lvlText w:val="%7."/>
+      <w:lvlJc w:val="left"/>
+      <w:pPr>
+        <w:ind w:left="5040" w:hanging="360"/>
+      </w:pPr>
+    </w:lvl>
+    <w:lvl w:ilvl="7" w:tplc="380A0019" w:tentative="1">
+      <w:start w:val="1"/>
+      <w:numFmt w:val="lowerLetter"/>
+      <w:lvlText w:val="%8."/>
+      <w:lvlJc w:val="left"/>
+      <w:pPr>
+        <w:ind w:left="5760" w:hanging="360"/>
+      </w:pPr>
+    </w:lvl>
+    <w:lvl w:ilvl="8" w:tplc="380A001B" w:tentative="1">
+      <w:start w:val="1"/>
+      <w:numFmt w:val="lowerRoman"/>
+      <w:lvlText w:val="%9."/>
+      <w:lvlJc w:val="right"/>
+      <w:pPr>
+        <w:ind w:left="6480" w:hanging="180"/>
+      </w:pPr>
+    </w:lvl>
+  </w:abstractNum>
+  <w:abstractNum w:abstractNumId="13">
+    <w:nsid w:val="7B972D13"/>
+    <w:multiLevelType w:val="hybridMultilevel"/>
+    <w:tmpl w:val="CDB66D20"/>
+    <w:lvl w:ilvl="0" w:tplc="380A0001">
+      <w:start w:val="1"/>
+      <w:numFmt w:val="bullet"/>
+      <w:lvlText w:val=""/>
+      <w:lvlJc w:val="left"/>
+      <w:pPr>
+        <w:ind w:left="720" w:hanging="360"/>
+      </w:pPr>
+      <w:rPr>
+        <w:rFonts w:ascii="Symbol" w:hAnsi="Symbol" w:hint="default"/>
+      </w:rPr>
+    </w:lvl>
+    <w:lvl w:ilvl="1" w:tplc="380A0003" w:tentative="1">
+      <w:start w:val="1"/>
+      <w:numFmt w:val="bullet"/>
+      <w:lvlText w:val="o"/>
+      <w:lvlJc w:val="left"/>
+      <w:pPr>
+        <w:ind w:left="1440" w:hanging="360"/>
+      </w:pPr>
+      <w:rPr>
+        <w:rFonts w:ascii="Courier New" w:hAnsi="Courier New" w:cs="Courier New" w:hint="default"/>
+      </w:rPr>
+    </w:lvl>
+    <w:lvl w:ilvl="2" w:tplc="380A0005" w:tentative="1">
+      <w:start w:val="1"/>
+      <w:numFmt w:val="bullet"/>
+      <w:lvlText w:val=""/>
+      <w:lvlJc w:val="left"/>
+      <w:pPr>
+        <w:ind w:left="2160" w:hanging="360"/>
+      </w:pPr>
+      <w:rPr>
+        <w:rFonts w:ascii="Wingdings" w:hAnsi="Wingdings" w:hint="default"/>
+      </w:rPr>
+    </w:lvl>
+    <w:lvl w:ilvl="3" w:tplc="380A0001" w:tentative="1">
+      <w:start w:val="1"/>
+      <w:numFmt w:val="bullet"/>
+      <w:lvlText w:val=""/>
+      <w:lvlJc w:val="left"/>
+      <w:pPr>
+        <w:ind w:left="2880" w:hanging="360"/>
+      </w:pPr>
+      <w:rPr>
+        <w:rFonts w:ascii="Symbol" w:hAnsi="Symbol" w:hint="default"/>
+      </w:rPr>
+    </w:lvl>
+    <w:lvl w:ilvl="4" w:tplc="380A0003" w:tentative="1">
+      <w:start w:val="1"/>
+      <w:numFmt w:val="bullet"/>
+      <w:lvlText w:val="o"/>
+      <w:lvlJc w:val="left"/>
+      <w:pPr>
+        <w:ind w:left="3600" w:hanging="360"/>
+      </w:pPr>
+      <w:rPr>
+        <w:rFonts w:ascii="Courier New" w:hAnsi="Courier New" w:cs="Courier New" w:hint="default"/>
+      </w:rPr>
+    </w:lvl>
+    <w:lvl w:ilvl="5" w:tplc="380A0005" w:tentative="1">
+      <w:start w:val="1"/>
+      <w:numFmt w:val="bullet"/>
+      <w:lvlText w:val=""/>
+      <w:lvlJc w:val="left"/>
+      <w:pPr>
+        <w:ind w:left="4320" w:hanging="360"/>
+      </w:pPr>
+      <w:rPr>
+        <w:rFonts w:ascii="Wingdings" w:hAnsi="Wingdings" w:hint="default"/>
+      </w:rPr>
+    </w:lvl>
+    <w:lvl w:ilvl="6" w:tplc="380A0001" w:tentative="1">
+      <w:start w:val="1"/>
+      <w:numFmt w:val="bullet"/>
+      <w:lvlText w:val=""/>
+      <w:lvlJc w:val="left"/>
+      <w:pPr>
+        <w:ind w:left="5040" w:hanging="360"/>
+      </w:pPr>
+      <w:rPr>
+        <w:rFonts w:ascii="Symbol" w:hAnsi="Symbol" w:hint="default"/>
+      </w:rPr>
+    </w:lvl>
+    <w:lvl w:ilvl="7" w:tplc="380A0003" w:tentative="1">
+      <w:start w:val="1"/>
+      <w:numFmt w:val="bullet"/>
+      <w:lvlText w:val="o"/>
+      <w:lvlJc w:val="left"/>
+      <w:pPr>
+        <w:ind w:left="5760" w:hanging="360"/>
+      </w:pPr>
+      <w:rPr>
+        <w:rFonts w:ascii="Courier New" w:hAnsi="Courier New" w:cs="Courier New" w:hint="default"/>
+      </w:rPr>
+    </w:lvl>
+    <w:lvl w:ilvl="8" w:tplc="380A0005" w:tentative="1">
+      <w:start w:val="1"/>
+      <w:numFmt w:val="bullet"/>
+      <w:lvlText w:val=""/>
+      <w:lvlJc w:val="left"/>
+      <w:pPr>
+        <w:ind w:left="6480" w:hanging="360"/>
+      </w:pPr>
+      <w:rPr>
+        <w:rFonts w:ascii="Wingdings" w:hAnsi="Wingdings" w:hint="default"/>
+      </w:rPr>
+    </w:lvl>
+  </w:abstractNum>
+  <w:abstractNum w:abstractNumId="14">
+    <w:nsid w:val="7D102201"/>
+    <w:multiLevelType w:val="hybridMultilevel"/>
+    <w:tmpl w:val="46CEAFFE"/>
+    <w:lvl w:ilvl="0" w:tplc="380A000F">
+      <w:start w:val="1"/>
+      <w:numFmt w:val="decimal"/>
+      <w:lvlText w:val="%1."/>
+      <w:lvlJc w:val="left"/>
+      <w:pPr>
+        <w:ind w:left="720" w:hanging="360"/>
+      </w:pPr>
+    </w:lvl>
+    <w:lvl w:ilvl="1" w:tplc="380A0019" w:tentative="1">
+      <w:start w:val="1"/>
+      <w:numFmt w:val="lowerLetter"/>
+      <w:lvlText w:val="%2."/>
+      <w:lvlJc w:val="left"/>
+      <w:pPr>
+        <w:ind w:left="1440" w:hanging="360"/>
+      </w:pPr>
+    </w:lvl>
+    <w:lvl w:ilvl="2" w:tplc="380A001B" w:tentative="1">
+      <w:start w:val="1"/>
+      <w:numFmt w:val="lowerRoman"/>
+      <w:lvlText w:val="%3."/>
+      <w:lvlJc w:val="right"/>
+      <w:pPr>
+        <w:ind w:left="2160" w:hanging="180"/>
+      </w:pPr>
+    </w:lvl>
+    <w:lvl w:ilvl="3" w:tplc="380A000F" w:tentative="1">
+      <w:start w:val="1"/>
+      <w:numFmt w:val="decimal"/>
+      <w:lvlText w:val="%4."/>
+      <w:lvlJc w:val="left"/>
+      <w:pPr>
+        <w:ind w:left="2880" w:hanging="360"/>
+      </w:pPr>
+    </w:lvl>
+    <w:lvl w:ilvl="4" w:tplc="380A0019" w:tentative="1">
+      <w:start w:val="1"/>
+      <w:numFmt w:val="lowerLetter"/>
+      <w:lvlText w:val="%5."/>
+      <w:lvlJc w:val="left"/>
+      <w:pPr>
+        <w:ind w:left="3600" w:hanging="360"/>
+      </w:pPr>
+    </w:lvl>
+    <w:lvl w:ilvl="5" w:tplc="380A001B" w:tentative="1">
+      <w:start w:val="1"/>
+      <w:numFmt w:val="lowerRoman"/>
+      <w:lvlText w:val="%6."/>
+      <w:lvlJc w:val="right"/>
+      <w:pPr>
+        <w:ind w:left="4320" w:hanging="180"/>
+      </w:pPr>
+    </w:lvl>
+    <w:lvl w:ilvl="6" w:tplc="380A000F" w:tentative="1">
+      <w:start w:val="1"/>
+      <w:numFmt w:val="decimal"/>
+      <w:lvlText w:val="%7."/>
+      <w:lvlJc w:val="left"/>
+      <w:pPr>
+        <w:ind w:left="5040" w:hanging="360"/>
+      </w:pPr>
+    </w:lvl>
+    <w:lvl w:ilvl="7" w:tplc="380A0019" w:tentative="1">
+      <w:start w:val="1"/>
+      <w:numFmt w:val="lowerLetter"/>
+      <w:lvlText w:val="%8."/>
+      <w:lvlJc w:val="left"/>
+      <w:pPr>
+        <w:ind w:left="5760" w:hanging="360"/>
+      </w:pPr>
+    </w:lvl>
+    <w:lvl w:ilvl="8" w:tplc="380A001B" w:tentative="1">
+      <w:start w:val="1"/>
+      <w:numFmt w:val="lowerRoman"/>
+      <w:lvlText w:val="%9."/>
+      <w:lvlJc w:val="right"/>
+      <w:pPr>
+        <w:ind w:left="6480" w:hanging="180"/>
+      </w:pPr>
+    </w:lvl>
+  </w:abstractNum>
   <w:num w:numId="1">
-    <w:abstractNumId w:val="5"/>
+    <w:abstractNumId w:val="7"/>
   </w:num>
   <w:num w:numId="2">
-    <w:abstractNumId w:val="4"/>
+    <w:abstractNumId w:val="5"/>
   </w:num>
   <w:num w:numId="3">
     <w:abstractNumId w:val="2"/>
@@ -9069,22 +12678,34 @@
     <w:abstractNumId w:val="0"/>
   </w:num>
   <w:num w:numId="6">
+    <w:abstractNumId w:val="12"/>
+  </w:num>
+  <w:num w:numId="7">
+    <w:abstractNumId w:val="8"/>
+  </w:num>
+  <w:num w:numId="8">
+    <w:abstractNumId w:val="13"/>
+  </w:num>
+  <w:num w:numId="9">
     <w:abstractNumId w:val="9"/>
   </w:num>
-  <w:num w:numId="7">
-    <w:abstractNumId w:val="6"/>
-  </w:num>
-  <w:num w:numId="8">
+  <w:num w:numId="10">
     <w:abstractNumId w:val="10"/>
   </w:num>
-  <w:num w:numId="9">
-    <w:abstractNumId w:val="7"/>
+  <w:num w:numId="11">
+    <w:abstractNumId w:val="4"/>
   </w:num>
-  <w:num w:numId="10">
-    <w:abstractNumId w:val="8"/>
+  <w:num w:numId="12">
+    <w:abstractNumId w:val="11"/>
   </w:num>
-  <w:num w:numId="11">
+  <w:num w:numId="13">
+    <w:abstractNumId w:val="14"/>
+  </w:num>
+  <w:num w:numId="14">
     <w:abstractNumId w:val="3"/>
+  </w:num>
+  <w:num w:numId="15">
+    <w:abstractNumId w:val="6"/>
   </w:num>
 </w:numbering>
 </file>
@@ -9319,6 +12940,30 @@
       <w:color w:val="4F81BD" w:themeColor="accent1"/>
     </w:rPr>
   </w:style>
+  <w:style w:type="paragraph" w:styleId="Ttulo4">
+    <w:name w:val="heading 4"/>
+    <w:basedOn w:val="Normal"/>
+    <w:next w:val="Normal"/>
+    <w:link w:val="Ttulo4Car"/>
+    <w:uiPriority w:val="9"/>
+    <w:unhideWhenUsed/>
+    <w:qFormat/>
+    <w:rsid w:val="008507FB"/>
+    <w:pPr>
+      <w:keepNext/>
+      <w:keepLines/>
+      <w:spacing w:before="200" w:after="0"/>
+      <w:outlineLvl w:val="3"/>
+    </w:pPr>
+    <w:rPr>
+      <w:rFonts w:asciiTheme="majorHAnsi" w:eastAsiaTheme="majorEastAsia" w:hAnsiTheme="majorHAnsi" w:cstheme="majorBidi"/>
+      <w:b/>
+      <w:bCs/>
+      <w:i/>
+      <w:iCs/>
+      <w:color w:val="4F81BD" w:themeColor="accent1"/>
+    </w:rPr>
+  </w:style>
   <w:style w:type="character" w:default="1" w:styleId="Fuentedeprrafopredeter">
     <w:name w:val="Default Paragraph Font"/>
     <w:uiPriority w:val="1"/>
@@ -9696,6 +13341,110 @@
       <w:color w:val="365F91" w:themeColor="accent1" w:themeShade="BF"/>
       <w:sz w:val="28"/>
       <w:szCs w:val="28"/>
+    </w:rPr>
+  </w:style>
+  <w:style w:type="paragraph" w:styleId="Textonotaalfinal">
+    <w:name w:val="endnote text"/>
+    <w:basedOn w:val="Normal"/>
+    <w:link w:val="TextonotaalfinalCar"/>
+    <w:uiPriority w:val="99"/>
+    <w:semiHidden/>
+    <w:unhideWhenUsed/>
+    <w:rsid w:val="004127C7"/>
+    <w:pPr>
+      <w:spacing w:after="0" w:line="240" w:lineRule="auto"/>
+    </w:pPr>
+    <w:rPr>
+      <w:sz w:val="20"/>
+      <w:szCs w:val="20"/>
+    </w:rPr>
+  </w:style>
+  <w:style w:type="character" w:customStyle="1" w:styleId="TextonotaalfinalCar">
+    <w:name w:val="Texto nota al final Car"/>
+    <w:basedOn w:val="Fuentedeprrafopredeter"/>
+    <w:link w:val="Textonotaalfinal"/>
+    <w:uiPriority w:val="99"/>
+    <w:semiHidden/>
+    <w:rsid w:val="004127C7"/>
+    <w:rPr>
+      <w:sz w:val="20"/>
+      <w:szCs w:val="20"/>
+    </w:rPr>
+  </w:style>
+  <w:style w:type="character" w:styleId="Refdenotaalfinal">
+    <w:name w:val="endnote reference"/>
+    <w:basedOn w:val="Fuentedeprrafopredeter"/>
+    <w:uiPriority w:val="99"/>
+    <w:semiHidden/>
+    <w:unhideWhenUsed/>
+    <w:rsid w:val="004127C7"/>
+    <w:rPr>
+      <w:vertAlign w:val="superscript"/>
+    </w:rPr>
+  </w:style>
+  <w:style w:type="paragraph" w:styleId="Textonotapie">
+    <w:name w:val="footnote text"/>
+    <w:basedOn w:val="Normal"/>
+    <w:link w:val="TextonotapieCar"/>
+    <w:uiPriority w:val="99"/>
+    <w:semiHidden/>
+    <w:unhideWhenUsed/>
+    <w:rsid w:val="004127C7"/>
+    <w:pPr>
+      <w:spacing w:after="0" w:line="240" w:lineRule="auto"/>
+    </w:pPr>
+    <w:rPr>
+      <w:sz w:val="20"/>
+      <w:szCs w:val="20"/>
+    </w:rPr>
+  </w:style>
+  <w:style w:type="character" w:customStyle="1" w:styleId="TextonotapieCar">
+    <w:name w:val="Texto nota pie Car"/>
+    <w:basedOn w:val="Fuentedeprrafopredeter"/>
+    <w:link w:val="Textonotapie"/>
+    <w:uiPriority w:val="99"/>
+    <w:semiHidden/>
+    <w:rsid w:val="004127C7"/>
+    <w:rPr>
+      <w:sz w:val="20"/>
+      <w:szCs w:val="20"/>
+    </w:rPr>
+  </w:style>
+  <w:style w:type="character" w:styleId="Refdenotaalpie">
+    <w:name w:val="footnote reference"/>
+    <w:basedOn w:val="Fuentedeprrafopredeter"/>
+    <w:uiPriority w:val="99"/>
+    <w:semiHidden/>
+    <w:unhideWhenUsed/>
+    <w:rsid w:val="004127C7"/>
+    <w:rPr>
+      <w:vertAlign w:val="superscript"/>
+    </w:rPr>
+  </w:style>
+  <w:style w:type="character" w:styleId="Hipervnculo">
+    <w:name w:val="Hyperlink"/>
+    <w:basedOn w:val="Fuentedeprrafopredeter"/>
+    <w:uiPriority w:val="99"/>
+    <w:unhideWhenUsed/>
+    <w:rsid w:val="007F2509"/>
+    <w:rPr>
+      <w:color w:val="0000FF" w:themeColor="hyperlink"/>
+      <w:u w:val="single"/>
+    </w:rPr>
+  </w:style>
+  <w:style w:type="character" w:customStyle="1" w:styleId="Ttulo4Car">
+    <w:name w:val="Título 4 Car"/>
+    <w:basedOn w:val="Fuentedeprrafopredeter"/>
+    <w:link w:val="Ttulo4"/>
+    <w:uiPriority w:val="9"/>
+    <w:rsid w:val="008507FB"/>
+    <w:rPr>
+      <w:rFonts w:asciiTheme="majorHAnsi" w:eastAsiaTheme="majorEastAsia" w:hAnsiTheme="majorHAnsi" w:cstheme="majorBidi"/>
+      <w:b/>
+      <w:bCs/>
+      <w:i/>
+      <w:iCs/>
+      <w:color w:val="4F81BD" w:themeColor="accent1"/>
     </w:rPr>
   </w:style>
 </w:styles>
@@ -9989,7 +13738,7 @@
 </file>
 
 <file path=customXml/itemProps1.xml><?xml version="1.0" encoding="utf-8"?>
-<ds:datastoreItem xmlns:ds="http://schemas.openxmlformats.org/officeDocument/2006/customXml" ds:itemID="{FACE6C68-E40C-4920-8850-C876C3292EF3}">
+<ds:datastoreItem xmlns:ds="http://schemas.openxmlformats.org/officeDocument/2006/customXml" ds:itemID="{2A014A10-CAF2-471B-A0A9-155510432A14}">
   <ds:schemaRefs>
     <ds:schemaRef ds:uri="http://schemas.openxmlformats.org/officeDocument/2006/bibliography"/>
   </ds:schemaRefs>

</xml_diff>

<commit_message>
Exapnsión y correcciónes en capítulos 1 y 2
</commit_message>
<xml_diff>
--- a/Programación 2 - Programación Orientada a Objetos con Java.docx
+++ b/Programación 2 - Programación Orientada a Objetos con Java.docx
@@ -1223,9 +1223,11 @@
               <w:bottom w:val="nil"/>
               <w:right w:val="nil"/>
             </w:tcBorders>
-            <w:vAlign w:val="center"/>
           </w:tcPr>
           <w:p>
+            <w:pPr>
+              <w:jc w:val="center"/>
+            </w:pPr>
             <w:r>
               <w:rPr>
                 <w:noProof/>
@@ -1450,6 +1452,19 @@
             </w:r>
             <w:r>
               <w:rPr>
+                <w:b/>
+                <w:color w:val="FFFFFF" w:themeColor="background1"/>
+              </w:rPr>
+              <w:t xml:space="preserve"> </w:t>
+            </w:r>
+            <w:r>
+              <w:rPr>
+                <w:color w:val="FFFFFF" w:themeColor="background1"/>
+              </w:rPr>
+              <w:t>(semejante al uso de variables)</w:t>
+            </w:r>
+            <w:r>
+              <w:rPr>
                 <w:color w:val="FFFFFF" w:themeColor="background1"/>
               </w:rPr>
               <w:t xml:space="preserve">, los métodos </w:t>
@@ -1498,12 +1513,6 @@
                 <w:color w:val="FFFFFF" w:themeColor="background1"/>
               </w:rPr>
               <w:t>.</w:t>
-            </w:r>
-            <w:r>
-              <w:rPr>
-                <w:color w:val="FFFFFF" w:themeColor="background1"/>
-              </w:rPr>
-              <w:br/>
             </w:r>
           </w:p>
         </w:tc>
@@ -2943,12 +2952,24 @@
               <w:rPr>
                 <w:color w:val="FFFFFF" w:themeColor="background1"/>
               </w:rPr>
-              <w:t xml:space="preserve"> se deben anotar de esa manera, ya que es la forma en que los diferenciamos de los atributos. </w:t>
-            </w:r>
-          </w:p>
-          <w:p>
-            <w:pPr>
-              <w:jc w:val="both"/>
+              <w:t xml:space="preserve"> se deben anotar de esa manera, ya que </w:t>
+            </w:r>
+            <w:r>
+              <w:rPr>
+                <w:b/>
+                <w:color w:val="FFFFFF" w:themeColor="background1"/>
+              </w:rPr>
+              <w:t>es la forma en que los diferenciamos</w:t>
+            </w:r>
+            <w:r>
+              <w:rPr>
+                <w:color w:val="FFFFFF" w:themeColor="background1"/>
+              </w:rPr>
+              <w:t xml:space="preserve"> de los atributos. </w:t>
+            </w:r>
+          </w:p>
+          <w:p>
+            <w:pPr>
               <w:rPr>
                 <w:color w:val="FFFFFF" w:themeColor="background1"/>
               </w:rPr>
@@ -2970,13 +2991,13 @@
               <w:rPr>
                 <w:color w:val="FFFFFF" w:themeColor="background1"/>
               </w:rPr>
-              <w:t xml:space="preserve"> que explicaremos en el próximo párrafo.</w:t>
-            </w:r>
-            <w:r>
-              <w:rPr>
-                <w:color w:val="FFFFFF" w:themeColor="background1"/>
-              </w:rPr>
-              <w:br/>
+              <w:t xml:space="preserve"> que explicaremos en detalle más adelante en este libro cuando profundicemos en el desarrollo de métodos</w:t>
+            </w:r>
+            <w:r>
+              <w:rPr>
+                <w:color w:val="FFFFFF" w:themeColor="background1"/>
+              </w:rPr>
+              <w:t>.</w:t>
             </w:r>
           </w:p>
         </w:tc>
@@ -3906,9 +3927,11 @@
               <w:bottom w:val="nil"/>
               <w:right w:val="nil"/>
             </w:tcBorders>
-            <w:vAlign w:val="center"/>
           </w:tcPr>
           <w:p>
+            <w:pPr>
+              <w:jc w:val="center"/>
+            </w:pPr>
             <w:r>
               <w:rPr>
                 <w:noProof/>
@@ -4983,9 +5006,11 @@
               <w:bottom w:val="nil"/>
               <w:right w:val="nil"/>
             </w:tcBorders>
-            <w:vAlign w:val="center"/>
           </w:tcPr>
           <w:p>
+            <w:pPr>
+              <w:jc w:val="center"/>
+            </w:pPr>
             <w:r>
               <w:rPr>
                 <w:noProof/>
@@ -5347,9 +5372,11 @@
               <w:bottom w:val="nil"/>
               <w:right w:val="nil"/>
             </w:tcBorders>
-            <w:vAlign w:val="center"/>
           </w:tcPr>
           <w:p>
+            <w:pPr>
+              <w:jc w:val="center"/>
+            </w:pPr>
             <w:r>
               <w:rPr>
                 <w:noProof/>
@@ -5640,9 +5667,11 @@
               <w:bottom w:val="nil"/>
               <w:right w:val="nil"/>
             </w:tcBorders>
-            <w:vAlign w:val="center"/>
           </w:tcPr>
           <w:p>
+            <w:pPr>
+              <w:jc w:val="center"/>
+            </w:pPr>
             <w:r>
               <w:rPr>
                 <w:noProof/>
@@ -5847,9 +5876,9 @@
     </w:tbl>
     <w:p/>
     <w:p>
-      <w:r>
-        <w:t xml:space="preserve"> </w:t>
-      </w:r>
+      <w:pPr>
+        <w:jc w:val="both"/>
+      </w:pPr>
       <w:r>
         <w:t>Ahora solo debemos pensar cómo serán los atributos y los métodos de nuestra vaca. Como los atributos son sus características físicas, y estas no son fácilmente modificables, diremos que son atributos privados. Si fueran públicos, es como decir que podemos cambiar a voluntad las manchas de nuestra vaca, o cuántos ojos tiene.</w:t>
       </w:r>
@@ -5902,7 +5931,13 @@
         <w:t xml:space="preserve"> pueden depender de estímulo externo</w:t>
       </w:r>
       <w:r>
-        <w:t xml:space="preserve"> (o sea, algo puede hacer que la vaca se ponga a correr o a mugir)</w:t>
+        <w:t xml:space="preserve"> (o sea, algo </w:t>
+      </w:r>
+      <w:r>
+        <w:t xml:space="preserve">o alguien </w:t>
+      </w:r>
+      <w:r>
+        <w:t>puede hacer que la vaca se ponga a correr o a mugir)</w:t>
       </w:r>
       <w:r>
         <w:t xml:space="preserve">, así que los haremos públicos. </w:t>
@@ -5915,7 +5950,31 @@
         <w:t>Para indicarlo en nuestro di</w:t>
       </w:r>
       <w:r>
-        <w:t>agrama usaremos los siguientes símbolos delante de cada característica:</w:t>
+        <w:t>agrama usaremos los símbolos</w:t>
+      </w:r>
+      <w:r>
+        <w:t xml:space="preserve"> "</w:t>
+      </w:r>
+      <w:r>
+        <w:rPr>
+          <w:b/>
+        </w:rPr>
+        <w:t>+</w:t>
+      </w:r>
+      <w:r>
+        <w:t>" y "</w:t>
+      </w:r>
+      <w:r>
+        <w:rPr>
+          <w:b/>
+        </w:rPr>
+        <w:t>-</w:t>
+      </w:r>
+      <w:r>
+        <w:t xml:space="preserve">" </w:t>
+      </w:r>
+      <w:r>
+        <w:t xml:space="preserve"> delante de cada característica:</w:t>
       </w:r>
     </w:p>
     <w:tbl>
@@ -6709,7 +6768,6 @@
               <w:bottom w:val="nil"/>
               <w:right w:val="nil"/>
             </w:tcBorders>
-            <w:vAlign w:val="center"/>
           </w:tcPr>
           <w:p>
             <w:r>
@@ -7250,9 +7308,11 @@
               <w:bottom w:val="nil"/>
               <w:right w:val="nil"/>
             </w:tcBorders>
-            <w:vAlign w:val="center"/>
           </w:tcPr>
           <w:p>
+            <w:pPr>
+              <w:jc w:val="center"/>
+            </w:pPr>
             <w:r>
               <w:rPr>
                 <w:noProof/>
@@ -7927,9 +7987,11 @@
               <w:bottom w:val="nil"/>
               <w:right w:val="nil"/>
             </w:tcBorders>
-            <w:vAlign w:val="center"/>
           </w:tcPr>
           <w:p>
+            <w:pPr>
+              <w:jc w:val="center"/>
+            </w:pPr>
             <w:r>
               <w:rPr>
                 <w:noProof/>
@@ -7994,19 +8056,11 @@
                 <w:u w:val="single"/>
               </w:rPr>
             </w:pPr>
-          </w:p>
-          <w:p>
-            <w:pPr>
-              <w:jc w:val="both"/>
-              <w:rPr>
-                <w:b/>
-                <w:color w:val="FFFFFF" w:themeColor="background1"/>
-              </w:rPr>
-            </w:pPr>
-            <w:r>
-              <w:rPr>
-                <w:b/>
-                <w:color w:val="FFFFFF" w:themeColor="background1"/>
+            <w:r>
+              <w:rPr>
+                <w:b/>
+                <w:color w:val="FFFFFF" w:themeColor="background1"/>
+                <w:u w:val="single"/>
               </w:rPr>
               <w:t>Estructuras Básicas:</w:t>
             </w:r>
@@ -8253,15 +8307,6 @@
               </w:rPr>
               <w:t>WHILE</w:t>
             </w:r>
-          </w:p>
-          <w:p>
-            <w:pPr>
-              <w:pStyle w:val="Prrafodelista"/>
-              <w:jc w:val="both"/>
-              <w:rPr>
-                <w:color w:val="FFFFFF" w:themeColor="background1"/>
-              </w:rPr>
-            </w:pPr>
           </w:p>
         </w:tc>
       </w:tr>
@@ -8325,9 +8370,11 @@
               <w:bottom w:val="nil"/>
               <w:right w:val="nil"/>
             </w:tcBorders>
-            <w:vAlign w:val="center"/>
           </w:tcPr>
           <w:p>
+            <w:pPr>
+              <w:jc w:val="center"/>
+            </w:pPr>
             <w:r>
               <w:rPr>
                 <w:noProof/>
@@ -8389,21 +8436,14 @@
               <w:rPr>
                 <w:b/>
                 <w:color w:val="FFFFFF" w:themeColor="background1"/>
-              </w:rPr>
-            </w:pPr>
-          </w:p>
-          <w:p>
-            <w:pPr>
-              <w:jc w:val="both"/>
-              <w:rPr>
-                <w:b/>
-                <w:color w:val="FFFFFF" w:themeColor="background1"/>
-              </w:rPr>
-            </w:pPr>
-            <w:r>
-              <w:rPr>
-                <w:b/>
-                <w:color w:val="FFFFFF" w:themeColor="background1"/>
+                <w:u w:val="single"/>
+              </w:rPr>
+            </w:pPr>
+            <w:r>
+              <w:rPr>
+                <w:b/>
+                <w:color w:val="FFFFFF" w:themeColor="background1"/>
+                <w:u w:val="single"/>
               </w:rPr>
               <w:t>Finalizado de sentencias:</w:t>
             </w:r>
@@ -8983,7 +9023,39 @@
         </w:tc>
       </w:tr>
     </w:tbl>
-    <w:p/>
+    <w:p>
+      <w:r>
+        <w:br/>
+        <w:t xml:space="preserve">Conviene acotar que esta forma de definir una variable en Java es lo que llamaremos </w:t>
+      </w:r>
+      <w:r>
+        <w:rPr>
+          <w:b/>
+        </w:rPr>
+        <w:t>declaración directa</w:t>
+      </w:r>
+      <w:r>
+        <w:rPr>
+          <w:b/>
+        </w:rPr>
+        <w:t xml:space="preserve"> </w:t>
+      </w:r>
+      <w:r>
+        <w:t>o</w:t>
+      </w:r>
+      <w:r>
+        <w:t xml:space="preserve"> </w:t>
+      </w:r>
+      <w:r>
+        <w:rPr>
+          <w:b/>
+        </w:rPr>
+        <w:t xml:space="preserve">declaración con inicialización. </w:t>
+      </w:r>
+      <w:r>
+        <w:t>Más adelante veremos otras formas de declarar que pueden resultar más convenientes en algunos casos</w:t>
+      </w:r>
+    </w:p>
     <w:p>
       <w:r>
         <w:t>Java es un lenguaje con muc</w:t>
@@ -9018,9 +9090,11 @@
               <w:bottom w:val="nil"/>
               <w:right w:val="nil"/>
             </w:tcBorders>
-            <w:vAlign w:val="center"/>
           </w:tcPr>
           <w:p>
+            <w:pPr>
+              <w:jc w:val="center"/>
+            </w:pPr>
             <w:r>
               <w:rPr>
                 <w:noProof/>
@@ -9081,22 +9155,33 @@
               <w:rPr>
                 <w:b/>
                 <w:color w:val="FFFFFF" w:themeColor="background1"/>
-              </w:rPr>
-            </w:pPr>
-            <w:r>
-              <w:rPr>
-                <w:b/>
-                <w:color w:val="FFFFFF" w:themeColor="background1"/>
-              </w:rPr>
-              <w:t>Tipos de Datos básicos en Java:</w:t>
-            </w:r>
-          </w:p>
-          <w:p>
-            <w:pPr>
-              <w:rPr>
-                <w:color w:val="FFFFFF" w:themeColor="background1"/>
-              </w:rPr>
-            </w:pPr>
+                <w:u w:val="single"/>
+              </w:rPr>
+            </w:pPr>
+            <w:r>
+              <w:rPr>
+                <w:b/>
+                <w:color w:val="FFFFFF" w:themeColor="background1"/>
+                <w:u w:val="single"/>
+              </w:rPr>
+              <w:t>Tipos de Datos básicos en Java</w:t>
+            </w:r>
+            <w:r>
+              <w:rPr>
+                <w:b/>
+                <w:color w:val="FFFFFF" w:themeColor="background1"/>
+                <w:u w:val="single"/>
+              </w:rPr>
+              <w:t xml:space="preserve"> y Ejemplos de declaración</w:t>
+            </w:r>
+            <w:r>
+              <w:rPr>
+                <w:b/>
+                <w:color w:val="FFFFFF" w:themeColor="background1"/>
+                <w:u w:val="single"/>
+              </w:rPr>
+              <w:t>:</w:t>
+            </w:r>
           </w:p>
           <w:p>
             <w:pPr>
@@ -9931,6 +10016,7 @@
                 <w:tcPr>
                   <w:tcW w:w="2194" w:type="dxa"/>
                   <w:tcBorders>
+                    <w:bottom w:val="nil"/>
                     <w:right w:val="nil"/>
                   </w:tcBorders>
                   <w:shd w:val="clear" w:color="auto" w:fill="FFFFFF" w:themeFill="background1"/>
@@ -9960,6 +10046,7 @@
                   <w:tcW w:w="6511" w:type="dxa"/>
                   <w:tcBorders>
                     <w:left w:val="nil"/>
+                    <w:bottom w:val="nil"/>
                   </w:tcBorders>
                   <w:shd w:val="clear" w:color="auto" w:fill="FFFFFF" w:themeFill="background1"/>
                   <w:vAlign w:val="center"/>
@@ -10005,6 +10092,9 @@
                 <w:tcPr>
                   <w:tcW w:w="8705" w:type="dxa"/>
                   <w:gridSpan w:val="2"/>
+                  <w:tcBorders>
+                    <w:top w:val="nil"/>
+                  </w:tcBorders>
                   <w:shd w:val="clear" w:color="auto" w:fill="FFFFFF" w:themeFill="background1"/>
                   <w:vAlign w:val="center"/>
                 </w:tcPr>
@@ -10086,58 +10176,194 @@
     </w:p>
     <w:p>
       <w:r>
-        <w:br w:type="page"/>
+        <w:t xml:space="preserve">Ahora que tenemos una sintaxis general para definir variables, y los tipos de datos necesarios para definirlas, podemos plantear </w:t>
+      </w:r>
+      <w:r>
+        <w:t>cómo se establecer, acceder a, y modificar</w:t>
+      </w:r>
+      <w:r>
+        <w:t xml:space="preserve"> los datos almacenados en una variable en Java.</w:t>
       </w:r>
     </w:p>
     <w:p>
       <w:r>
-        <w:lastRenderedPageBreak/>
-        <w:t xml:space="preserve">Ahora que tenemos una sintaxis general para definir variables, y los tipos de datos necesarios para definirlas, podemos plantear </w:t>
-      </w:r>
-      <w:r>
-        <w:t>cómo se establecen, acceden y modifican los datos almacenados en una variable en Java.</w:t>
+        <w:t xml:space="preserve">Para todos los ejemplos que siguen a continuación, usaremos una variable de tipo </w:t>
+      </w:r>
+      <w:proofErr w:type="spellStart"/>
+      <w:r>
+        <w:rPr>
+          <w:i/>
+        </w:rPr>
+        <w:t>String</w:t>
+      </w:r>
+      <w:proofErr w:type="spellEnd"/>
+      <w:r>
+        <w:t xml:space="preserve"> llamada “texto”</w:t>
+      </w:r>
+      <w:r>
+        <w:t xml:space="preserve"> y un par de variables de tipo</w:t>
+      </w:r>
+      <w:r>
+        <w:rPr>
+          <w:i/>
+        </w:rPr>
+        <w:t xml:space="preserve"> </w:t>
+      </w:r>
+      <w:proofErr w:type="spellStart"/>
+      <w:r>
+        <w:rPr>
+          <w:i/>
+        </w:rPr>
+        <w:t>int</w:t>
+      </w:r>
+      <w:proofErr w:type="spellEnd"/>
+      <w:r>
+        <w:t xml:space="preserve"> llamadas “num1” y “num2”</w:t>
+      </w:r>
+      <w:r>
+        <w:t>. O sea, se supone que en alguna parte del código, antes de los ejemplos, existe</w:t>
+      </w:r>
+      <w:r>
+        <w:t>n</w:t>
+      </w:r>
+      <w:r>
+        <w:t xml:space="preserve"> la</w:t>
+      </w:r>
+      <w:r>
+        <w:t>s</w:t>
+      </w:r>
+      <w:r>
+        <w:t xml:space="preserve"> siguiente</w:t>
+      </w:r>
+      <w:r>
+        <w:t>s</w:t>
+      </w:r>
+      <w:r>
+        <w:t xml:space="preserve"> sentencia</w:t>
+      </w:r>
+      <w:r>
+        <w:t>s</w:t>
+      </w:r>
+      <w:r>
+        <w:t xml:space="preserve"> o una</w:t>
+      </w:r>
+      <w:r>
+        <w:t>s</w:t>
+      </w:r>
+      <w:r>
+        <w:t xml:space="preserve"> muy similar</w:t>
+      </w:r>
+      <w:r>
+        <w:t>es</w:t>
+      </w:r>
+      <w:r>
+        <w:t>:</w:t>
       </w:r>
     </w:p>
     <w:p>
-      <w:r>
-        <w:t xml:space="preserve">Para todos los ejemplos que siguen a continuación, usaremos una variable de tipo </w:t>
-      </w:r>
+      <w:pPr>
+        <w:pStyle w:val="Sinespaciado"/>
+        <w:ind w:left="4248"/>
+        <w:rPr>
+          <w:rFonts w:ascii="Courier New" w:hAnsi="Courier New" w:cs="Courier New"/>
+          <w:b/>
+        </w:rPr>
+      </w:pPr>
       <w:proofErr w:type="spellStart"/>
-      <w:r>
-        <w:t>String</w:t>
+      <w:proofErr w:type="gramStart"/>
+      <w:r>
+        <w:rPr>
+          <w:rFonts w:ascii="Courier New" w:hAnsi="Courier New" w:cs="Courier New"/>
+          <w:b/>
+        </w:rPr>
+        <w:t>int</w:t>
       </w:r>
       <w:proofErr w:type="spellEnd"/>
-      <w:r>
-        <w:t xml:space="preserve"> llamada “texto”. O sea, se supone que en alguna parte del código, antes de los ejemplos, existe la siguiente sentencia o una muy similar:</w:t>
+      <w:proofErr w:type="gramEnd"/>
+      <w:r>
+        <w:rPr>
+          <w:rFonts w:ascii="Courier New" w:hAnsi="Courier New" w:cs="Courier New"/>
+          <w:b/>
+        </w:rPr>
+        <w:t xml:space="preserve"> num1 = 0;</w:t>
       </w:r>
     </w:p>
     <w:p>
       <w:pPr>
-        <w:jc w:val="center"/>
+        <w:pStyle w:val="Sinespaciado"/>
+        <w:ind w:left="4248"/>
         <w:rPr>
           <w:rFonts w:ascii="Courier New" w:hAnsi="Courier New" w:cs="Courier New"/>
           <w:b/>
         </w:rPr>
       </w:pPr>
       <w:proofErr w:type="spellStart"/>
+      <w:proofErr w:type="gramStart"/>
       <w:r>
         <w:rPr>
           <w:rFonts w:ascii="Courier New" w:hAnsi="Courier New" w:cs="Courier New"/>
           <w:b/>
         </w:rPr>
-        <w:t>String</w:t>
+        <w:t>int</w:t>
       </w:r>
       <w:proofErr w:type="spellEnd"/>
+      <w:proofErr w:type="gramEnd"/>
       <w:r>
         <w:rPr>
           <w:rFonts w:ascii="Courier New" w:hAnsi="Courier New" w:cs="Courier New"/>
           <w:b/>
         </w:rPr>
-        <w:t xml:space="preserve"> texto = "";</w:t>
+        <w:t xml:space="preserve"> num2 =</w:t>
+      </w:r>
+      <w:r>
+        <w:rPr>
+          <w:rFonts w:ascii="Courier New" w:hAnsi="Courier New" w:cs="Courier New"/>
+          <w:b/>
+        </w:rPr>
+        <w:t xml:space="preserve"> </w:t>
+      </w:r>
+      <w:r>
+        <w:rPr>
+          <w:rFonts w:ascii="Courier New" w:hAnsi="Courier New" w:cs="Courier New"/>
+          <w:b/>
+        </w:rPr>
+        <w:t>0;</w:t>
       </w:r>
     </w:p>
     <w:p>
       <w:pPr>
+        <w:pStyle w:val="Sinespaciado"/>
+        <w:ind w:left="4248"/>
+        <w:rPr>
+          <w:rFonts w:ascii="Courier New" w:hAnsi="Courier New" w:cs="Courier New"/>
+          <w:b/>
+        </w:rPr>
+      </w:pPr>
+      <w:proofErr w:type="spellStart"/>
+      <w:r>
+        <w:rPr>
+          <w:rFonts w:ascii="Courier New" w:hAnsi="Courier New" w:cs="Courier New"/>
+          <w:b/>
+        </w:rPr>
+        <w:t>String</w:t>
+      </w:r>
+      <w:proofErr w:type="spellEnd"/>
+      <w:r>
+        <w:rPr>
+          <w:rFonts w:ascii="Courier New" w:hAnsi="Courier New" w:cs="Courier New"/>
+          <w:b/>
+        </w:rPr>
+        <w:t xml:space="preserve"> texto = "";</w:t>
+      </w:r>
+    </w:p>
+    <w:p>
+      <w:pPr>
+        <w:pStyle w:val="Sinespaciado"/>
+        <w:ind w:left="4248"/>
+      </w:pPr>
+    </w:p>
+    <w:p>
+      <w:pPr>
         <w:jc w:val="both"/>
         <w:rPr>
           <w:rFonts w:cs="Courier New"/>
@@ -10148,7 +10374,13 @@
         <w:rPr>
           <w:rFonts w:cs="Courier New"/>
         </w:rPr>
-        <w:t xml:space="preserve">Por supuesto, esto se debe a que </w:t>
+        <w:t>Por supuesto, esta aclaración</w:t>
+      </w:r>
+      <w:r>
+        <w:rPr>
+          <w:rFonts w:cs="Courier New"/>
+        </w:rPr>
+        <w:t xml:space="preserve"> se debe a que </w:t>
       </w:r>
       <w:r>
         <w:rPr>
@@ -10185,7 +10417,6 @@
               <w:bottom w:val="nil"/>
               <w:right w:val="nil"/>
             </w:tcBorders>
-            <w:vAlign w:val="center"/>
           </w:tcPr>
           <w:p>
             <w:r>
@@ -10258,14 +10489,32 @@
               <w:rPr>
                 <w:b/>
                 <w:color w:val="FFFFFF" w:themeColor="background1"/>
-              </w:rPr>
-            </w:pPr>
-            <w:r>
-              <w:rPr>
-                <w:b/>
-                <w:color w:val="FFFFFF" w:themeColor="background1"/>
-              </w:rPr>
-              <w:t>1 – Estableciendo el valor de una variable ya existente:</w:t>
+                <w:u w:val="single"/>
+              </w:rPr>
+            </w:pPr>
+            <w:r>
+              <w:rPr>
+                <w:b/>
+                <w:color w:val="FFFFFF" w:themeColor="background1"/>
+                <w:u w:val="single"/>
+              </w:rPr>
+              <w:t xml:space="preserve">DEFINICIÓN: </w:t>
+            </w:r>
+            <w:r>
+              <w:rPr>
+                <w:b/>
+                <w:color w:val="FFFFFF" w:themeColor="background1"/>
+                <w:u w:val="single"/>
+              </w:rPr>
+              <w:t>1 – Estableciendo el val</w:t>
+            </w:r>
+            <w:r>
+              <w:rPr>
+                <w:b/>
+                <w:color w:val="FFFFFF" w:themeColor="background1"/>
+                <w:u w:val="single"/>
+              </w:rPr>
+              <w:t>or de una variable ya existente</w:t>
             </w:r>
           </w:p>
           <w:p>
@@ -10332,20 +10581,52 @@
                 <w:color w:val="FFFFFF" w:themeColor="background1"/>
               </w:rPr>
               <w:br/>
-              <w:t xml:space="preserve">Cuando la variable ya existe, no es necesario indicar su tipo, simplemente se utiliza </w:t>
-            </w:r>
-            <w:r>
-              <w:rPr>
-                <w:color w:val="FFFFFF" w:themeColor="background1"/>
-              </w:rPr>
-              <w:t xml:space="preserve">el nombre que le dimos y mediante el </w:t>
+              <w:t>Cuando la variable ya existe</w:t>
+            </w:r>
+            <w:r>
+              <w:rPr>
+                <w:b/>
+                <w:color w:val="FFFFFF" w:themeColor="background1"/>
+              </w:rPr>
+              <w:t>, no es necesario</w:t>
+            </w:r>
+            <w:r>
+              <w:rPr>
+                <w:color w:val="FFFFFF" w:themeColor="background1"/>
+              </w:rPr>
+              <w:t xml:space="preserve"> indicar su tipo, simplemente se utiliza </w:t>
+            </w:r>
+            <w:r>
+              <w:rPr>
+                <w:color w:val="FFFFFF" w:themeColor="background1"/>
+              </w:rPr>
+              <w:t>el nombre que le dimos</w:t>
+            </w:r>
+            <w:r>
+              <w:rPr>
+                <w:color w:val="FFFFFF" w:themeColor="background1"/>
+              </w:rPr>
+              <w:t>,</w:t>
+            </w:r>
+            <w:r>
+              <w:rPr>
+                <w:color w:val="FFFFFF" w:themeColor="background1"/>
+              </w:rPr>
+              <w:t xml:space="preserve"> y mediante el </w:t>
             </w:r>
             <w:proofErr w:type="gramStart"/>
             <w:r>
               <w:rPr>
                 <w:color w:val="FFFFFF" w:themeColor="background1"/>
               </w:rPr>
-              <w:t>“ =</w:t>
+              <w:t>“</w:t>
+            </w:r>
+            <w:r>
+              <w:rPr>
+                <w:b/>
+                <w:color w:val="FFFFFF" w:themeColor="background1"/>
+              </w:rPr>
+              <w:t xml:space="preserve"> =</w:t>
             </w:r>
             <w:proofErr w:type="gramEnd"/>
             <w:r>
@@ -10364,7 +10645,32 @@
         </w:tc>
       </w:tr>
     </w:tbl>
-    <w:p/>
+    <w:p>
+      <w:pPr>
+        <w:rPr>
+          <w:b/>
+        </w:rPr>
+      </w:pPr>
+      <w:r>
+        <w:br/>
+        <w:t xml:space="preserve">O sea que basta con </w:t>
+      </w:r>
+      <w:r>
+        <w:rPr>
+          <w:b/>
+        </w:rPr>
+        <w:t>igualar la variable a un valor compatible</w:t>
+      </w:r>
+      <w:r>
+        <w:t xml:space="preserve"> </w:t>
+      </w:r>
+      <w:r>
+        <w:t xml:space="preserve">para </w:t>
+      </w:r>
+      <w:r>
+        <w:t>que la misma almacene dicho valor.</w:t>
+      </w:r>
+    </w:p>
     <w:p>
       <w:r>
         <w:t xml:space="preserve">Para el siguiente ejemplo utilizaremos una </w:t>
@@ -10410,7 +10716,13 @@
         <w:t>, y permite mostrar en pantalla</w:t>
       </w:r>
       <w:r>
-        <w:t xml:space="preserve"> una línea de texto y resulta útil para acceder al contenido de nuestra variable.</w:t>
+        <w:t xml:space="preserve"> una línea de texto</w:t>
+      </w:r>
+      <w:r>
+        <w:t xml:space="preserve"> (que debe insertarse dentro de los paréntesis)</w:t>
+      </w:r>
+      <w:r>
+        <w:t xml:space="preserve"> y resulta útil para acceder al contenido de nuestra variable.</w:t>
       </w:r>
     </w:p>
     <w:tbl>
@@ -10433,9 +10745,11 @@
               <w:bottom w:val="nil"/>
               <w:right w:val="nil"/>
             </w:tcBorders>
-            <w:vAlign w:val="center"/>
           </w:tcPr>
           <w:p>
+            <w:pPr>
+              <w:jc w:val="center"/>
+            </w:pPr>
             <w:r>
               <w:rPr>
                 <w:noProof/>
@@ -10506,12 +10820,22 @@
               <w:rPr>
                 <w:b/>
                 <w:color w:val="FFFFFF" w:themeColor="background1"/>
-              </w:rPr>
-            </w:pPr>
-            <w:r>
-              <w:rPr>
-                <w:b/>
-                <w:color w:val="FFFFFF" w:themeColor="background1"/>
+                <w:u w:val="single"/>
+              </w:rPr>
+            </w:pPr>
+            <w:r>
+              <w:rPr>
+                <w:b/>
+                <w:color w:val="FFFFFF" w:themeColor="background1"/>
+                <w:u w:val="single"/>
+              </w:rPr>
+              <w:t xml:space="preserve">DEFINICIÓN: </w:t>
+            </w:r>
+            <w:r>
+              <w:rPr>
+                <w:b/>
+                <w:color w:val="FFFFFF" w:themeColor="background1"/>
+                <w:u w:val="single"/>
               </w:rPr>
               <w:t>2</w:t>
             </w:r>
@@ -10519,6 +10843,15 @@
               <w:rPr>
                 <w:b/>
                 <w:color w:val="FFFFFF" w:themeColor="background1"/>
+                <w:u w:val="single"/>
+              </w:rPr>
+              <w:t>.1</w:t>
+            </w:r>
+            <w:r>
+              <w:rPr>
+                <w:b/>
+                <w:color w:val="FFFFFF" w:themeColor="background1"/>
+                <w:u w:val="single"/>
               </w:rPr>
               <w:t xml:space="preserve"> – </w:t>
             </w:r>
@@ -10526,6 +10859,7 @@
               <w:rPr>
                 <w:b/>
                 <w:color w:val="FFFFFF" w:themeColor="background1"/>
+                <w:u w:val="single"/>
               </w:rPr>
               <w:t>Accediendo al</w:t>
             </w:r>
@@ -10533,8 +10867,17 @@
               <w:rPr>
                 <w:b/>
                 <w:color w:val="FFFFFF" w:themeColor="background1"/>
-              </w:rPr>
-              <w:t xml:space="preserve"> valor de una variable ya existente:</w:t>
+                <w:u w:val="single"/>
+              </w:rPr>
+              <w:t xml:space="preserve"> valor de una variable ya existente</w:t>
+            </w:r>
+            <w:r>
+              <w:rPr>
+                <w:b/>
+                <w:color w:val="FFFFFF" w:themeColor="background1"/>
+                <w:u w:val="single"/>
+              </w:rPr>
+              <w:t xml:space="preserve"> (mediante una función)</w:t>
             </w:r>
           </w:p>
           <w:p>
@@ -10613,13 +10956,23 @@
               </w:rPr>
               <w:br/>
             </w:r>
+            <w:proofErr w:type="spellStart"/>
             <w:r>
               <w:rPr>
                 <w:rFonts w:ascii="Courier New" w:hAnsi="Courier New" w:cs="Courier New"/>
                 <w:b/>
                 <w:color w:val="FFFFFF" w:themeColor="background1"/>
               </w:rPr>
-              <w:t>System.out.println(texto);</w:t>
+              <w:t>System.out.println</w:t>
+            </w:r>
+            <w:proofErr w:type="spellEnd"/>
+            <w:r>
+              <w:rPr>
+                <w:rFonts w:ascii="Courier New" w:hAnsi="Courier New" w:cs="Courier New"/>
+                <w:b/>
+                <w:color w:val="FFFFFF" w:themeColor="background1"/>
+              </w:rPr>
+              <w:t>(texto);</w:t>
             </w:r>
             <w:r>
               <w:rPr>
@@ -10631,138 +10984,34 @@
         </w:tc>
       </w:tr>
     </w:tbl>
+    <w:p>
+      <w:r>
+        <w:br/>
+        <w:t xml:space="preserve">Como podemos observar, simplemente incluimos el nombre de la variable en el sitio donde queremos que aparezcan los datos almacenados en ella, y Java los reemplazará de forma automática. </w:t>
+      </w:r>
+      <w:r>
+        <w:br/>
+        <w:t xml:space="preserve">Ahora bien, no siempre voy a utilizar mis </w:t>
+      </w:r>
+      <w:r>
+        <w:t xml:space="preserve">variables dentro de una función, en otros casos, puedo utilizar los datos de una o más variables para establecer el valor de otra. Para explicarlo planteemos el siguiente caso: estableceremos el valor de la variable “num1” que definimos antes, usaremos a “num1” para establecer el valor de la variable “num2”, y crearemos una tercer variable de tipo </w:t>
+      </w:r>
+      <w:proofErr w:type="spellStart"/>
+      <w:r>
+        <w:rPr>
+          <w:i/>
+        </w:rPr>
+        <w:t>int</w:t>
+      </w:r>
+      <w:proofErr w:type="spellEnd"/>
+      <w:r>
+        <w:t xml:space="preserve">, llamada </w:t>
+      </w:r>
+      <w:r>
+        <w:t>“total”, donde almacenaremos el valor de la suma de “num1” y “num2”. El código resultante es el siguiente</w:t>
+      </w:r>
+    </w:p>
     <w:p/>
-    <w:p/>
-    <w:p>
-      <w:r>
-        <w:t>Para mostrar el proceso de declarac</w:t>
-      </w:r>
-      <w:r>
-        <w:t>ión de una clase</w:t>
-      </w:r>
-      <w:r>
-        <w:t xml:space="preserve"> usaremos un ejemplo</w:t>
-      </w:r>
-      <w:r>
-        <w:t xml:space="preserve">: la creación de una </w:t>
-      </w:r>
-      <w:r>
-        <w:t xml:space="preserve">agenda electrónica. Para llevar a cabo esta tarea se puede usar una variedad muy grande de editores: </w:t>
-      </w:r>
-      <w:proofErr w:type="spellStart"/>
-      <w:r>
-        <w:t>NetBeans</w:t>
-      </w:r>
-      <w:proofErr w:type="spellEnd"/>
-      <w:r>
-        <w:t xml:space="preserve">, Eclipse, </w:t>
-      </w:r>
-      <w:proofErr w:type="spellStart"/>
-      <w:r>
-        <w:t>Notepad</w:t>
-      </w:r>
-      <w:proofErr w:type="spellEnd"/>
-      <w:r>
-        <w:t xml:space="preserve">++, incluso el mismísimo Bloc de Notas, pero en cualquier caso para empezar a programar en Java es recomendable instalar </w:t>
-      </w:r>
-      <w:r>
-        <w:t xml:space="preserve">algunos componentes, el detalle de los mismos </w:t>
-      </w:r>
-      <w:r>
-        <w:t xml:space="preserve">y </w:t>
-      </w:r>
-      <w:proofErr w:type="spellStart"/>
-      <w:r>
-        <w:t>l</w:t>
-      </w:r>
-      <w:r>
-        <w:t>puede</w:t>
-      </w:r>
-      <w:proofErr w:type="spellEnd"/>
-      <w:r>
-        <w:t xml:space="preserve"> encontrarse</w:t>
-      </w:r>
-      <w:r>
-        <w:t xml:space="preserve"> en este documento público de Google Drive</w:t>
-      </w:r>
-    </w:p>
-    <w:p>
-      <w:pPr>
-        <w:rPr>
-          <w:b/>
-        </w:rPr>
-      </w:pPr>
-      <w:r>
-        <w:rPr>
-          <w:b/>
-          <w:noProof/>
-          <w:lang w:eastAsia="es-UY"/>
-        </w:rPr>
-        <w:pict>
-          <v:rect id="_x0000_s1062" style="position:absolute;margin-left:109.6pt;margin-top:20.5pt;width:323.05pt;height:136.45pt;z-index:251681792" fillcolor="#c0504d [3205]" strokecolor="#f2f2f2 [3041]" strokeweight="3pt">
-            <v:shadow on="t" type="perspective" color="#622423 [1605]" opacity=".5" offset="1pt" offset2="-1pt"/>
-            <v:textbox style="mso-next-textbox:#_x0000_s1062">
-              <w:txbxContent>
-                <w:p>
-                  <w:pPr>
-                    <w:pStyle w:val="Prrafodelista"/>
-                    <w:numPr>
-                      <w:ilvl w:val="0"/>
-                      <w:numId w:val="4"/>
-                    </w:numPr>
-                    <w:rPr>
-                      <w:b/>
-                      <w:color w:val="FFFFFF" w:themeColor="background1"/>
-                      <w:u w:val="single"/>
-                    </w:rPr>
-                  </w:pPr>
-                  <w:r>
-                    <w:rPr>
-                      <w:b/>
-                      <w:color w:val="FFFFFF" w:themeColor="background1"/>
-                      <w:u w:val="single"/>
-                    </w:rPr>
-                    <w:t>El Kit de Desarrollo de Java (JDK):</w:t>
-                  </w:r>
-                </w:p>
-                <w:p>
-                  <w:pPr>
-                    <w:pStyle w:val="Prrafodelista"/>
-                    <w:rPr>
-                      <w:color w:val="FFFFFF" w:themeColor="background1"/>
-                    </w:rPr>
-                  </w:pPr>
-                  <w:r>
-                    <w:rPr>
-                      <w:color w:val="FFFFFF" w:themeColor="background1"/>
-                    </w:rPr>
-                    <w:t>Necesario para poder compilar los programas que diseñaremos</w:t>
-                  </w:r>
-                  <w:r>
-                    <w:rPr>
-                      <w:color w:val="FFFFFF" w:themeColor="background1"/>
-                    </w:rPr>
-                    <w:t xml:space="preserve">.  Se puede descargar </w:t>
-                  </w:r>
-                </w:p>
-                <w:p>
-                  <w:pPr>
-                    <w:pStyle w:val="Prrafodelista"/>
-                    <w:numPr>
-                      <w:ilvl w:val="0"/>
-                      <w:numId w:val="4"/>
-                    </w:numPr>
-                    <w:rPr>
-                      <w:color w:val="FFFFFF" w:themeColor="background1"/>
-                    </w:rPr>
-                  </w:pPr>
-                </w:p>
-              </w:txbxContent>
-            </v:textbox>
-          </v:rect>
-        </w:pict>
-      </w:r>
-    </w:p>
     <w:sectPr>
       <w:headerReference w:type="default" r:id="rId19"/>
       <w:footerReference w:type="default" r:id="rId20"/>
@@ -13738,7 +13987,7 @@
 </file>
 
 <file path=customXml/itemProps1.xml><?xml version="1.0" encoding="utf-8"?>
-<ds:datastoreItem xmlns:ds="http://schemas.openxmlformats.org/officeDocument/2006/customXml" ds:itemID="{2A014A10-CAF2-471B-A0A9-155510432A14}">
+<ds:datastoreItem xmlns:ds="http://schemas.openxmlformats.org/officeDocument/2006/customXml" ds:itemID="{0CE2001A-1395-4CE2-BC0F-E7AF60F2614C}">
   <ds:schemaRefs>
     <ds:schemaRef ds:uri="http://schemas.openxmlformats.org/officeDocument/2006/bibliography"/>
   </ds:schemaRefs>

</xml_diff>